<commit_message>
Learning Python & Building userguide
Starten met het leren van python en gelijktijdig een userguide schrijven
hiervoor
</commit_message>
<xml_diff>
--- a/01 - Python Research/Userguide/Userguide Python.docx
+++ b/01 - Python Research/Userguide/Userguide Python.docx
@@ -4,139 +4,318 @@
   <w:body>
     <w:p>
       <w:pPr>
+        <w:pStyle w:val="IntenseQuote"/>
+        <w:rPr>
+          <w:lang w:val="nl-BE"/>
+        </w:rPr>
+      </w:pPr>
+      <w:r>
+        <w:rPr>
+          <w:lang w:val="nl-BE"/>
+        </w:rPr>
+        <w:t>Quickguide in Python</w:t>
+      </w:r>
+    </w:p>
+    <w:p>
+      <w:pPr>
         <w:pStyle w:val="Heading1"/>
         <w:rPr>
-          <w:lang w:val="nl-BE"/>
-        </w:rPr>
-      </w:pPr>
-      <w:r>
-        <w:rPr>
-          <w:lang w:val="nl-BE"/>
-        </w:rPr>
-        <w:t>Intro</w:t>
-      </w:r>
-    </w:p>
-    <w:p>
-      <w:pPr>
-        <w:rPr>
           <w:lang w:val="fr-FR"/>
         </w:rPr>
       </w:pPr>
-      <w:r>
-        <w:rPr>
-          <w:lang w:val="nl-BE"/>
-        </w:rPr>
-        <w:t xml:space="preserve">Python is een zeer gebruiksvriendelijke programmeertaal. </w:t>
-      </w:r>
+      <w:proofErr w:type="spellStart"/>
       <w:r>
         <w:rPr>
           <w:lang w:val="fr-FR"/>
         </w:rPr>
-        <w:t xml:space="preserve">Yade </w:t>
+        <w:t>Syntax</w:t>
+      </w:r>
+      <w:proofErr w:type="spellEnd"/>
+      <w:r>
+        <w:rPr>
+          <w:lang w:val="fr-FR"/>
+        </w:rPr>
+        <w:t xml:space="preserve">, </w:t>
+      </w:r>
+      <w:r>
+        <w:rPr>
+          <w:lang w:val="fr-FR"/>
+        </w:rPr>
+        <w:t>variables</w:t>
+      </w:r>
+      <w:r>
+        <w:rPr>
+          <w:lang w:val="fr-FR"/>
+        </w:rPr>
+        <w:t xml:space="preserve"> &amp; data</w:t>
+      </w:r>
+      <w:r>
+        <w:rPr>
+          <w:lang w:val="fr-FR"/>
+        </w:rPr>
+        <w:t xml:space="preserve"> </w:t>
+      </w:r>
+      <w:r>
+        <w:rPr>
+          <w:lang w:val="fr-FR"/>
+        </w:rPr>
+        <w:t>types</w:t>
+      </w:r>
+    </w:p>
+    <w:p>
+      <w:pPr>
+        <w:pStyle w:val="Heading2"/>
+        <w:rPr>
+          <w:lang w:val="nl-BE"/>
+        </w:rPr>
+      </w:pPr>
+      <w:r>
+        <w:rPr>
+          <w:lang w:val="nl-BE"/>
+        </w:rPr>
+        <w:t xml:space="preserve">Syntax &amp; </w:t>
       </w:r>
       <w:proofErr w:type="spellStart"/>
       <w:r>
         <w:rPr>
-          <w:lang w:val="fr-FR"/>
-        </w:rPr>
-        <w:t>yade</w:t>
+          <w:lang w:val="nl-BE"/>
+        </w:rPr>
+        <w:t>whitespace</w:t>
       </w:r>
       <w:proofErr w:type="spellEnd"/>
-      <w:r>
-        <w:rPr>
-          <w:lang w:val="fr-FR"/>
+    </w:p>
+    <w:p>
+      <w:pPr>
+        <w:pStyle w:val="ListParagraph"/>
+        <w:numPr>
+          <w:ilvl w:val="0"/>
+          <w:numId w:val="1"/>
+        </w:numPr>
+        <w:rPr>
+          <w:lang w:val="nl-BE"/>
+        </w:rPr>
+      </w:pPr>
+      <w:r>
+        <w:rPr>
+          <w:lang w:val="nl-BE"/>
+        </w:rPr>
+        <w:t>Whitespace is heel belangrijk in python. Plaats geen whitespaces waar dit niet nodig is, aangezie</w:t>
+      </w:r>
+      <w:r>
+        <w:rPr>
+          <w:lang w:val="nl-BE"/>
+        </w:rPr>
+        <w:t xml:space="preserve">n </w:t>
+      </w:r>
+      <w:proofErr w:type="spellStart"/>
+      <w:r>
+        <w:rPr>
+          <w:lang w:val="nl-BE"/>
+        </w:rPr>
+        <w:t>whitespace</w:t>
+      </w:r>
+      <w:proofErr w:type="spellEnd"/>
+      <w:r>
+        <w:rPr>
+          <w:lang w:val="nl-BE"/>
         </w:rPr>
         <w:t xml:space="preserve"> </w:t>
       </w:r>
+      <w:r>
+        <w:rPr>
+          <w:lang w:val="nl-BE"/>
+        </w:rPr>
+        <w:t>een deel van de syntax is</w:t>
+      </w:r>
+      <w:r>
+        <w:rPr>
+          <w:lang w:val="nl-BE"/>
+        </w:rPr>
+        <w:t>.</w:t>
+      </w:r>
+    </w:p>
+    <w:p>
+      <w:pPr>
+        <w:pStyle w:val="ListParagraph"/>
+        <w:numPr>
+          <w:ilvl w:val="0"/>
+          <w:numId w:val="1"/>
+        </w:numPr>
+        <w:rPr>
+          <w:lang w:val="nl-BE"/>
+        </w:rPr>
+      </w:pPr>
       <w:proofErr w:type="spellStart"/>
       <w:r>
         <w:rPr>
-          <w:lang w:val="fr-FR"/>
-        </w:rPr>
-        <w:t>yade</w:t>
+          <w:lang w:val="nl-BE"/>
+        </w:rPr>
+        <w:t>Indentatie</w:t>
       </w:r>
       <w:proofErr w:type="spellEnd"/>
-    </w:p>
-    <w:p>
-      <w:pPr>
-        <w:rPr>
-          <w:lang w:val="fr-FR"/>
-        </w:rPr>
-      </w:pPr>
-    </w:p>
-    <w:p>
-      <w:pPr>
-        <w:rPr>
-          <w:lang w:val="fr-FR"/>
-        </w:rPr>
-      </w:pPr>
-    </w:p>
-    <w:p>
-      <w:pPr>
-        <w:pStyle w:val="Heading1"/>
-        <w:rPr>
-          <w:lang w:val="fr-FR"/>
-        </w:rPr>
-      </w:pPr>
+      <w:r>
+        <w:rPr>
+          <w:lang w:val="nl-BE"/>
+        </w:rPr>
+        <w:t xml:space="preserve"> wordt gedaan met 4 spaties.</w:t>
+      </w:r>
+    </w:p>
+    <w:p>
+      <w:pPr>
+        <w:pStyle w:val="Heading2"/>
+        <w:rPr>
+          <w:lang w:val="nl-BE"/>
+        </w:rPr>
+      </w:pPr>
+      <w:r>
+        <w:rPr>
+          <w:lang w:val="nl-BE"/>
+        </w:rPr>
+        <w:t>Variables &amp; data</w:t>
+      </w:r>
+      <w:r>
+        <w:rPr>
+          <w:lang w:val="nl-BE"/>
+        </w:rPr>
+        <w:t xml:space="preserve"> </w:t>
+      </w:r>
+      <w:r>
+        <w:rPr>
+          <w:lang w:val="nl-BE"/>
+        </w:rPr>
+        <w:t>types</w:t>
+      </w:r>
+    </w:p>
+    <w:p>
+      <w:pPr>
+        <w:pStyle w:val="ListParagraph"/>
+        <w:numPr>
+          <w:ilvl w:val="0"/>
+          <w:numId w:val="1"/>
+        </w:numPr>
+        <w:rPr>
+          <w:lang w:val="nl-BE"/>
+        </w:rPr>
+      </w:pPr>
+      <w:r>
+        <w:rPr>
+          <w:lang w:val="nl-BE"/>
+        </w:rPr>
+        <w:t xml:space="preserve">Je hoeft </w:t>
+      </w:r>
+      <w:r>
+        <w:rPr>
+          <w:b/>
+          <w:u w:val="single"/>
+          <w:lang w:val="nl-BE"/>
+        </w:rPr>
+        <w:t>geen</w:t>
+      </w:r>
+      <w:r>
+        <w:rPr>
+          <w:lang w:val="nl-BE"/>
+        </w:rPr>
+        <w:t xml:space="preserve"> </w:t>
+      </w:r>
+      <w:r>
+        <w:rPr>
+          <w:lang w:val="nl-BE"/>
+        </w:rPr>
+        <w:t>data type</w:t>
+      </w:r>
+      <w:r>
+        <w:rPr>
+          <w:lang w:val="nl-BE"/>
+        </w:rPr>
+        <w:t xml:space="preserve"> te geven aan een </w:t>
+      </w:r>
       <w:proofErr w:type="spellStart"/>
       <w:r>
         <w:rPr>
-          <w:lang w:val="fr-FR"/>
-        </w:rPr>
-        <w:t>Syntax</w:t>
+          <w:lang w:val="nl-BE"/>
+        </w:rPr>
+        <w:t>variable</w:t>
       </w:r>
       <w:proofErr w:type="spellEnd"/>
       <w:r>
         <w:rPr>
-          <w:lang w:val="fr-FR"/>
-        </w:rPr>
-        <w:t xml:space="preserve"> &amp; variables</w:t>
-      </w:r>
-    </w:p>
-    <w:p>
-      <w:pPr>
-        <w:rPr>
-          <w:lang w:val="fr-FR"/>
-        </w:rPr>
-      </w:pPr>
-      <w:proofErr w:type="gramStart"/>
-      <w:r>
-        <w:rPr>
-          <w:lang w:val="fr-FR"/>
-        </w:rPr>
-        <w:t>Notes:</w:t>
-      </w:r>
-      <w:proofErr w:type="gramEnd"/>
-    </w:p>
-    <w:p>
-      <w:pPr>
-        <w:rPr>
-          <w:lang w:val="nl-BE"/>
-        </w:rPr>
-      </w:pPr>
-      <w:r>
-        <w:rPr>
-          <w:lang w:val="nl-BE"/>
-        </w:rPr>
-        <w:t xml:space="preserve">Whitespace is heel belangrijk in python. </w:t>
-      </w:r>
-      <w:r>
-        <w:rPr>
-          <w:lang w:val="nl-BE"/>
-        </w:rPr>
-        <w:t>Plaats geen whitespaces waar dit niet nodig is, aangezie</w:t>
-      </w:r>
-      <w:r>
-        <w:rPr>
-          <w:lang w:val="nl-BE"/>
-        </w:rPr>
-        <w:t>n whitespace bij de syntax hoort</w:t>
-      </w:r>
-      <w:r>
-        <w:rPr>
-          <w:lang w:val="nl-BE"/>
-        </w:rPr>
-        <w:t>.</w:t>
+          <w:lang w:val="nl-BE"/>
+        </w:rPr>
+        <w:t>, dit gebeurt automatisch.</w:t>
+      </w:r>
+    </w:p>
+    <w:p>
+      <w:pPr>
+        <w:pStyle w:val="ListParagraph"/>
+        <w:numPr>
+          <w:ilvl w:val="0"/>
+          <w:numId w:val="1"/>
+        </w:numPr>
+        <w:rPr>
+          <w:lang w:val="nl-BE"/>
+        </w:rPr>
+      </w:pPr>
+      <w:r>
+        <w:rPr>
+          <w:lang w:val="nl-BE"/>
+        </w:rPr>
+        <w:t xml:space="preserve">Een </w:t>
+      </w:r>
+      <w:proofErr w:type="spellStart"/>
+      <w:r>
+        <w:rPr>
+          <w:lang w:val="nl-BE"/>
+        </w:rPr>
+        <w:t>value</w:t>
+      </w:r>
+      <w:proofErr w:type="spellEnd"/>
+      <w:r>
+        <w:rPr>
+          <w:lang w:val="nl-BE"/>
+        </w:rPr>
+        <w:t xml:space="preserve"> van een </w:t>
+      </w:r>
+      <w:proofErr w:type="spellStart"/>
+      <w:r>
+        <w:rPr>
+          <w:lang w:val="nl-BE"/>
+        </w:rPr>
+        <w:t>variable</w:t>
+      </w:r>
+      <w:proofErr w:type="spellEnd"/>
+      <w:r>
+        <w:rPr>
+          <w:lang w:val="nl-BE"/>
+        </w:rPr>
+        <w:t xml:space="preserve"> kan </w:t>
+      </w:r>
+      <w:proofErr w:type="spellStart"/>
+      <w:r>
+        <w:rPr>
+          <w:lang w:val="nl-BE"/>
+        </w:rPr>
+        <w:t>gereassigned</w:t>
+      </w:r>
+      <w:proofErr w:type="spellEnd"/>
+      <w:r>
+        <w:rPr>
+          <w:lang w:val="nl-BE"/>
+        </w:rPr>
+        <w:t xml:space="preserve"> worden door de </w:t>
+      </w:r>
+      <w:proofErr w:type="spellStart"/>
+      <w:r>
+        <w:rPr>
+          <w:lang w:val="nl-BE"/>
+        </w:rPr>
+        <w:t>variable</w:t>
+      </w:r>
+      <w:proofErr w:type="spellEnd"/>
+      <w:r>
+        <w:rPr>
+          <w:lang w:val="nl-BE"/>
+        </w:rPr>
+        <w:t xml:space="preserve"> opnieuw te vullen met een nieuwe waarde.</w:t>
       </w:r>
     </w:p>
     <w:tbl>
@@ -157,12 +336,12 @@
           <w:p>
             <w:pPr>
               <w:rPr>
-                <w:lang w:val="nl-BE"/>
-              </w:rPr>
-            </w:pPr>
-            <w:r>
-              <w:rPr>
-                <w:lang w:val="nl-BE"/>
+                <w:rStyle w:val="Strong"/>
+              </w:rPr>
+            </w:pPr>
+            <w:r>
+              <w:rPr>
+                <w:rStyle w:val="Strong"/>
               </w:rPr>
               <w:t>Code</w:t>
             </w:r>
@@ -175,12 +354,12 @@
           <w:p>
             <w:pPr>
               <w:rPr>
-                <w:lang w:val="nl-BE"/>
-              </w:rPr>
-            </w:pPr>
-            <w:r>
-              <w:rPr>
-                <w:lang w:val="nl-BE"/>
+                <w:rStyle w:val="Strong"/>
+              </w:rPr>
+            </w:pPr>
+            <w:r>
+              <w:rPr>
+                <w:rStyle w:val="Strong"/>
               </w:rPr>
               <w:t>Result</w:t>
             </w:r>
@@ -198,11 +377,19 @@
                 <w:lang w:val="nl-BE"/>
               </w:rPr>
             </w:pPr>
-            <w:r>
-              <w:rPr>
-                <w:lang w:val="nl-BE"/>
-              </w:rPr>
-              <w:t>print X</w:t>
+            <w:proofErr w:type="gramStart"/>
+            <w:r>
+              <w:rPr>
+                <w:lang w:val="nl-BE"/>
+              </w:rPr>
+              <w:t>print</w:t>
+            </w:r>
+            <w:proofErr w:type="gramEnd"/>
+            <w:r>
+              <w:rPr>
+                <w:lang w:val="nl-BE"/>
+              </w:rPr>
+              <w:t xml:space="preserve"> X</w:t>
             </w:r>
           </w:p>
         </w:tc>
@@ -271,10 +458,20 @@
               <w:rPr>
                 <w:lang w:val="nl-BE"/>
               </w:rPr>
-              <w:t>Dit kan eender welk datatype zijn</w:t>
-            </w:r>
-            <w:bookmarkStart w:id="0" w:name="_GoBack"/>
-            <w:bookmarkEnd w:id="0"/>
+              <w:t xml:space="preserve">Dit kan eender welk </w:t>
+            </w:r>
+            <w:r>
+              <w:rPr>
+                <w:lang w:val="nl-BE"/>
+              </w:rPr>
+              <w:t>data type</w:t>
+            </w:r>
+            <w:r>
+              <w:rPr>
+                <w:lang w:val="nl-BE"/>
+              </w:rPr>
+              <w:t xml:space="preserve"> zijn</w:t>
+            </w:r>
           </w:p>
         </w:tc>
       </w:tr>
@@ -289,6 +486,20 @@
                 <w:lang w:val="nl-BE"/>
               </w:rPr>
             </w:pPr>
+            <w:r>
+              <w:rPr>
+                <w:lang w:val="nl-BE"/>
+              </w:rPr>
+              <w:t xml:space="preserve">#Single line </w:t>
+            </w:r>
+            <w:proofErr w:type="spellStart"/>
+            <w:r>
+              <w:rPr>
+                <w:lang w:val="nl-BE"/>
+              </w:rPr>
+              <w:t>comment</w:t>
+            </w:r>
+            <w:proofErr w:type="spellEnd"/>
           </w:p>
         </w:tc>
         <w:tc>
@@ -301,6 +512,20 @@
                 <w:lang w:val="nl-BE"/>
               </w:rPr>
             </w:pPr>
+            <w:r>
+              <w:rPr>
+                <w:lang w:val="nl-BE"/>
+              </w:rPr>
+              <w:t xml:space="preserve">Alles na de # wordt </w:t>
+            </w:r>
+            <w:proofErr w:type="spellStart"/>
+            <w:r>
+              <w:rPr>
+                <w:lang w:val="nl-BE"/>
+              </w:rPr>
+              <w:t>gecomment</w:t>
+            </w:r>
+            <w:proofErr w:type="spellEnd"/>
           </w:p>
         </w:tc>
       </w:tr>
@@ -315,6 +540,91 @@
                 <w:lang w:val="nl-BE"/>
               </w:rPr>
             </w:pPr>
+            <w:r>
+              <w:rPr>
+                <w:lang w:val="nl-BE"/>
+              </w:rPr>
+              <w:t>“””</w:t>
+            </w:r>
+            <w:r>
+              <w:rPr>
+                <w:lang w:val="nl-BE"/>
+              </w:rPr>
+              <w:t xml:space="preserve">Multi-Line </w:t>
+            </w:r>
+            <w:proofErr w:type="spellStart"/>
+            <w:r>
+              <w:rPr>
+                <w:lang w:val="nl-BE"/>
+              </w:rPr>
+              <w:t>Comments</w:t>
+            </w:r>
+            <w:proofErr w:type="spellEnd"/>
+          </w:p>
+          <w:p>
+            <w:pPr>
+              <w:rPr>
+                <w:lang w:val="nl-BE"/>
+              </w:rPr>
+            </w:pPr>
+            <w:proofErr w:type="gramStart"/>
+            <w:r>
+              <w:rPr>
+                <w:lang w:val="nl-BE"/>
+              </w:rPr>
+              <w:t>komen</w:t>
+            </w:r>
+            <w:proofErr w:type="gramEnd"/>
+            <w:r>
+              <w:rPr>
+                <w:lang w:val="nl-BE"/>
+              </w:rPr>
+              <w:t xml:space="preserve"> tussen</w:t>
+            </w:r>
+          </w:p>
+          <w:p>
+            <w:pPr>
+              <w:rPr>
+                <w:lang w:val="nl-BE"/>
+              </w:rPr>
+            </w:pPr>
+            <w:proofErr w:type="spellStart"/>
+            <w:proofErr w:type="gramStart"/>
+            <w:r>
+              <w:rPr>
+                <w:lang w:val="nl-BE"/>
+              </w:rPr>
+              <w:t>tripple</w:t>
+            </w:r>
+            <w:proofErr w:type="spellEnd"/>
+            <w:proofErr w:type="gramEnd"/>
+            <w:r>
+              <w:rPr>
+                <w:lang w:val="nl-BE"/>
+              </w:rPr>
+              <w:t xml:space="preserve"> </w:t>
+            </w:r>
+            <w:proofErr w:type="spellStart"/>
+            <w:r>
+              <w:rPr>
+                <w:lang w:val="nl-BE"/>
+              </w:rPr>
+              <w:t>quotations</w:t>
+            </w:r>
+            <w:proofErr w:type="spellEnd"/>
+          </w:p>
+          <w:p>
+            <w:pPr>
+              <w:rPr>
+                <w:lang w:val="nl-BE"/>
+              </w:rPr>
+            </w:pPr>
+            <w:r>
+              <w:rPr>
+                <w:lang w:val="nl-BE"/>
+              </w:rPr>
+              <w:t>“””</w:t>
+            </w:r>
           </w:p>
         </w:tc>
         <w:tc>
@@ -327,6 +637,48 @@
                 <w:lang w:val="nl-BE"/>
               </w:rPr>
             </w:pPr>
+            <w:r>
+              <w:rPr>
+                <w:lang w:val="nl-BE"/>
+              </w:rPr>
+              <w:t>Alles tussen de “”” (</w:t>
+            </w:r>
+            <w:proofErr w:type="spellStart"/>
+            <w:r>
+              <w:rPr>
+                <w:lang w:val="nl-BE"/>
+              </w:rPr>
+              <w:t>tripple</w:t>
+            </w:r>
+            <w:proofErr w:type="spellEnd"/>
+            <w:r>
+              <w:rPr>
+                <w:lang w:val="nl-BE"/>
+              </w:rPr>
+              <w:t xml:space="preserve"> </w:t>
+            </w:r>
+            <w:proofErr w:type="spellStart"/>
+            <w:r>
+              <w:rPr>
+                <w:lang w:val="nl-BE"/>
+              </w:rPr>
+              <w:t>quotations</w:t>
+            </w:r>
+            <w:proofErr w:type="spellEnd"/>
+            <w:r>
+              <w:rPr>
+                <w:lang w:val="nl-BE"/>
+              </w:rPr>
+              <w:t xml:space="preserve">) wordt </w:t>
+            </w:r>
+            <w:proofErr w:type="spellStart"/>
+            <w:r>
+              <w:rPr>
+                <w:lang w:val="nl-BE"/>
+              </w:rPr>
+              <w:t>gecomment</w:t>
+            </w:r>
+            <w:proofErr w:type="spellEnd"/>
           </w:p>
         </w:tc>
       </w:tr>
@@ -341,6 +693,46 @@
                 <w:lang w:val="nl-BE"/>
               </w:rPr>
             </w:pPr>
+            <w:proofErr w:type="spellStart"/>
+            <w:proofErr w:type="gramStart"/>
+            <w:r>
+              <w:rPr>
+                <w:lang w:val="nl-BE"/>
+              </w:rPr>
+              <w:t>my</w:t>
+            </w:r>
+            <w:proofErr w:type="gramEnd"/>
+            <w:r>
+              <w:rPr>
+                <w:lang w:val="nl-BE"/>
+              </w:rPr>
+              <w:t>_string</w:t>
+            </w:r>
+            <w:proofErr w:type="spellEnd"/>
+            <w:r>
+              <w:rPr>
+                <w:lang w:val="nl-BE"/>
+              </w:rPr>
+              <w:t xml:space="preserve"> = </w:t>
+            </w:r>
+            <w:r>
+              <w:rPr>
+                <w:lang w:val="nl-BE"/>
+              </w:rPr>
+              <w:t>“</w:t>
+            </w:r>
+            <w:r>
+              <w:rPr>
+                <w:lang w:val="nl-BE"/>
+              </w:rPr>
+              <w:t>dit is een string</w:t>
+            </w:r>
+            <w:r>
+              <w:rPr>
+                <w:lang w:val="nl-BE"/>
+              </w:rPr>
+              <w:t>”</w:t>
+            </w:r>
           </w:p>
         </w:tc>
         <w:tc>
@@ -353,6 +745,25 @@
                 <w:lang w:val="nl-BE"/>
               </w:rPr>
             </w:pPr>
+            <w:r>
+              <w:rPr>
+                <w:lang w:val="nl-BE"/>
+              </w:rPr>
+              <w:t>Data type: string</w:t>
+            </w:r>
+          </w:p>
+          <w:p>
+            <w:pPr>
+              <w:rPr>
+                <w:lang w:val="nl-BE"/>
+              </w:rPr>
+            </w:pPr>
+            <w:r>
+              <w:rPr>
+                <w:lang w:val="nl-BE"/>
+              </w:rPr>
+              <w:t>Value: dit is een string</w:t>
+            </w:r>
           </w:p>
         </w:tc>
       </w:tr>
@@ -367,6 +778,28 @@
                 <w:lang w:val="nl-BE"/>
               </w:rPr>
             </w:pPr>
+            <w:proofErr w:type="spellStart"/>
+            <w:proofErr w:type="gramStart"/>
+            <w:r>
+              <w:rPr>
+                <w:lang w:val="nl-BE"/>
+              </w:rPr>
+              <w:t>my</w:t>
+            </w:r>
+            <w:proofErr w:type="gramEnd"/>
+            <w:r>
+              <w:rPr>
+                <w:lang w:val="nl-BE"/>
+              </w:rPr>
+              <w:t>_int</w:t>
+            </w:r>
+            <w:proofErr w:type="spellEnd"/>
+            <w:r>
+              <w:rPr>
+                <w:lang w:val="nl-BE"/>
+              </w:rPr>
+              <w:t xml:space="preserve"> = 23</w:t>
+            </w:r>
           </w:p>
         </w:tc>
         <w:tc>
@@ -379,6 +812,31 @@
                 <w:lang w:val="nl-BE"/>
               </w:rPr>
             </w:pPr>
+            <w:r>
+              <w:rPr>
+                <w:lang w:val="nl-BE"/>
+              </w:rPr>
+              <w:t>Data type</w:t>
+            </w:r>
+            <w:r>
+              <w:rPr>
+                <w:lang w:val="nl-BE"/>
+              </w:rPr>
+              <w:t>: integer</w:t>
+            </w:r>
+          </w:p>
+          <w:p>
+            <w:pPr>
+              <w:rPr>
+                <w:lang w:val="nl-BE"/>
+              </w:rPr>
+            </w:pPr>
+            <w:r>
+              <w:rPr>
+                <w:lang w:val="nl-BE"/>
+              </w:rPr>
+              <w:t>Value: 23</w:t>
+            </w:r>
           </w:p>
         </w:tc>
       </w:tr>
@@ -393,6 +851,28 @@
                 <w:lang w:val="nl-BE"/>
               </w:rPr>
             </w:pPr>
+            <w:proofErr w:type="spellStart"/>
+            <w:proofErr w:type="gramStart"/>
+            <w:r>
+              <w:rPr>
+                <w:lang w:val="nl-BE"/>
+              </w:rPr>
+              <w:t>my</w:t>
+            </w:r>
+            <w:proofErr w:type="gramEnd"/>
+            <w:r>
+              <w:rPr>
+                <w:lang w:val="nl-BE"/>
+              </w:rPr>
+              <w:t>_float</w:t>
+            </w:r>
+            <w:proofErr w:type="spellEnd"/>
+            <w:r>
+              <w:rPr>
+                <w:lang w:val="nl-BE"/>
+              </w:rPr>
+              <w:t xml:space="preserve"> = 1.25</w:t>
+            </w:r>
           </w:p>
         </w:tc>
         <w:tc>
@@ -405,6 +885,230 @@
                 <w:lang w:val="nl-BE"/>
               </w:rPr>
             </w:pPr>
+            <w:r>
+              <w:rPr>
+                <w:lang w:val="nl-BE"/>
+              </w:rPr>
+              <w:t>Data type</w:t>
+            </w:r>
+            <w:r>
+              <w:rPr>
+                <w:lang w:val="nl-BE"/>
+              </w:rPr>
+              <w:t xml:space="preserve">: </w:t>
+            </w:r>
+            <w:proofErr w:type="spellStart"/>
+            <w:r>
+              <w:rPr>
+                <w:lang w:val="nl-BE"/>
+              </w:rPr>
+              <w:t>float</w:t>
+            </w:r>
+            <w:proofErr w:type="spellEnd"/>
+          </w:p>
+          <w:p>
+            <w:pPr>
+              <w:rPr>
+                <w:lang w:val="nl-BE"/>
+              </w:rPr>
+            </w:pPr>
+            <w:r>
+              <w:rPr>
+                <w:lang w:val="nl-BE"/>
+              </w:rPr>
+              <w:t>Value: 1.25</w:t>
+            </w:r>
+          </w:p>
+        </w:tc>
+      </w:tr>
+      <w:tr>
+        <w:tc>
+          <w:tcPr>
+            <w:tcW w:w="4675" w:type="dxa"/>
+          </w:tcPr>
+          <w:p>
+            <w:pPr>
+              <w:rPr>
+                <w:lang w:val="nl-BE"/>
+              </w:rPr>
+            </w:pPr>
+            <w:proofErr w:type="spellStart"/>
+            <w:proofErr w:type="gramStart"/>
+            <w:r>
+              <w:rPr>
+                <w:lang w:val="nl-BE"/>
+              </w:rPr>
+              <w:t>my</w:t>
+            </w:r>
+            <w:proofErr w:type="gramEnd"/>
+            <w:r>
+              <w:rPr>
+                <w:lang w:val="nl-BE"/>
+              </w:rPr>
+              <w:t>_bool</w:t>
+            </w:r>
+            <w:proofErr w:type="spellEnd"/>
+            <w:r>
+              <w:rPr>
+                <w:lang w:val="nl-BE"/>
+              </w:rPr>
+              <w:t xml:space="preserve"> = True</w:t>
+            </w:r>
+          </w:p>
+        </w:tc>
+        <w:tc>
+          <w:tcPr>
+            <w:tcW w:w="4675" w:type="dxa"/>
+          </w:tcPr>
+          <w:p>
+            <w:pPr>
+              <w:rPr>
+                <w:lang w:val="nl-BE"/>
+              </w:rPr>
+            </w:pPr>
+            <w:r>
+              <w:rPr>
+                <w:lang w:val="nl-BE"/>
+              </w:rPr>
+              <w:t>Data type</w:t>
+            </w:r>
+            <w:r>
+              <w:rPr>
+                <w:lang w:val="nl-BE"/>
+              </w:rPr>
+              <w:t xml:space="preserve">: </w:t>
+            </w:r>
+            <w:proofErr w:type="spellStart"/>
+            <w:r>
+              <w:rPr>
+                <w:lang w:val="nl-BE"/>
+              </w:rPr>
+              <w:t>boolean</w:t>
+            </w:r>
+            <w:proofErr w:type="spellEnd"/>
+          </w:p>
+          <w:p>
+            <w:pPr>
+              <w:rPr>
+                <w:lang w:val="nl-BE"/>
+              </w:rPr>
+            </w:pPr>
+            <w:r>
+              <w:rPr>
+                <w:lang w:val="nl-BE"/>
+              </w:rPr>
+              <w:t>Value: True</w:t>
+            </w:r>
+          </w:p>
+          <w:p>
+            <w:pPr>
+              <w:rPr>
+                <w:rStyle w:val="SubtleEmphasis"/>
+              </w:rPr>
+            </w:pPr>
+            <w:r>
+              <w:rPr>
+                <w:rStyle w:val="SubtleEmphasis"/>
+                <w:color w:val="auto"/>
+              </w:rPr>
+              <w:t xml:space="preserve">Note: “True &amp; False </w:t>
+            </w:r>
+            <w:proofErr w:type="spellStart"/>
+            <w:r>
+              <w:rPr>
+                <w:rStyle w:val="SubtleEmphasis"/>
+                <w:color w:val="auto"/>
+              </w:rPr>
+              <w:t>horen</w:t>
+            </w:r>
+            <w:proofErr w:type="spellEnd"/>
+            <w:r>
+              <w:rPr>
+                <w:rStyle w:val="SubtleEmphasis"/>
+                <w:color w:val="auto"/>
+              </w:rPr>
+              <w:t xml:space="preserve"> met </w:t>
+            </w:r>
+            <w:proofErr w:type="spellStart"/>
+            <w:r>
+              <w:rPr>
+                <w:rStyle w:val="SubtleEmphasis"/>
+                <w:color w:val="auto"/>
+              </w:rPr>
+              <w:t>een</w:t>
+            </w:r>
+            <w:proofErr w:type="spellEnd"/>
+            <w:r>
+              <w:rPr>
+                <w:rStyle w:val="SubtleEmphasis"/>
+                <w:color w:val="auto"/>
+              </w:rPr>
+              <w:t xml:space="preserve"> </w:t>
+            </w:r>
+            <w:proofErr w:type="spellStart"/>
+            <w:r>
+              <w:rPr>
+                <w:rStyle w:val="SubtleEmphasis"/>
+                <w:color w:val="auto"/>
+              </w:rPr>
+              <w:t>hoofdletter</w:t>
+            </w:r>
+            <w:proofErr w:type="spellEnd"/>
+            <w:r>
+              <w:rPr>
+                <w:rStyle w:val="SubtleEmphasis"/>
+                <w:color w:val="auto"/>
+              </w:rPr>
+              <w:t xml:space="preserve"> </w:t>
+            </w:r>
+            <w:proofErr w:type="spellStart"/>
+            <w:r>
+              <w:rPr>
+                <w:rStyle w:val="SubtleEmphasis"/>
+                <w:color w:val="auto"/>
+              </w:rPr>
+              <w:t>geschreven</w:t>
+            </w:r>
+            <w:proofErr w:type="spellEnd"/>
+            <w:r>
+              <w:rPr>
+                <w:rStyle w:val="SubtleEmphasis"/>
+                <w:color w:val="auto"/>
+              </w:rPr>
+              <w:t xml:space="preserve"> </w:t>
+            </w:r>
+            <w:proofErr w:type="spellStart"/>
+            <w:r>
+              <w:rPr>
+                <w:rStyle w:val="SubtleEmphasis"/>
+                <w:color w:val="auto"/>
+              </w:rPr>
+              <w:t>te</w:t>
+            </w:r>
+            <w:proofErr w:type="spellEnd"/>
+            <w:r>
+              <w:rPr>
+                <w:rStyle w:val="SubtleEmphasis"/>
+                <w:color w:val="auto"/>
+              </w:rPr>
+              <w:t xml:space="preserve"> </w:t>
+            </w:r>
+            <w:proofErr w:type="spellStart"/>
+            <w:r>
+              <w:rPr>
+                <w:rStyle w:val="SubtleEmphasis"/>
+                <w:color w:val="auto"/>
+              </w:rPr>
+              <w:t>worden</w:t>
+            </w:r>
+            <w:proofErr w:type="spellEnd"/>
+            <w:r>
+              <w:rPr>
+                <w:rStyle w:val="SubtleEmphasis"/>
+                <w:color w:val="auto"/>
+              </w:rPr>
+              <w:t>”</w:t>
+            </w:r>
           </w:p>
         </w:tc>
       </w:tr>
@@ -412,22 +1116,1050 @@
     <w:p>
       <w:pPr>
         <w:rPr>
-          <w:lang w:val="nl-BE"/>
-        </w:rPr>
-      </w:pPr>
-    </w:p>
-    <w:p>
-      <w:pPr>
-        <w:rPr>
-          <w:lang w:val="nl-BE"/>
-        </w:rPr>
-      </w:pPr>
+          <w:rStyle w:val="Emphasis"/>
+        </w:rPr>
+      </w:pPr>
+    </w:p>
+    <w:p>
+      <w:pPr>
+        <w:rPr>
+          <w:rStyle w:val="Emphasis"/>
+        </w:rPr>
+      </w:pPr>
+      <w:proofErr w:type="spellStart"/>
+      <w:r>
+        <w:rPr>
+          <w:rStyle w:val="Emphasis"/>
+        </w:rPr>
+        <w:t>Voorbeeldcode</w:t>
+      </w:r>
+      <w:proofErr w:type="spellEnd"/>
+      <w:r>
+        <w:rPr>
+          <w:rStyle w:val="Emphasis"/>
+        </w:rPr>
+        <w:t>:</w:t>
+      </w:r>
+    </w:p>
+    <w:p>
+      <w:pPr>
+        <w:pStyle w:val="NoSpacing"/>
+        <w:rPr>
+          <w:rStyle w:val="Emphasis"/>
+        </w:rPr>
+      </w:pPr>
+      <w:proofErr w:type="spellStart"/>
+      <w:r>
+        <w:rPr>
+          <w:rStyle w:val="Emphasis"/>
+        </w:rPr>
+        <w:t>melk</w:t>
+      </w:r>
+      <w:proofErr w:type="spellEnd"/>
+      <w:r>
+        <w:rPr>
+          <w:rStyle w:val="Emphasis"/>
+        </w:rPr>
+        <w:t xml:space="preserve"> = </w:t>
+      </w:r>
+      <w:r>
+        <w:rPr>
+          <w:rStyle w:val="Emphasis"/>
+        </w:rPr>
+        <w:t>“</w:t>
+      </w:r>
+      <w:proofErr w:type="spellStart"/>
+      <w:r>
+        <w:rPr>
+          <w:rStyle w:val="Emphasis"/>
+        </w:rPr>
+        <w:t>Volle</w:t>
+      </w:r>
+      <w:proofErr w:type="spellEnd"/>
+      <w:r>
+        <w:rPr>
+          <w:rStyle w:val="Emphasis"/>
+        </w:rPr>
+        <w:t xml:space="preserve"> </w:t>
+      </w:r>
+      <w:proofErr w:type="spellStart"/>
+      <w:r>
+        <w:rPr>
+          <w:rStyle w:val="Emphasis"/>
+        </w:rPr>
+        <w:t>melk</w:t>
+      </w:r>
+      <w:proofErr w:type="spellEnd"/>
+      <w:r>
+        <w:rPr>
+          <w:rStyle w:val="Emphasis"/>
+        </w:rPr>
+        <w:t>”</w:t>
+      </w:r>
+    </w:p>
+    <w:p>
+      <w:pPr>
+        <w:pStyle w:val="NoSpacing"/>
+        <w:rPr>
+          <w:rStyle w:val="Emphasis"/>
+        </w:rPr>
+      </w:pPr>
+      <w:proofErr w:type="spellStart"/>
+      <w:r>
+        <w:rPr>
+          <w:rStyle w:val="Emphasis"/>
+        </w:rPr>
+        <w:t>hoeveelheid</w:t>
+      </w:r>
+      <w:proofErr w:type="spellEnd"/>
+      <w:r>
+        <w:rPr>
+          <w:rStyle w:val="Emphasis"/>
+        </w:rPr>
+        <w:t xml:space="preserve"> = 3</w:t>
+      </w:r>
+    </w:p>
+    <w:p>
+      <w:pPr>
+        <w:pStyle w:val="NoSpacing"/>
+        <w:rPr>
+          <w:rStyle w:val="Emphasis"/>
+          <w:lang w:val="nl-BE"/>
+        </w:rPr>
+      </w:pPr>
+      <w:proofErr w:type="gramStart"/>
+      <w:r>
+        <w:rPr>
+          <w:rStyle w:val="Emphasis"/>
+          <w:lang w:val="nl-BE"/>
+        </w:rPr>
+        <w:t>print</w:t>
+      </w:r>
+      <w:proofErr w:type="gramEnd"/>
+      <w:r>
+        <w:rPr>
+          <w:rStyle w:val="Emphasis"/>
+          <w:lang w:val="nl-BE"/>
+        </w:rPr>
+        <w:t xml:space="preserve"> </w:t>
+      </w:r>
+      <w:r>
+        <w:rPr>
+          <w:rStyle w:val="Emphasis"/>
+          <w:lang w:val="nl-BE"/>
+        </w:rPr>
+        <w:t>melk</w:t>
+      </w:r>
+    </w:p>
+    <w:p>
+      <w:pPr>
+        <w:pStyle w:val="NoSpacing"/>
+        <w:rPr>
+          <w:rStyle w:val="Emphasis"/>
+          <w:lang w:val="nl-BE"/>
+        </w:rPr>
+      </w:pPr>
+      <w:proofErr w:type="gramStart"/>
+      <w:r>
+        <w:rPr>
+          <w:rStyle w:val="Emphasis"/>
+          <w:lang w:val="nl-BE"/>
+        </w:rPr>
+        <w:t>print</w:t>
+      </w:r>
+      <w:proofErr w:type="gramEnd"/>
+      <w:r>
+        <w:rPr>
+          <w:rStyle w:val="Emphasis"/>
+          <w:lang w:val="nl-BE"/>
+        </w:rPr>
+        <w:t xml:space="preserve"> hoeveelheid</w:t>
+      </w:r>
+    </w:p>
+    <w:p>
+      <w:pPr>
+        <w:pStyle w:val="NoSpacing"/>
+        <w:rPr>
+          <w:rStyle w:val="Emphasis"/>
+          <w:lang w:val="nl-BE"/>
+        </w:rPr>
+      </w:pPr>
+    </w:p>
+    <w:p>
+      <w:pPr>
+        <w:pStyle w:val="NoSpacing"/>
+        <w:rPr>
+          <w:rStyle w:val="Emphasis"/>
+          <w:lang w:val="nl-BE"/>
+        </w:rPr>
+      </w:pPr>
+      <w:proofErr w:type="spellStart"/>
+      <w:r>
+        <w:rPr>
+          <w:rStyle w:val="Emphasis"/>
+          <w:lang w:val="nl-BE"/>
+        </w:rPr>
+        <w:t>Result</w:t>
+      </w:r>
+      <w:proofErr w:type="spellEnd"/>
+      <w:r>
+        <w:rPr>
+          <w:rStyle w:val="Emphasis"/>
+          <w:lang w:val="nl-BE"/>
+        </w:rPr>
+        <w:t>:</w:t>
+      </w:r>
+    </w:p>
+    <w:p>
+      <w:pPr>
+        <w:pStyle w:val="NoSpacing"/>
+        <w:rPr>
+          <w:rStyle w:val="Emphasis"/>
+          <w:lang w:val="nl-BE"/>
+        </w:rPr>
+      </w:pPr>
+      <w:r>
+        <w:rPr>
+          <w:rStyle w:val="Emphasis"/>
+          <w:lang w:val="nl-BE"/>
+        </w:rPr>
+        <w:t>Volle Melk</w:t>
+      </w:r>
+    </w:p>
+    <w:p>
+      <w:pPr>
+        <w:pStyle w:val="NoSpacing"/>
+        <w:rPr>
+          <w:rStyle w:val="Emphasis"/>
+          <w:lang w:val="nl-BE"/>
+        </w:rPr>
+      </w:pPr>
+      <w:r>
+        <w:rPr>
+          <w:rStyle w:val="Emphasis"/>
+          <w:lang w:val="nl-BE"/>
+        </w:rPr>
+        <w:t>3</w:t>
+      </w:r>
     </w:p>
     <w:p>
       <w:pPr>
         <w:pStyle w:val="Heading1"/>
-      </w:pPr>
-      <w:r>
+        <w:rPr>
+          <w:lang w:val="nl-BE"/>
+        </w:rPr>
+      </w:pPr>
+      <w:r>
+        <w:rPr>
+          <w:lang w:val="nl-BE"/>
+        </w:rPr>
+        <w:br w:type="page"/>
+      </w:r>
+      <w:r>
+        <w:rPr>
+          <w:lang w:val="nl-BE"/>
+        </w:rPr>
+        <w:lastRenderedPageBreak/>
+        <w:t>Math</w:t>
+      </w:r>
+    </w:p>
+    <w:p>
+      <w:pPr>
+        <w:pStyle w:val="Heading2"/>
+        <w:rPr>
+          <w:lang w:val="nl-BE"/>
+        </w:rPr>
+      </w:pPr>
+      <w:r>
+        <w:rPr>
+          <w:lang w:val="nl-BE"/>
+        </w:rPr>
+        <w:t>Math &amp; operators</w:t>
+      </w:r>
+    </w:p>
+    <w:p>
+      <w:pPr>
+        <w:pStyle w:val="ListParagraph"/>
+        <w:numPr>
+          <w:ilvl w:val="0"/>
+          <w:numId w:val="2"/>
+        </w:numPr>
+        <w:rPr>
+          <w:lang w:val="nl-BE"/>
+        </w:rPr>
+      </w:pPr>
+      <w:r>
+        <w:rPr>
+          <w:lang w:val="nl-BE"/>
+        </w:rPr>
+        <w:t xml:space="preserve">Wiskunde in programmeren wordt gedaan met operators. Operators zijn “+ - </w:t>
+      </w:r>
+      <w:proofErr w:type="gramStart"/>
+      <w:r>
+        <w:rPr>
+          <w:lang w:val="nl-BE"/>
+        </w:rPr>
+        <w:t>* /</w:t>
+      </w:r>
+      <w:proofErr w:type="gramEnd"/>
+      <w:r>
+        <w:rPr>
+          <w:lang w:val="nl-BE"/>
+        </w:rPr>
+        <w:t xml:space="preserve">”. Hierop zijn nog enkele </w:t>
+      </w:r>
+      <w:r>
+        <w:rPr>
+          <w:lang w:val="nl-BE"/>
+        </w:rPr>
+        <w:t>variaties zoals modulo en macht.</w:t>
+      </w:r>
+    </w:p>
+    <w:p>
+      <w:pPr>
+        <w:pStyle w:val="ListParagraph"/>
+        <w:numPr>
+          <w:ilvl w:val="0"/>
+          <w:numId w:val="2"/>
+        </w:numPr>
+        <w:rPr>
+          <w:lang w:val="nl-BE"/>
+        </w:rPr>
+      </w:pPr>
+      <w:r>
+        <w:rPr>
+          <w:lang w:val="nl-BE"/>
+        </w:rPr>
+        <w:t xml:space="preserve">Gebruik een of meerdere wiskundige </w:t>
+      </w:r>
+      <w:proofErr w:type="spellStart"/>
+      <w:r>
+        <w:rPr>
+          <w:lang w:val="nl-BE"/>
+        </w:rPr>
+        <w:t>values</w:t>
+      </w:r>
+      <w:proofErr w:type="spellEnd"/>
+      <w:r>
+        <w:rPr>
+          <w:lang w:val="nl-BE"/>
+        </w:rPr>
+        <w:t>, zet er een operator tussen en je krijgt een wiskundige bewerking.</w:t>
+      </w:r>
+    </w:p>
+    <w:tbl>
+      <w:tblPr>
+        <w:tblStyle w:val="TableGrid"/>
+        <w:tblW w:w="0" w:type="auto"/>
+        <w:tblLook w:val="04A0" w:firstRow="1" w:lastRow="0" w:firstColumn="1" w:lastColumn="0" w:noHBand="0" w:noVBand="1"/>
+      </w:tblPr>
+      <w:tblGrid>
+        <w:gridCol w:w="2178"/>
+        <w:gridCol w:w="2999"/>
+        <w:gridCol w:w="2425"/>
+        <w:gridCol w:w="1748"/>
+      </w:tblGrid>
+      <w:tr>
+        <w:tc>
+          <w:tcPr>
+            <w:tcW w:w="2178" w:type="dxa"/>
+          </w:tcPr>
+          <w:p>
+            <w:pPr>
+              <w:rPr>
+                <w:rStyle w:val="Strong"/>
+              </w:rPr>
+            </w:pPr>
+            <w:r>
+              <w:rPr>
+                <w:rStyle w:val="Strong"/>
+              </w:rPr>
+              <w:t>Operator</w:t>
+            </w:r>
+          </w:p>
+        </w:tc>
+        <w:tc>
+          <w:tcPr>
+            <w:tcW w:w="2999" w:type="dxa"/>
+          </w:tcPr>
+          <w:p>
+            <w:pPr>
+              <w:rPr>
+                <w:rStyle w:val="Strong"/>
+              </w:rPr>
+            </w:pPr>
+            <w:r>
+              <w:rPr>
+                <w:rStyle w:val="Strong"/>
+              </w:rPr>
+              <w:t>Result</w:t>
+            </w:r>
+          </w:p>
+        </w:tc>
+        <w:tc>
+          <w:tcPr>
+            <w:tcW w:w="2425" w:type="dxa"/>
+          </w:tcPr>
+          <w:p>
+            <w:pPr>
+              <w:rPr>
+                <w:rStyle w:val="Strong"/>
+              </w:rPr>
+            </w:pPr>
+            <w:r>
+              <w:rPr>
+                <w:rStyle w:val="Strong"/>
+              </w:rPr>
+              <w:t>Syntax</w:t>
+            </w:r>
+          </w:p>
+        </w:tc>
+        <w:tc>
+          <w:tcPr>
+            <w:tcW w:w="1748" w:type="dxa"/>
+          </w:tcPr>
+          <w:p>
+            <w:pPr>
+              <w:rPr>
+                <w:rStyle w:val="Strong"/>
+              </w:rPr>
+            </w:pPr>
+            <w:r>
+              <w:rPr>
+                <w:rStyle w:val="Strong"/>
+              </w:rPr>
+              <w:t>Result</w:t>
+            </w:r>
+          </w:p>
+        </w:tc>
+      </w:tr>
+      <w:tr>
+        <w:tc>
+          <w:tcPr>
+            <w:tcW w:w="2178" w:type="dxa"/>
+          </w:tcPr>
+          <w:p>
+            <w:r>
+              <w:t>+</w:t>
+            </w:r>
+          </w:p>
+        </w:tc>
+        <w:tc>
+          <w:tcPr>
+            <w:tcW w:w="2999" w:type="dxa"/>
+          </w:tcPr>
+          <w:p>
+            <w:proofErr w:type="spellStart"/>
+            <w:r>
+              <w:t>Adition</w:t>
+            </w:r>
+            <w:proofErr w:type="spellEnd"/>
+            <w:r>
+              <w:t xml:space="preserve"> (</w:t>
+            </w:r>
+            <w:proofErr w:type="spellStart"/>
+            <w:r>
+              <w:t>optellen</w:t>
+            </w:r>
+            <w:proofErr w:type="spellEnd"/>
+            <w:r>
+              <w:t>)</w:t>
+            </w:r>
+          </w:p>
+        </w:tc>
+        <w:tc>
+          <w:tcPr>
+            <w:tcW w:w="2425" w:type="dxa"/>
+          </w:tcPr>
+          <w:p>
+            <w:r>
+              <w:t>addition = 158 + 322</w:t>
+            </w:r>
+          </w:p>
+        </w:tc>
+        <w:tc>
+          <w:tcPr>
+            <w:tcW w:w="1748" w:type="dxa"/>
+          </w:tcPr>
+          <w:p>
+            <w:r>
+              <w:t>488</w:t>
+            </w:r>
+          </w:p>
+        </w:tc>
+      </w:tr>
+      <w:tr>
+        <w:tc>
+          <w:tcPr>
+            <w:tcW w:w="2178" w:type="dxa"/>
+          </w:tcPr>
+          <w:p>
+            <w:r>
+              <w:t>-</w:t>
+            </w:r>
+          </w:p>
+        </w:tc>
+        <w:tc>
+          <w:tcPr>
+            <w:tcW w:w="2999" w:type="dxa"/>
+          </w:tcPr>
+          <w:p>
+            <w:r>
+              <w:t>Subtraction (</w:t>
+            </w:r>
+            <w:proofErr w:type="spellStart"/>
+            <w:r>
+              <w:t>aftrekken</w:t>
+            </w:r>
+            <w:proofErr w:type="spellEnd"/>
+            <w:r>
+              <w:t>)</w:t>
+            </w:r>
+          </w:p>
+        </w:tc>
+        <w:tc>
+          <w:tcPr>
+            <w:tcW w:w="2425" w:type="dxa"/>
+          </w:tcPr>
+          <w:p>
+            <w:r>
+              <w:t xml:space="preserve">subtraction = 680 - 144 </w:t>
+            </w:r>
+          </w:p>
+        </w:tc>
+        <w:tc>
+          <w:tcPr>
+            <w:tcW w:w="1748" w:type="dxa"/>
+          </w:tcPr>
+          <w:p>
+            <w:r>
+              <w:t>536</w:t>
+            </w:r>
+          </w:p>
+        </w:tc>
+      </w:tr>
+      <w:tr>
+        <w:tc>
+          <w:tcPr>
+            <w:tcW w:w="2178" w:type="dxa"/>
+          </w:tcPr>
+          <w:p>
+            <w:r>
+              <w:t>*</w:t>
+            </w:r>
+          </w:p>
+        </w:tc>
+        <w:tc>
+          <w:tcPr>
+            <w:tcW w:w="2999" w:type="dxa"/>
+          </w:tcPr>
+          <w:p>
+            <w:r>
+              <w:t>Multiplication (</w:t>
+            </w:r>
+            <w:proofErr w:type="spellStart"/>
+            <w:r>
+              <w:t>vermenigvuldiging</w:t>
+            </w:r>
+            <w:proofErr w:type="spellEnd"/>
+            <w:r>
+              <w:t>)</w:t>
+            </w:r>
+          </w:p>
+        </w:tc>
+        <w:tc>
+          <w:tcPr>
+            <w:tcW w:w="2425" w:type="dxa"/>
+          </w:tcPr>
+          <w:p>
+            <w:r>
+              <w:t>multiplication = 51 * 86</w:t>
+            </w:r>
+          </w:p>
+        </w:tc>
+        <w:tc>
+          <w:tcPr>
+            <w:tcW w:w="1748" w:type="dxa"/>
+          </w:tcPr>
+          <w:p>
+            <w:r>
+              <w:t>4386</w:t>
+            </w:r>
+          </w:p>
+        </w:tc>
+      </w:tr>
+      <w:tr>
+        <w:tc>
+          <w:tcPr>
+            <w:tcW w:w="2178" w:type="dxa"/>
+          </w:tcPr>
+          <w:p>
+            <w:r>
+              <w:t>/</w:t>
+            </w:r>
+          </w:p>
+        </w:tc>
+        <w:tc>
+          <w:tcPr>
+            <w:tcW w:w="2999" w:type="dxa"/>
+          </w:tcPr>
+          <w:p>
+            <w:r>
+              <w:t>Division (</w:t>
+            </w:r>
+            <w:proofErr w:type="spellStart"/>
+            <w:r>
+              <w:t>deling</w:t>
+            </w:r>
+            <w:proofErr w:type="spellEnd"/>
+            <w:r>
+              <w:t>)</w:t>
+            </w:r>
+          </w:p>
+        </w:tc>
+        <w:tc>
+          <w:tcPr>
+            <w:tcW w:w="2425" w:type="dxa"/>
+          </w:tcPr>
+          <w:p>
+            <w:r>
+              <w:t>division = 125 / 25</w:t>
+            </w:r>
+          </w:p>
+        </w:tc>
+        <w:tc>
+          <w:tcPr>
+            <w:tcW w:w="1748" w:type="dxa"/>
+          </w:tcPr>
+          <w:p>
+            <w:r>
+              <w:t>5</w:t>
+            </w:r>
+          </w:p>
+        </w:tc>
+      </w:tr>
+      <w:tr>
+        <w:tc>
+          <w:tcPr>
+            <w:tcW w:w="2178" w:type="dxa"/>
+          </w:tcPr>
+          <w:p>
+            <w:r>
+              <w:t>**</w:t>
+            </w:r>
+          </w:p>
+        </w:tc>
+        <w:tc>
+          <w:tcPr>
+            <w:tcW w:w="2999" w:type="dxa"/>
+          </w:tcPr>
+          <w:p>
+            <w:r>
+              <w:t>Power (</w:t>
+            </w:r>
+            <w:proofErr w:type="spellStart"/>
+            <w:r>
+              <w:t>macht</w:t>
+            </w:r>
+            <w:proofErr w:type="spellEnd"/>
+            <w:r>
+              <w:t>)</w:t>
+            </w:r>
+          </w:p>
+        </w:tc>
+        <w:tc>
+          <w:tcPr>
+            <w:tcW w:w="2425" w:type="dxa"/>
+          </w:tcPr>
+          <w:p>
+            <w:r>
+              <w:t>power = 2 ** 3</w:t>
+            </w:r>
+          </w:p>
+        </w:tc>
+        <w:tc>
+          <w:tcPr>
+            <w:tcW w:w="1748" w:type="dxa"/>
+          </w:tcPr>
+          <w:p>
+            <w:r>
+              <w:t>8</w:t>
+            </w:r>
+          </w:p>
+        </w:tc>
+      </w:tr>
+      <w:tr>
+        <w:tc>
+          <w:tcPr>
+            <w:tcW w:w="2178" w:type="dxa"/>
+          </w:tcPr>
+          <w:p>
+            <w:r>
+              <w:t>%</w:t>
+            </w:r>
+          </w:p>
+        </w:tc>
+        <w:tc>
+          <w:tcPr>
+            <w:tcW w:w="2999" w:type="dxa"/>
+          </w:tcPr>
+          <w:p>
+            <w:r>
+              <w:t>Modulo (modulo, rest)</w:t>
+            </w:r>
+          </w:p>
+        </w:tc>
+        <w:tc>
+          <w:tcPr>
+            <w:tcW w:w="2425" w:type="dxa"/>
+          </w:tcPr>
+          <w:p>
+            <w:r>
+              <w:t>modulo = 3%2</w:t>
+            </w:r>
+          </w:p>
+        </w:tc>
+        <w:tc>
+          <w:tcPr>
+            <w:tcW w:w="1748" w:type="dxa"/>
+          </w:tcPr>
+          <w:p>
+            <w:r>
+              <w:t>1</w:t>
+            </w:r>
+          </w:p>
+        </w:tc>
+      </w:tr>
+    </w:tbl>
+    <w:p/>
+    <w:p>
+      <w:pPr>
+        <w:pStyle w:val="NoSpacing"/>
+        <w:rPr>
+          <w:rStyle w:val="SubtleEmphasis"/>
+        </w:rPr>
+      </w:pPr>
+      <w:proofErr w:type="spellStart"/>
+      <w:r>
+        <w:rPr>
+          <w:rStyle w:val="SubtleEmphasis"/>
+        </w:rPr>
+        <w:t>Voorbeeldcode</w:t>
+      </w:r>
+      <w:proofErr w:type="spellEnd"/>
+      <w:r>
+        <w:rPr>
+          <w:rStyle w:val="SubtleEmphasis"/>
+        </w:rPr>
+        <w:t>:</w:t>
+      </w:r>
+    </w:p>
+    <w:p>
+      <w:pPr>
+        <w:pStyle w:val="NoSpacing"/>
+        <w:rPr>
+          <w:rStyle w:val="SubtleEmphasis"/>
+        </w:rPr>
+      </w:pPr>
+    </w:p>
+    <w:p>
+      <w:pPr>
+        <w:pStyle w:val="NoSpacing"/>
+        <w:rPr>
+          <w:rStyle w:val="SubtleEmphasis"/>
+        </w:rPr>
+      </w:pPr>
+      <w:proofErr w:type="spellStart"/>
+      <w:r>
+        <w:rPr>
+          <w:rStyle w:val="SubtleEmphasis"/>
+        </w:rPr>
+        <w:t>aantal_inschrijvingen</w:t>
+      </w:r>
+      <w:proofErr w:type="spellEnd"/>
+      <w:r>
+        <w:rPr>
+          <w:rStyle w:val="SubtleEmphasis"/>
+        </w:rPr>
+        <w:t xml:space="preserve"> = 22 + 8</w:t>
+      </w:r>
+    </w:p>
+    <w:p>
+      <w:pPr>
+        <w:pStyle w:val="NoSpacing"/>
+        <w:rPr>
+          <w:rStyle w:val="SubtleEmphasis"/>
+          <w:lang w:val="nl-BE"/>
+        </w:rPr>
+      </w:pPr>
+      <w:proofErr w:type="spellStart"/>
+      <w:proofErr w:type="gramStart"/>
+      <w:r>
+        <w:rPr>
+          <w:rStyle w:val="SubtleEmphasis"/>
+          <w:lang w:val="nl-BE"/>
+        </w:rPr>
+        <w:t>prijs</w:t>
+      </w:r>
+      <w:proofErr w:type="gramEnd"/>
+      <w:r>
+        <w:rPr>
+          <w:rStyle w:val="SubtleEmphasis"/>
+          <w:lang w:val="nl-BE"/>
+        </w:rPr>
+        <w:t>_ticket</w:t>
+      </w:r>
+      <w:proofErr w:type="spellEnd"/>
+      <w:r>
+        <w:rPr>
+          <w:rStyle w:val="SubtleEmphasis"/>
+          <w:lang w:val="nl-BE"/>
+        </w:rPr>
+        <w:t xml:space="preserve"> = 12.95 + 5.95</w:t>
+      </w:r>
+    </w:p>
+    <w:p>
+      <w:pPr>
+        <w:pStyle w:val="NoSpacing"/>
+        <w:rPr>
+          <w:rStyle w:val="SubtleEmphasis"/>
+          <w:lang w:val="nl-BE"/>
+        </w:rPr>
+      </w:pPr>
+      <w:proofErr w:type="spellStart"/>
+      <w:proofErr w:type="gramStart"/>
+      <w:r>
+        <w:rPr>
+          <w:rStyle w:val="SubtleEmphasis"/>
+          <w:lang w:val="nl-BE"/>
+        </w:rPr>
+        <w:t>prijs</w:t>
+      </w:r>
+      <w:proofErr w:type="gramEnd"/>
+      <w:r>
+        <w:rPr>
+          <w:rStyle w:val="SubtleEmphasis"/>
+          <w:lang w:val="nl-BE"/>
+        </w:rPr>
+        <w:t>_</w:t>
+      </w:r>
+      <w:r>
+        <w:rPr>
+          <w:rStyle w:val="SubtleEmphasis"/>
+          <w:lang w:val="nl-BE"/>
+        </w:rPr>
+        <w:t>totaal</w:t>
+      </w:r>
+      <w:proofErr w:type="spellEnd"/>
+      <w:r>
+        <w:rPr>
+          <w:rStyle w:val="SubtleEmphasis"/>
+          <w:lang w:val="nl-BE"/>
+        </w:rPr>
+        <w:t xml:space="preserve"> = </w:t>
+      </w:r>
+      <w:proofErr w:type="spellStart"/>
+      <w:r>
+        <w:rPr>
+          <w:rStyle w:val="SubtleEmphasis"/>
+          <w:lang w:val="nl-BE"/>
+        </w:rPr>
+        <w:t>aantal_inschrijvingen</w:t>
+      </w:r>
+      <w:proofErr w:type="spellEnd"/>
+      <w:r>
+        <w:rPr>
+          <w:rStyle w:val="SubtleEmphasis"/>
+          <w:lang w:val="nl-BE"/>
+        </w:rPr>
+        <w:t xml:space="preserve"> *</w:t>
+      </w:r>
+      <w:r>
+        <w:rPr>
+          <w:rStyle w:val="SubtleEmphasis"/>
+          <w:lang w:val="nl-BE"/>
+        </w:rPr>
+        <w:t xml:space="preserve"> </w:t>
+      </w:r>
+      <w:proofErr w:type="spellStart"/>
+      <w:r>
+        <w:rPr>
+          <w:rStyle w:val="SubtleEmphasis"/>
+          <w:lang w:val="nl-BE"/>
+        </w:rPr>
+        <w:t>prijs_ticket</w:t>
+      </w:r>
+      <w:proofErr w:type="spellEnd"/>
+    </w:p>
+    <w:p>
+      <w:pPr>
+        <w:pStyle w:val="NoSpacing"/>
+        <w:rPr>
+          <w:rStyle w:val="SubtleEmphasis"/>
+        </w:rPr>
+      </w:pPr>
+      <w:r>
+        <w:rPr>
+          <w:rStyle w:val="SubtleEmphasis"/>
+        </w:rPr>
+        <w:t xml:space="preserve">print </w:t>
+      </w:r>
+      <w:proofErr w:type="spellStart"/>
+      <w:r>
+        <w:rPr>
+          <w:rStyle w:val="SubtleEmphasis"/>
+        </w:rPr>
+        <w:t>prijs_totaal</w:t>
+      </w:r>
+      <w:proofErr w:type="spellEnd"/>
+    </w:p>
+    <w:p>
+      <w:pPr>
+        <w:pStyle w:val="NoSpacing"/>
+        <w:rPr>
+          <w:rStyle w:val="SubtleEmphasis"/>
+        </w:rPr>
+      </w:pPr>
+    </w:p>
+    <w:p>
+      <w:pPr>
+        <w:pStyle w:val="NoSpacing"/>
+        <w:rPr>
+          <w:rStyle w:val="SubtleEmphasis"/>
+        </w:rPr>
+      </w:pPr>
+      <w:r>
+        <w:rPr>
+          <w:rStyle w:val="SubtleEmphasis"/>
+        </w:rPr>
+        <w:t>Result:</w:t>
+      </w:r>
+    </w:p>
+    <w:p>
+      <w:pPr>
+        <w:pStyle w:val="NoSpacing"/>
+        <w:rPr>
+          <w:rStyle w:val="SubtleEmphasis"/>
+        </w:rPr>
+      </w:pPr>
+      <w:r>
+        <w:rPr>
+          <w:rStyle w:val="SubtleEmphasis"/>
+        </w:rPr>
+        <w:t>567</w:t>
+      </w:r>
+    </w:p>
+    <w:p>
+      <w:pPr>
+        <w:pStyle w:val="NoSpacing"/>
+        <w:rPr>
+          <w:rStyle w:val="SubtleEmphasis"/>
+        </w:rPr>
+      </w:pPr>
+    </w:p>
+    <w:p>
+      <w:pPr>
+        <w:rPr>
+          <w:lang w:val="nl-BE"/>
+        </w:rPr>
+      </w:pPr>
+      <w:r>
+        <w:rPr>
+          <w:lang w:val="nl-BE"/>
+        </w:rPr>
+        <w:br w:type="page"/>
+      </w:r>
+    </w:p>
+    <w:p>
+      <w:pPr>
+        <w:pStyle w:val="Heading1"/>
+      </w:pPr>
+      <w:r>
+        <w:lastRenderedPageBreak/>
+        <w:t>Strings</w:t>
+      </w:r>
+    </w:p>
+    <w:p>
+      <w:pPr>
+        <w:pStyle w:val="Heading2"/>
+      </w:pPr>
+      <w:r>
+        <w:t>Basics</w:t>
+      </w:r>
+    </w:p>
+    <w:p>
+      <w:pPr>
+        <w:rPr>
+          <w:lang w:val="nl-BE"/>
+        </w:rPr>
+      </w:pPr>
+      <w:r>
+        <w:rPr>
+          <w:lang w:val="nl-BE"/>
+        </w:rPr>
+        <w:t>Een string is de letterlijke waarde van de inhoud. Een string “17” is exact dat, de letters “1” en “7”. Strings hebben geen wiskundige inhoud en hier kan men dan als gevolg ook niet mee rekenen. Bijvoorbeeld: “17” + “17” wordt “1717” en niet “34”.</w:t>
+      </w:r>
+    </w:p>
+    <w:p>
+      <w:pPr>
+        <w:rPr>
+          <w:lang w:val="nl-BE"/>
+        </w:rPr>
+      </w:pPr>
+      <w:r>
+        <w:rPr>
+          <w:lang w:val="nl-BE"/>
+        </w:rPr>
+        <w:t>Met dit voorbeeld hebben we ook ineens concatenatie gezien. Concatenatie is het samenvoegen van verschillende waarde. Dit kan met alle datatypes.</w:t>
+      </w:r>
+      <w:r>
+        <w:rPr>
+          <w:lang w:val="nl-BE"/>
+        </w:rPr>
+        <w:t xml:space="preserve"> Dit kan gedaan worden door reeds bestaande variables en nieuwe strings.</w:t>
+      </w:r>
+      <w:r>
+        <w:rPr>
+          <w:lang w:val="nl-BE"/>
+        </w:rPr>
+        <w:br/>
+        <w:t xml:space="preserve">bijvoorbeeld: “Aantal glazen op de kast: </w:t>
+      </w:r>
+      <w:proofErr w:type="gramStart"/>
+      <w:r>
+        <w:rPr>
+          <w:lang w:val="nl-BE"/>
+        </w:rPr>
+        <w:t>“ +</w:t>
+      </w:r>
+      <w:proofErr w:type="gramEnd"/>
+      <w:r>
+        <w:rPr>
+          <w:lang w:val="nl-BE"/>
+        </w:rPr>
+        <w:t xml:space="preserve"> aantal_glazen</w:t>
+      </w:r>
+      <w:bookmarkStart w:id="0" w:name="_GoBack"/>
+      <w:bookmarkEnd w:id="0"/>
+      <w:r>
+        <w:rPr>
+          <w:lang w:val="nl-BE"/>
+        </w:rPr>
+        <w:br w:type="page"/>
+      </w:r>
+    </w:p>
+    <w:p>
+      <w:pPr>
+        <w:pStyle w:val="Heading1"/>
+        <w:rPr>
+          <w:lang w:val="nl-BE"/>
+        </w:rPr>
+      </w:pPr>
+      <w:r>
+        <w:rPr>
+          <w:lang w:val="nl-BE"/>
+        </w:rPr>
+        <w:lastRenderedPageBreak/>
         <w:t>Date &amp; Time</w:t>
       </w:r>
     </w:p>
@@ -447,7 +2179,17 @@
             <w:tcW w:w="4675" w:type="dxa"/>
           </w:tcPr>
           <w:p>
-            <w:r>
+            <w:pPr>
+              <w:rPr>
+                <w:rStyle w:val="Strong"/>
+                <w:lang w:val="nl-BE"/>
+              </w:rPr>
+            </w:pPr>
+            <w:r>
+              <w:rPr>
+                <w:rStyle w:val="Strong"/>
+                <w:lang w:val="nl-BE"/>
+              </w:rPr>
               <w:t>Code</w:t>
             </w:r>
           </w:p>
@@ -457,9 +2199,21 @@
             <w:tcW w:w="4675" w:type="dxa"/>
           </w:tcPr>
           <w:p>
-            <w:r>
+            <w:pPr>
+              <w:rPr>
+                <w:rStyle w:val="Strong"/>
+                <w:lang w:val="nl-BE"/>
+              </w:rPr>
+            </w:pPr>
+            <w:proofErr w:type="spellStart"/>
+            <w:r>
+              <w:rPr>
+                <w:rStyle w:val="Strong"/>
+                <w:lang w:val="nl-BE"/>
+              </w:rPr>
               <w:t>Result</w:t>
             </w:r>
+            <w:proofErr w:type="spellEnd"/>
           </w:p>
         </w:tc>
       </w:tr>
@@ -469,8 +2223,40 @@
             <w:tcW w:w="4675" w:type="dxa"/>
           </w:tcPr>
           <w:p>
-            <w:r>
-              <w:t>from datetime import date</w:t>
+            <w:pPr>
+              <w:rPr>
+                <w:lang w:val="nl-BE"/>
+              </w:rPr>
+            </w:pPr>
+            <w:proofErr w:type="spellStart"/>
+            <w:proofErr w:type="gramStart"/>
+            <w:r>
+              <w:rPr>
+                <w:lang w:val="nl-BE"/>
+              </w:rPr>
+              <w:t>from</w:t>
+            </w:r>
+            <w:proofErr w:type="spellEnd"/>
+            <w:proofErr w:type="gramEnd"/>
+            <w:r>
+              <w:rPr>
+                <w:lang w:val="nl-BE"/>
+              </w:rPr>
+              <w:t xml:space="preserve"> </w:t>
+            </w:r>
+            <w:proofErr w:type="spellStart"/>
+            <w:r>
+              <w:rPr>
+                <w:lang w:val="nl-BE"/>
+              </w:rPr>
+              <w:t>datetime</w:t>
+            </w:r>
+            <w:proofErr w:type="spellEnd"/>
+            <w:r>
+              <w:rPr>
+                <w:lang w:val="nl-BE"/>
+              </w:rPr>
+              <w:t xml:space="preserve"> import date</w:t>
             </w:r>
           </w:p>
         </w:tc>
@@ -479,8 +2265,30 @@
             <w:tcW w:w="4675" w:type="dxa"/>
           </w:tcPr>
           <w:p>
-            <w:r>
-              <w:t>Import datetime module</w:t>
+            <w:pPr>
+              <w:rPr>
+                <w:lang w:val="nl-BE"/>
+              </w:rPr>
+            </w:pPr>
+            <w:r>
+              <w:rPr>
+                <w:lang w:val="nl-BE"/>
+              </w:rPr>
+              <w:t xml:space="preserve">Import </w:t>
+            </w:r>
+            <w:proofErr w:type="spellStart"/>
+            <w:r>
+              <w:rPr>
+                <w:lang w:val="nl-BE"/>
+              </w:rPr>
+              <w:t>datetime</w:t>
+            </w:r>
+            <w:proofErr w:type="spellEnd"/>
+            <w:r>
+              <w:rPr>
+                <w:lang w:val="nl-BE"/>
+              </w:rPr>
+              <w:t xml:space="preserve"> module</w:t>
             </w:r>
           </w:p>
         </w:tc>
@@ -490,13 +2298,25 @@
           <w:tcPr>
             <w:tcW w:w="4675" w:type="dxa"/>
           </w:tcPr>
-          <w:p/>
+          <w:p>
+            <w:pPr>
+              <w:rPr>
+                <w:lang w:val="nl-BE"/>
+              </w:rPr>
+            </w:pPr>
+          </w:p>
         </w:tc>
         <w:tc>
           <w:tcPr>
             <w:tcW w:w="4675" w:type="dxa"/>
           </w:tcPr>
-          <w:p/>
+          <w:p>
+            <w:pPr>
+              <w:rPr>
+                <w:lang w:val="nl-BE"/>
+              </w:rPr>
+            </w:pPr>
+          </w:p>
         </w:tc>
       </w:tr>
       <w:tr>
@@ -504,13 +2324,25 @@
           <w:tcPr>
             <w:tcW w:w="4675" w:type="dxa"/>
           </w:tcPr>
-          <w:p/>
+          <w:p>
+            <w:pPr>
+              <w:rPr>
+                <w:lang w:val="nl-BE"/>
+              </w:rPr>
+            </w:pPr>
+          </w:p>
         </w:tc>
         <w:tc>
           <w:tcPr>
             <w:tcW w:w="4675" w:type="dxa"/>
           </w:tcPr>
-          <w:p/>
+          <w:p>
+            <w:pPr>
+              <w:rPr>
+                <w:lang w:val="nl-BE"/>
+              </w:rPr>
+            </w:pPr>
+          </w:p>
         </w:tc>
       </w:tr>
       <w:tr>
@@ -518,13 +2350,25 @@
           <w:tcPr>
             <w:tcW w:w="4675" w:type="dxa"/>
           </w:tcPr>
-          <w:p/>
+          <w:p>
+            <w:pPr>
+              <w:rPr>
+                <w:lang w:val="nl-BE"/>
+              </w:rPr>
+            </w:pPr>
+          </w:p>
         </w:tc>
         <w:tc>
           <w:tcPr>
             <w:tcW w:w="4675" w:type="dxa"/>
           </w:tcPr>
-          <w:p/>
+          <w:p>
+            <w:pPr>
+              <w:rPr>
+                <w:lang w:val="nl-BE"/>
+              </w:rPr>
+            </w:pPr>
+          </w:p>
         </w:tc>
       </w:tr>
       <w:tr>
@@ -532,13 +2376,25 @@
           <w:tcPr>
             <w:tcW w:w="4675" w:type="dxa"/>
           </w:tcPr>
-          <w:p/>
+          <w:p>
+            <w:pPr>
+              <w:rPr>
+                <w:lang w:val="nl-BE"/>
+              </w:rPr>
+            </w:pPr>
+          </w:p>
         </w:tc>
         <w:tc>
           <w:tcPr>
             <w:tcW w:w="4675" w:type="dxa"/>
           </w:tcPr>
-          <w:p/>
+          <w:p>
+            <w:pPr>
+              <w:rPr>
+                <w:lang w:val="nl-BE"/>
+              </w:rPr>
+            </w:pPr>
+          </w:p>
         </w:tc>
       </w:tr>
       <w:tr>
@@ -546,13 +2402,25 @@
           <w:tcPr>
             <w:tcW w:w="4675" w:type="dxa"/>
           </w:tcPr>
-          <w:p/>
+          <w:p>
+            <w:pPr>
+              <w:rPr>
+                <w:lang w:val="nl-BE"/>
+              </w:rPr>
+            </w:pPr>
+          </w:p>
         </w:tc>
         <w:tc>
           <w:tcPr>
             <w:tcW w:w="4675" w:type="dxa"/>
           </w:tcPr>
-          <w:p/>
+          <w:p>
+            <w:pPr>
+              <w:rPr>
+                <w:lang w:val="nl-BE"/>
+              </w:rPr>
+            </w:pPr>
+          </w:p>
         </w:tc>
       </w:tr>
       <w:tr>
@@ -560,17 +2428,35 @@
           <w:tcPr>
             <w:tcW w:w="4675" w:type="dxa"/>
           </w:tcPr>
-          <w:p/>
+          <w:p>
+            <w:pPr>
+              <w:rPr>
+                <w:lang w:val="nl-BE"/>
+              </w:rPr>
+            </w:pPr>
+          </w:p>
         </w:tc>
         <w:tc>
           <w:tcPr>
             <w:tcW w:w="4675" w:type="dxa"/>
           </w:tcPr>
-          <w:p/>
+          <w:p>
+            <w:pPr>
+              <w:rPr>
+                <w:lang w:val="nl-BE"/>
+              </w:rPr>
+            </w:pPr>
+          </w:p>
         </w:tc>
       </w:tr>
     </w:tbl>
-    <w:p/>
+    <w:p>
+      <w:pPr>
+        <w:rPr>
+          <w:lang w:val="nl-BE"/>
+        </w:rPr>
+      </w:pPr>
+    </w:p>
     <w:sectPr>
       <w:pgSz w:w="12240" w:h="15840"/>
       <w:pgMar w:top="1440" w:right="1440" w:bottom="1440" w:left="1440" w:header="720" w:footer="720" w:gutter="0"/>
@@ -579,6 +2465,409 @@
     </w:sectPr>
   </w:body>
 </w:document>
+</file>
+
+<file path=word/endnotes.xml><?xml version="1.0" encoding="utf-8"?>
+<w:endnotes xmlns:wpc="http://schemas.microsoft.com/office/word/2010/wordprocessingCanvas" xmlns:cx="http://schemas.microsoft.com/office/drawing/2014/chartex" xmlns:cx1="http://schemas.microsoft.com/office/drawing/2015/9/8/chartex" xmlns:cx2="http://schemas.microsoft.com/office/drawing/2015/10/21/chartex" xmlns:cx3="http://schemas.microsoft.com/office/drawing/2016/5/9/chartex" xmlns:cx4="http://schemas.microsoft.com/office/drawing/2016/5/10/chartex" xmlns:cx5="http://schemas.microsoft.com/office/drawing/2016/5/11/chartex" xmlns:cx6="http://schemas.microsoft.com/office/drawing/2016/5/12/chartex" xmlns:cx7="http://schemas.microsoft.com/office/drawing/2016/5/13/chartex" xmlns:cx8="http://schemas.microsoft.com/office/drawing/2016/5/14/chartex" xmlns:mc="http://schemas.openxmlformats.org/markup-compatibility/2006" xmlns:aink="http://schemas.microsoft.com/office/drawing/2016/ink" xmlns:am3d="http://schemas.microsoft.com/office/drawing/2017/model3d" xmlns:o="urn:schemas-microsoft-com:office:office" xmlns:r="http://schemas.openxmlformats.org/officeDocument/2006/relationships" xmlns:m="http://schemas.openxmlformats.org/officeDocument/2006/math" xmlns:v="urn:schemas-microsoft-com:vml" xmlns:wp14="http://schemas.microsoft.com/office/word/2010/wordprocessingDrawing" xmlns:wp="http://schemas.openxmlformats.org/drawingml/2006/wordprocessingDrawing" xmlns:w10="urn:schemas-microsoft-com:office:word" xmlns:w="http://schemas.openxmlformats.org/wordprocessingml/2006/main" xmlns:w14="http://schemas.microsoft.com/office/word/2010/wordml" xmlns:w15="http://schemas.microsoft.com/office/word/2012/wordml" xmlns:w16cid="http://schemas.microsoft.com/office/word/2016/wordml/cid" xmlns:w16se="http://schemas.microsoft.com/office/word/2015/wordml/symex" xmlns:wpg="http://schemas.microsoft.com/office/word/2010/wordprocessingGroup" xmlns:wpi="http://schemas.microsoft.com/office/word/2010/wordprocessingInk" xmlns:wne="http://schemas.microsoft.com/office/word/2006/wordml" xmlns:wps="http://schemas.microsoft.com/office/word/2010/wordprocessingShape" mc:Ignorable="w14 w15 w16se w16cid wp14">
+  <w:endnote w:type="separator" w:id="-1">
+    <w:p>
+      <w:pPr>
+        <w:spacing w:after="0" w:line="240" w:lineRule="auto"/>
+      </w:pPr>
+      <w:r>
+        <w:separator/>
+      </w:r>
+    </w:p>
+  </w:endnote>
+  <w:endnote w:type="continuationSeparator" w:id="0">
+    <w:p>
+      <w:pPr>
+        <w:spacing w:after="0" w:line="240" w:lineRule="auto"/>
+      </w:pPr>
+      <w:r>
+        <w:continuationSeparator/>
+      </w:r>
+    </w:p>
+  </w:endnote>
+</w:endnotes>
+</file>
+
+<file path=word/footnotes.xml><?xml version="1.0" encoding="utf-8"?>
+<w:footnotes xmlns:wpc="http://schemas.microsoft.com/office/word/2010/wordprocessingCanvas" xmlns:cx="http://schemas.microsoft.com/office/drawing/2014/chartex" xmlns:cx1="http://schemas.microsoft.com/office/drawing/2015/9/8/chartex" xmlns:cx2="http://schemas.microsoft.com/office/drawing/2015/10/21/chartex" xmlns:cx3="http://schemas.microsoft.com/office/drawing/2016/5/9/chartex" xmlns:cx4="http://schemas.microsoft.com/office/drawing/2016/5/10/chartex" xmlns:cx5="http://schemas.microsoft.com/office/drawing/2016/5/11/chartex" xmlns:cx6="http://schemas.microsoft.com/office/drawing/2016/5/12/chartex" xmlns:cx7="http://schemas.microsoft.com/office/drawing/2016/5/13/chartex" xmlns:cx8="http://schemas.microsoft.com/office/drawing/2016/5/14/chartex" xmlns:mc="http://schemas.openxmlformats.org/markup-compatibility/2006" xmlns:aink="http://schemas.microsoft.com/office/drawing/2016/ink" xmlns:am3d="http://schemas.microsoft.com/office/drawing/2017/model3d" xmlns:o="urn:schemas-microsoft-com:office:office" xmlns:r="http://schemas.openxmlformats.org/officeDocument/2006/relationships" xmlns:m="http://schemas.openxmlformats.org/officeDocument/2006/math" xmlns:v="urn:schemas-microsoft-com:vml" xmlns:wp14="http://schemas.microsoft.com/office/word/2010/wordprocessingDrawing" xmlns:wp="http://schemas.openxmlformats.org/drawingml/2006/wordprocessingDrawing" xmlns:w10="urn:schemas-microsoft-com:office:word" xmlns:w="http://schemas.openxmlformats.org/wordprocessingml/2006/main" xmlns:w14="http://schemas.microsoft.com/office/word/2010/wordml" xmlns:w15="http://schemas.microsoft.com/office/word/2012/wordml" xmlns:w16cid="http://schemas.microsoft.com/office/word/2016/wordml/cid" xmlns:w16se="http://schemas.microsoft.com/office/word/2015/wordml/symex" xmlns:wpg="http://schemas.microsoft.com/office/word/2010/wordprocessingGroup" xmlns:wpi="http://schemas.microsoft.com/office/word/2010/wordprocessingInk" xmlns:wne="http://schemas.microsoft.com/office/word/2006/wordml" xmlns:wps="http://schemas.microsoft.com/office/word/2010/wordprocessingShape" mc:Ignorable="w14 w15 w16se w16cid wp14">
+  <w:footnote w:type="separator" w:id="-1">
+    <w:p>
+      <w:pPr>
+        <w:spacing w:after="0" w:line="240" w:lineRule="auto"/>
+      </w:pPr>
+      <w:r>
+        <w:separator/>
+      </w:r>
+    </w:p>
+  </w:footnote>
+  <w:footnote w:type="continuationSeparator" w:id="0">
+    <w:p>
+      <w:pPr>
+        <w:spacing w:after="0" w:line="240" w:lineRule="auto"/>
+      </w:pPr>
+      <w:r>
+        <w:continuationSeparator/>
+      </w:r>
+    </w:p>
+  </w:footnote>
+</w:footnotes>
+</file>
+
+<file path=word/numbering.xml><?xml version="1.0" encoding="utf-8"?>
+<w:numbering xmlns:wpc="http://schemas.microsoft.com/office/word/2010/wordprocessingCanvas" xmlns:cx="http://schemas.microsoft.com/office/drawing/2014/chartex" xmlns:cx1="http://schemas.microsoft.com/office/drawing/2015/9/8/chartex" xmlns:cx2="http://schemas.microsoft.com/office/drawing/2015/10/21/chartex" xmlns:cx3="http://schemas.microsoft.com/office/drawing/2016/5/9/chartex" xmlns:cx4="http://schemas.microsoft.com/office/drawing/2016/5/10/chartex" xmlns:cx5="http://schemas.microsoft.com/office/drawing/2016/5/11/chartex" xmlns:cx6="http://schemas.microsoft.com/office/drawing/2016/5/12/chartex" xmlns:cx7="http://schemas.microsoft.com/office/drawing/2016/5/13/chartex" xmlns:cx8="http://schemas.microsoft.com/office/drawing/2016/5/14/chartex" xmlns:mc="http://schemas.openxmlformats.org/markup-compatibility/2006" xmlns:aink="http://schemas.microsoft.com/office/drawing/2016/ink" xmlns:am3d="http://schemas.microsoft.com/office/drawing/2017/model3d" xmlns:o="urn:schemas-microsoft-com:office:office" xmlns:r="http://schemas.openxmlformats.org/officeDocument/2006/relationships" xmlns:m="http://schemas.openxmlformats.org/officeDocument/2006/math" xmlns:v="urn:schemas-microsoft-com:vml" xmlns:wp14="http://schemas.microsoft.com/office/word/2010/wordprocessingDrawing" xmlns:wp="http://schemas.openxmlformats.org/drawingml/2006/wordprocessingDrawing" xmlns:w10="urn:schemas-microsoft-com:office:word" xmlns:w="http://schemas.openxmlformats.org/wordprocessingml/2006/main" xmlns:w14="http://schemas.microsoft.com/office/word/2010/wordml" xmlns:w15="http://schemas.microsoft.com/office/word/2012/wordml" xmlns:w16cid="http://schemas.microsoft.com/office/word/2016/wordml/cid" xmlns:w16se="http://schemas.microsoft.com/office/word/2015/wordml/symex" xmlns:wpg="http://schemas.microsoft.com/office/word/2010/wordprocessingGroup" xmlns:wpi="http://schemas.microsoft.com/office/word/2010/wordprocessingInk" xmlns:wne="http://schemas.microsoft.com/office/word/2006/wordml" xmlns:wps="http://schemas.microsoft.com/office/word/2010/wordprocessingShape" mc:Ignorable="w14 w15 w16se w16cid wp14">
+  <w:abstractNum w:abstractNumId="0" w15:restartNumberingAfterBreak="0">
+    <w:nsid w:val="03D2315E"/>
+    <w:multiLevelType w:val="hybridMultilevel"/>
+    <w:tmpl w:val="38D014D0"/>
+    <w:lvl w:ilvl="0" w:tplc="04090001">
+      <w:start w:val="1"/>
+      <w:numFmt w:val="bullet"/>
+      <w:lvlText w:val=""/>
+      <w:lvlJc w:val="left"/>
+      <w:pPr>
+        <w:ind w:left="720" w:hanging="360"/>
+      </w:pPr>
+      <w:rPr>
+        <w:rFonts w:ascii="Symbol" w:hAnsi="Symbol" w:hint="default"/>
+      </w:rPr>
+    </w:lvl>
+    <w:lvl w:ilvl="1" w:tplc="04090003" w:tentative="1">
+      <w:start w:val="1"/>
+      <w:numFmt w:val="bullet"/>
+      <w:lvlText w:val="o"/>
+      <w:lvlJc w:val="left"/>
+      <w:pPr>
+        <w:ind w:left="1440" w:hanging="360"/>
+      </w:pPr>
+      <w:rPr>
+        <w:rFonts w:ascii="Courier New" w:hAnsi="Courier New" w:cs="Courier New" w:hint="default"/>
+      </w:rPr>
+    </w:lvl>
+    <w:lvl w:ilvl="2" w:tplc="04090005" w:tentative="1">
+      <w:start w:val="1"/>
+      <w:numFmt w:val="bullet"/>
+      <w:lvlText w:val=""/>
+      <w:lvlJc w:val="left"/>
+      <w:pPr>
+        <w:ind w:left="2160" w:hanging="360"/>
+      </w:pPr>
+      <w:rPr>
+        <w:rFonts w:ascii="Wingdings" w:hAnsi="Wingdings" w:hint="default"/>
+      </w:rPr>
+    </w:lvl>
+    <w:lvl w:ilvl="3" w:tplc="04090001" w:tentative="1">
+      <w:start w:val="1"/>
+      <w:numFmt w:val="bullet"/>
+      <w:lvlText w:val=""/>
+      <w:lvlJc w:val="left"/>
+      <w:pPr>
+        <w:ind w:left="2880" w:hanging="360"/>
+      </w:pPr>
+      <w:rPr>
+        <w:rFonts w:ascii="Symbol" w:hAnsi="Symbol" w:hint="default"/>
+      </w:rPr>
+    </w:lvl>
+    <w:lvl w:ilvl="4" w:tplc="04090003" w:tentative="1">
+      <w:start w:val="1"/>
+      <w:numFmt w:val="bullet"/>
+      <w:lvlText w:val="o"/>
+      <w:lvlJc w:val="left"/>
+      <w:pPr>
+        <w:ind w:left="3600" w:hanging="360"/>
+      </w:pPr>
+      <w:rPr>
+        <w:rFonts w:ascii="Courier New" w:hAnsi="Courier New" w:cs="Courier New" w:hint="default"/>
+      </w:rPr>
+    </w:lvl>
+    <w:lvl w:ilvl="5" w:tplc="04090005" w:tentative="1">
+      <w:start w:val="1"/>
+      <w:numFmt w:val="bullet"/>
+      <w:lvlText w:val=""/>
+      <w:lvlJc w:val="left"/>
+      <w:pPr>
+        <w:ind w:left="4320" w:hanging="360"/>
+      </w:pPr>
+      <w:rPr>
+        <w:rFonts w:ascii="Wingdings" w:hAnsi="Wingdings" w:hint="default"/>
+      </w:rPr>
+    </w:lvl>
+    <w:lvl w:ilvl="6" w:tplc="04090001" w:tentative="1">
+      <w:start w:val="1"/>
+      <w:numFmt w:val="bullet"/>
+      <w:lvlText w:val=""/>
+      <w:lvlJc w:val="left"/>
+      <w:pPr>
+        <w:ind w:left="5040" w:hanging="360"/>
+      </w:pPr>
+      <w:rPr>
+        <w:rFonts w:ascii="Symbol" w:hAnsi="Symbol" w:hint="default"/>
+      </w:rPr>
+    </w:lvl>
+    <w:lvl w:ilvl="7" w:tplc="04090003" w:tentative="1">
+      <w:start w:val="1"/>
+      <w:numFmt w:val="bullet"/>
+      <w:lvlText w:val="o"/>
+      <w:lvlJc w:val="left"/>
+      <w:pPr>
+        <w:ind w:left="5760" w:hanging="360"/>
+      </w:pPr>
+      <w:rPr>
+        <w:rFonts w:ascii="Courier New" w:hAnsi="Courier New" w:cs="Courier New" w:hint="default"/>
+      </w:rPr>
+    </w:lvl>
+    <w:lvl w:ilvl="8" w:tplc="04090005" w:tentative="1">
+      <w:start w:val="1"/>
+      <w:numFmt w:val="bullet"/>
+      <w:lvlText w:val=""/>
+      <w:lvlJc w:val="left"/>
+      <w:pPr>
+        <w:ind w:left="6480" w:hanging="360"/>
+      </w:pPr>
+      <w:rPr>
+        <w:rFonts w:ascii="Wingdings" w:hAnsi="Wingdings" w:hint="default"/>
+      </w:rPr>
+    </w:lvl>
+  </w:abstractNum>
+  <w:abstractNum w:abstractNumId="1" w15:restartNumberingAfterBreak="0">
+    <w:nsid w:val="3FC65CAE"/>
+    <w:multiLevelType w:val="hybridMultilevel"/>
+    <w:tmpl w:val="A41EBEB2"/>
+    <w:lvl w:ilvl="0" w:tplc="04090001">
+      <w:start w:val="1"/>
+      <w:numFmt w:val="bullet"/>
+      <w:lvlText w:val=""/>
+      <w:lvlJc w:val="left"/>
+      <w:pPr>
+        <w:ind w:left="720" w:hanging="360"/>
+      </w:pPr>
+      <w:rPr>
+        <w:rFonts w:ascii="Symbol" w:hAnsi="Symbol" w:hint="default"/>
+      </w:rPr>
+    </w:lvl>
+    <w:lvl w:ilvl="1" w:tplc="04090003" w:tentative="1">
+      <w:start w:val="1"/>
+      <w:numFmt w:val="bullet"/>
+      <w:lvlText w:val="o"/>
+      <w:lvlJc w:val="left"/>
+      <w:pPr>
+        <w:ind w:left="1440" w:hanging="360"/>
+      </w:pPr>
+      <w:rPr>
+        <w:rFonts w:ascii="Courier New" w:hAnsi="Courier New" w:cs="Courier New" w:hint="default"/>
+      </w:rPr>
+    </w:lvl>
+    <w:lvl w:ilvl="2" w:tplc="04090005" w:tentative="1">
+      <w:start w:val="1"/>
+      <w:numFmt w:val="bullet"/>
+      <w:lvlText w:val=""/>
+      <w:lvlJc w:val="left"/>
+      <w:pPr>
+        <w:ind w:left="2160" w:hanging="360"/>
+      </w:pPr>
+      <w:rPr>
+        <w:rFonts w:ascii="Wingdings" w:hAnsi="Wingdings" w:hint="default"/>
+      </w:rPr>
+    </w:lvl>
+    <w:lvl w:ilvl="3" w:tplc="04090001" w:tentative="1">
+      <w:start w:val="1"/>
+      <w:numFmt w:val="bullet"/>
+      <w:lvlText w:val=""/>
+      <w:lvlJc w:val="left"/>
+      <w:pPr>
+        <w:ind w:left="2880" w:hanging="360"/>
+      </w:pPr>
+      <w:rPr>
+        <w:rFonts w:ascii="Symbol" w:hAnsi="Symbol" w:hint="default"/>
+      </w:rPr>
+    </w:lvl>
+    <w:lvl w:ilvl="4" w:tplc="04090003" w:tentative="1">
+      <w:start w:val="1"/>
+      <w:numFmt w:val="bullet"/>
+      <w:lvlText w:val="o"/>
+      <w:lvlJc w:val="left"/>
+      <w:pPr>
+        <w:ind w:left="3600" w:hanging="360"/>
+      </w:pPr>
+      <w:rPr>
+        <w:rFonts w:ascii="Courier New" w:hAnsi="Courier New" w:cs="Courier New" w:hint="default"/>
+      </w:rPr>
+    </w:lvl>
+    <w:lvl w:ilvl="5" w:tplc="04090005" w:tentative="1">
+      <w:start w:val="1"/>
+      <w:numFmt w:val="bullet"/>
+      <w:lvlText w:val=""/>
+      <w:lvlJc w:val="left"/>
+      <w:pPr>
+        <w:ind w:left="4320" w:hanging="360"/>
+      </w:pPr>
+      <w:rPr>
+        <w:rFonts w:ascii="Wingdings" w:hAnsi="Wingdings" w:hint="default"/>
+      </w:rPr>
+    </w:lvl>
+    <w:lvl w:ilvl="6" w:tplc="04090001" w:tentative="1">
+      <w:start w:val="1"/>
+      <w:numFmt w:val="bullet"/>
+      <w:lvlText w:val=""/>
+      <w:lvlJc w:val="left"/>
+      <w:pPr>
+        <w:ind w:left="5040" w:hanging="360"/>
+      </w:pPr>
+      <w:rPr>
+        <w:rFonts w:ascii="Symbol" w:hAnsi="Symbol" w:hint="default"/>
+      </w:rPr>
+    </w:lvl>
+    <w:lvl w:ilvl="7" w:tplc="04090003" w:tentative="1">
+      <w:start w:val="1"/>
+      <w:numFmt w:val="bullet"/>
+      <w:lvlText w:val="o"/>
+      <w:lvlJc w:val="left"/>
+      <w:pPr>
+        <w:ind w:left="5760" w:hanging="360"/>
+      </w:pPr>
+      <w:rPr>
+        <w:rFonts w:ascii="Courier New" w:hAnsi="Courier New" w:cs="Courier New" w:hint="default"/>
+      </w:rPr>
+    </w:lvl>
+    <w:lvl w:ilvl="8" w:tplc="04090005" w:tentative="1">
+      <w:start w:val="1"/>
+      <w:numFmt w:val="bullet"/>
+      <w:lvlText w:val=""/>
+      <w:lvlJc w:val="left"/>
+      <w:pPr>
+        <w:ind w:left="6480" w:hanging="360"/>
+      </w:pPr>
+      <w:rPr>
+        <w:rFonts w:ascii="Wingdings" w:hAnsi="Wingdings" w:hint="default"/>
+      </w:rPr>
+    </w:lvl>
+  </w:abstractNum>
+  <w:abstractNum w:abstractNumId="2" w15:restartNumberingAfterBreak="0">
+    <w:nsid w:val="4E7072C4"/>
+    <w:multiLevelType w:val="hybridMultilevel"/>
+    <w:tmpl w:val="4336E1DA"/>
+    <w:lvl w:ilvl="0" w:tplc="04090001">
+      <w:start w:val="1"/>
+      <w:numFmt w:val="bullet"/>
+      <w:lvlText w:val=""/>
+      <w:lvlJc w:val="left"/>
+      <w:pPr>
+        <w:ind w:left="720" w:hanging="360"/>
+      </w:pPr>
+      <w:rPr>
+        <w:rFonts w:ascii="Symbol" w:hAnsi="Symbol" w:hint="default"/>
+      </w:rPr>
+    </w:lvl>
+    <w:lvl w:ilvl="1" w:tplc="04090003" w:tentative="1">
+      <w:start w:val="1"/>
+      <w:numFmt w:val="bullet"/>
+      <w:lvlText w:val="o"/>
+      <w:lvlJc w:val="left"/>
+      <w:pPr>
+        <w:ind w:left="1440" w:hanging="360"/>
+      </w:pPr>
+      <w:rPr>
+        <w:rFonts w:ascii="Courier New" w:hAnsi="Courier New" w:cs="Courier New" w:hint="default"/>
+      </w:rPr>
+    </w:lvl>
+    <w:lvl w:ilvl="2" w:tplc="04090005" w:tentative="1">
+      <w:start w:val="1"/>
+      <w:numFmt w:val="bullet"/>
+      <w:lvlText w:val=""/>
+      <w:lvlJc w:val="left"/>
+      <w:pPr>
+        <w:ind w:left="2160" w:hanging="360"/>
+      </w:pPr>
+      <w:rPr>
+        <w:rFonts w:ascii="Wingdings" w:hAnsi="Wingdings" w:hint="default"/>
+      </w:rPr>
+    </w:lvl>
+    <w:lvl w:ilvl="3" w:tplc="04090001" w:tentative="1">
+      <w:start w:val="1"/>
+      <w:numFmt w:val="bullet"/>
+      <w:lvlText w:val=""/>
+      <w:lvlJc w:val="left"/>
+      <w:pPr>
+        <w:ind w:left="2880" w:hanging="360"/>
+      </w:pPr>
+      <w:rPr>
+        <w:rFonts w:ascii="Symbol" w:hAnsi="Symbol" w:hint="default"/>
+      </w:rPr>
+    </w:lvl>
+    <w:lvl w:ilvl="4" w:tplc="04090003" w:tentative="1">
+      <w:start w:val="1"/>
+      <w:numFmt w:val="bullet"/>
+      <w:lvlText w:val="o"/>
+      <w:lvlJc w:val="left"/>
+      <w:pPr>
+        <w:ind w:left="3600" w:hanging="360"/>
+      </w:pPr>
+      <w:rPr>
+        <w:rFonts w:ascii="Courier New" w:hAnsi="Courier New" w:cs="Courier New" w:hint="default"/>
+      </w:rPr>
+    </w:lvl>
+    <w:lvl w:ilvl="5" w:tplc="04090005" w:tentative="1">
+      <w:start w:val="1"/>
+      <w:numFmt w:val="bullet"/>
+      <w:lvlText w:val=""/>
+      <w:lvlJc w:val="left"/>
+      <w:pPr>
+        <w:ind w:left="4320" w:hanging="360"/>
+      </w:pPr>
+      <w:rPr>
+        <w:rFonts w:ascii="Wingdings" w:hAnsi="Wingdings" w:hint="default"/>
+      </w:rPr>
+    </w:lvl>
+    <w:lvl w:ilvl="6" w:tplc="04090001" w:tentative="1">
+      <w:start w:val="1"/>
+      <w:numFmt w:val="bullet"/>
+      <w:lvlText w:val=""/>
+      <w:lvlJc w:val="left"/>
+      <w:pPr>
+        <w:ind w:left="5040" w:hanging="360"/>
+      </w:pPr>
+      <w:rPr>
+        <w:rFonts w:ascii="Symbol" w:hAnsi="Symbol" w:hint="default"/>
+      </w:rPr>
+    </w:lvl>
+    <w:lvl w:ilvl="7" w:tplc="04090003" w:tentative="1">
+      <w:start w:val="1"/>
+      <w:numFmt w:val="bullet"/>
+      <w:lvlText w:val="o"/>
+      <w:lvlJc w:val="left"/>
+      <w:pPr>
+        <w:ind w:left="5760" w:hanging="360"/>
+      </w:pPr>
+      <w:rPr>
+        <w:rFonts w:ascii="Courier New" w:hAnsi="Courier New" w:cs="Courier New" w:hint="default"/>
+      </w:rPr>
+    </w:lvl>
+    <w:lvl w:ilvl="8" w:tplc="04090005" w:tentative="1">
+      <w:start w:val="1"/>
+      <w:numFmt w:val="bullet"/>
+      <w:lvlText w:val=""/>
+      <w:lvlJc w:val="left"/>
+      <w:pPr>
+        <w:ind w:left="6480" w:hanging="360"/>
+      </w:pPr>
+      <w:rPr>
+        <w:rFonts w:ascii="Wingdings" w:hAnsi="Wingdings" w:hint="default"/>
+      </w:rPr>
+    </w:lvl>
+  </w:abstractNum>
+  <w:num w:numId="1">
+    <w:abstractNumId w:val="2"/>
+  </w:num>
+  <w:num w:numId="2">
+    <w:abstractNumId w:val="1"/>
+  </w:num>
+  <w:num w:numId="3">
+    <w:abstractNumId w:val="0"/>
+  </w:num>
+</w:numbering>
 </file>
 
 <file path=word/styles.xml><?xml version="1.0" encoding="utf-8"?>
@@ -704,6 +2993,7 @@
     <w:lsdException w:name="HTML Sample" w:semiHidden="1" w:unhideWhenUsed="1"/>
     <w:lsdException w:name="HTML Typewriter" w:semiHidden="1" w:unhideWhenUsed="1"/>
     <w:lsdException w:name="HTML Variable" w:semiHidden="1" w:unhideWhenUsed="1"/>
+    <w:lsdException w:name="Normal Table" w:semiHidden="1" w:unhideWhenUsed="1"/>
     <w:lsdException w:name="annotation subject" w:semiHidden="1" w:unhideWhenUsed="1"/>
     <w:lsdException w:name="No List" w:semiHidden="1" w:unhideWhenUsed="1"/>
     <w:lsdException w:name="Outline List 1" w:semiHidden="1" w:unhideWhenUsed="1"/>
@@ -747,8 +3037,10 @@
     <w:lsdException w:name="Table Elegant" w:semiHidden="1" w:unhideWhenUsed="1"/>
     <w:lsdException w:name="Table Professional" w:semiHidden="1" w:unhideWhenUsed="1"/>
     <w:lsdException w:name="Table Subtle 1" w:semiHidden="1" w:unhideWhenUsed="1"/>
+    <w:lsdException w:name="Table Subtle 2" w:semiHidden="1" w:unhideWhenUsed="1"/>
     <w:lsdException w:name="Table Web 1" w:semiHidden="1" w:unhideWhenUsed="1"/>
     <w:lsdException w:name="Table Web 2" w:semiHidden="1" w:unhideWhenUsed="1"/>
+    <w:lsdException w:name="Table Web 3" w:semiHidden="1" w:unhideWhenUsed="1"/>
     <w:lsdException w:name="Balloon Text" w:semiHidden="1" w:unhideWhenUsed="1"/>
     <w:lsdException w:name="Table Grid" w:uiPriority="39"/>
     <w:lsdException w:name="Table Theme" w:semiHidden="1" w:unhideWhenUsed="1"/>
@@ -997,6 +3289,28 @@
       <w:szCs w:val="32"/>
     </w:rPr>
   </w:style>
+  <w:style w:type="paragraph" w:styleId="Heading2">
+    <w:name w:val="heading 2"/>
+    <w:basedOn w:val="Normal"/>
+    <w:next w:val="Normal"/>
+    <w:link w:val="Heading2Char"/>
+    <w:uiPriority w:val="9"/>
+    <w:unhideWhenUsed/>
+    <w:qFormat/>
+    <w:rsid w:val="00227212"/>
+    <w:pPr>
+      <w:keepNext/>
+      <w:keepLines/>
+      <w:spacing w:before="40" w:after="0"/>
+      <w:outlineLvl w:val="1"/>
+    </w:pPr>
+    <w:rPr>
+      <w:rFonts w:asciiTheme="majorHAnsi" w:eastAsiaTheme="majorEastAsia" w:hAnsiTheme="majorHAnsi" w:cstheme="majorBidi"/>
+      <w:color w:val="2E74B5" w:themeColor="accent1" w:themeShade="BF"/>
+      <w:sz w:val="26"/>
+      <w:szCs w:val="26"/>
+    </w:rPr>
+  </w:style>
   <w:style w:type="character" w:default="1" w:styleId="DefaultParagraphFont">
     <w:name w:val="Default Paragraph Font"/>
     <w:uiPriority w:val="1"/>
@@ -1064,6 +3378,177 @@
     <w:pPr>
       <w:spacing w:after="0" w:line="240" w:lineRule="auto"/>
     </w:pPr>
+  </w:style>
+  <w:style w:type="paragraph" w:styleId="ListParagraph">
+    <w:name w:val="List Paragraph"/>
+    <w:basedOn w:val="Normal"/>
+    <w:uiPriority w:val="34"/>
+    <w:qFormat/>
+    <w:rsid w:val="00227212"/>
+    <w:pPr>
+      <w:ind w:left="720"/>
+      <w:contextualSpacing/>
+    </w:pPr>
+  </w:style>
+  <w:style w:type="character" w:customStyle="1" w:styleId="Heading2Char">
+    <w:name w:val="Heading 2 Char"/>
+    <w:basedOn w:val="DefaultParagraphFont"/>
+    <w:link w:val="Heading2"/>
+    <w:uiPriority w:val="9"/>
+    <w:rsid w:val="00227212"/>
+    <w:rPr>
+      <w:rFonts w:asciiTheme="majorHAnsi" w:eastAsiaTheme="majorEastAsia" w:hAnsiTheme="majorHAnsi" w:cstheme="majorBidi"/>
+      <w:color w:val="2E74B5" w:themeColor="accent1" w:themeShade="BF"/>
+      <w:sz w:val="26"/>
+      <w:szCs w:val="26"/>
+    </w:rPr>
+  </w:style>
+  <w:style w:type="paragraph" w:styleId="Header">
+    <w:name w:val="header"/>
+    <w:basedOn w:val="Normal"/>
+    <w:link w:val="HeaderChar"/>
+    <w:uiPriority w:val="99"/>
+    <w:unhideWhenUsed/>
+    <w:rsid w:val="002C2626"/>
+    <w:pPr>
+      <w:tabs>
+        <w:tab w:val="center" w:pos="4513"/>
+        <w:tab w:val="right" w:pos="9026"/>
+      </w:tabs>
+      <w:spacing w:after="0" w:line="240" w:lineRule="auto"/>
+    </w:pPr>
+  </w:style>
+  <w:style w:type="character" w:customStyle="1" w:styleId="HeaderChar">
+    <w:name w:val="Header Char"/>
+    <w:basedOn w:val="DefaultParagraphFont"/>
+    <w:link w:val="Header"/>
+    <w:uiPriority w:val="99"/>
+    <w:rsid w:val="002C2626"/>
+  </w:style>
+  <w:style w:type="paragraph" w:styleId="Footer">
+    <w:name w:val="footer"/>
+    <w:basedOn w:val="Normal"/>
+    <w:link w:val="FooterChar"/>
+    <w:uiPriority w:val="99"/>
+    <w:unhideWhenUsed/>
+    <w:rsid w:val="002C2626"/>
+    <w:pPr>
+      <w:tabs>
+        <w:tab w:val="center" w:pos="4513"/>
+        <w:tab w:val="right" w:pos="9026"/>
+      </w:tabs>
+      <w:spacing w:after="0" w:line="240" w:lineRule="auto"/>
+    </w:pPr>
+  </w:style>
+  <w:style w:type="character" w:customStyle="1" w:styleId="FooterChar">
+    <w:name w:val="Footer Char"/>
+    <w:basedOn w:val="DefaultParagraphFont"/>
+    <w:link w:val="Footer"/>
+    <w:uiPriority w:val="99"/>
+    <w:rsid w:val="002C2626"/>
+  </w:style>
+  <w:style w:type="paragraph" w:styleId="Title">
+    <w:name w:val="Title"/>
+    <w:basedOn w:val="Normal"/>
+    <w:next w:val="Normal"/>
+    <w:link w:val="TitleChar"/>
+    <w:uiPriority w:val="10"/>
+    <w:qFormat/>
+    <w:rsid w:val="000E60AF"/>
+    <w:pPr>
+      <w:spacing w:after="0" w:line="240" w:lineRule="auto"/>
+      <w:contextualSpacing/>
+    </w:pPr>
+    <w:rPr>
+      <w:rFonts w:asciiTheme="majorHAnsi" w:eastAsiaTheme="majorEastAsia" w:hAnsiTheme="majorHAnsi" w:cstheme="majorBidi"/>
+      <w:spacing w:val="-10"/>
+      <w:kern w:val="28"/>
+      <w:sz w:val="56"/>
+      <w:szCs w:val="56"/>
+    </w:rPr>
+  </w:style>
+  <w:style w:type="character" w:customStyle="1" w:styleId="TitleChar">
+    <w:name w:val="Title Char"/>
+    <w:basedOn w:val="DefaultParagraphFont"/>
+    <w:link w:val="Title"/>
+    <w:uiPriority w:val="10"/>
+    <w:rsid w:val="000E60AF"/>
+    <w:rPr>
+      <w:rFonts w:asciiTheme="majorHAnsi" w:eastAsiaTheme="majorEastAsia" w:hAnsiTheme="majorHAnsi" w:cstheme="majorBidi"/>
+      <w:spacing w:val="-10"/>
+      <w:kern w:val="28"/>
+      <w:sz w:val="56"/>
+      <w:szCs w:val="56"/>
+    </w:rPr>
+  </w:style>
+  <w:style w:type="character" w:styleId="Strong">
+    <w:name w:val="Strong"/>
+    <w:basedOn w:val="DefaultParagraphFont"/>
+    <w:uiPriority w:val="22"/>
+    <w:qFormat/>
+    <w:rsid w:val="000E60AF"/>
+    <w:rPr>
+      <w:b/>
+      <w:bCs/>
+    </w:rPr>
+  </w:style>
+  <w:style w:type="character" w:styleId="Emphasis">
+    <w:name w:val="Emphasis"/>
+    <w:basedOn w:val="DefaultParagraphFont"/>
+    <w:uiPriority w:val="20"/>
+    <w:qFormat/>
+    <w:rsid w:val="005116A5"/>
+    <w:rPr>
+      <w:i/>
+      <w:iCs/>
+    </w:rPr>
+  </w:style>
+  <w:style w:type="character" w:styleId="SubtleEmphasis">
+    <w:name w:val="Subtle Emphasis"/>
+    <w:basedOn w:val="DefaultParagraphFont"/>
+    <w:uiPriority w:val="19"/>
+    <w:qFormat/>
+    <w:rsid w:val="000B7605"/>
+    <w:rPr>
+      <w:i/>
+      <w:iCs/>
+      <w:color w:val="404040" w:themeColor="text1" w:themeTint="BF"/>
+    </w:rPr>
+  </w:style>
+  <w:style w:type="paragraph" w:styleId="IntenseQuote">
+    <w:name w:val="Intense Quote"/>
+    <w:basedOn w:val="Normal"/>
+    <w:next w:val="Normal"/>
+    <w:link w:val="IntenseQuoteChar"/>
+    <w:uiPriority w:val="30"/>
+    <w:qFormat/>
+    <w:rsid w:val="00370763"/>
+    <w:pPr>
+      <w:pBdr>
+        <w:top w:val="single" w:sz="4" w:space="10" w:color="5B9BD5" w:themeColor="accent1"/>
+        <w:bottom w:val="single" w:sz="4" w:space="10" w:color="5B9BD5" w:themeColor="accent1"/>
+      </w:pBdr>
+      <w:spacing w:before="360" w:after="360"/>
+      <w:ind w:left="864" w:right="864"/>
+      <w:jc w:val="center"/>
+    </w:pPr>
+    <w:rPr>
+      <w:i/>
+      <w:iCs/>
+      <w:color w:val="5B9BD5" w:themeColor="accent1"/>
+    </w:rPr>
+  </w:style>
+  <w:style w:type="character" w:customStyle="1" w:styleId="IntenseQuoteChar">
+    <w:name w:val="Intense Quote Char"/>
+    <w:basedOn w:val="DefaultParagraphFont"/>
+    <w:link w:val="IntenseQuote"/>
+    <w:uiPriority w:val="30"/>
+    <w:rsid w:val="00370763"/>
+    <w:rPr>
+      <w:i/>
+      <w:iCs/>
+      <w:color w:val="5B9BD5" w:themeColor="accent1"/>
+    </w:rPr>
   </w:style>
 </w:styles>
 </file>

</xml_diff>

<commit_message>
Datetime & Strings and Console Output
</commit_message>
<xml_diff>
--- a/01 - Python Research/Userguide/Userguide Python.docx
+++ b/01 - Python Research/Userguide/Userguide Python.docx
@@ -23,66 +23,50 @@
           <w:lang w:val="fr-FR"/>
         </w:rPr>
       </w:pPr>
-      <w:proofErr w:type="spellStart"/>
       <w:r>
         <w:rPr>
           <w:lang w:val="fr-FR"/>
         </w:rPr>
-        <w:t>Syntax</w:t>
-      </w:r>
-      <w:proofErr w:type="spellEnd"/>
+        <w:t xml:space="preserve">Syntax, </w:t>
+      </w:r>
       <w:r>
         <w:rPr>
           <w:lang w:val="fr-FR"/>
         </w:rPr>
-        <w:t xml:space="preserve">, </w:t>
+        <w:t>variables</w:t>
       </w:r>
       <w:r>
         <w:rPr>
           <w:lang w:val="fr-FR"/>
         </w:rPr>
-        <w:t>variables</w:t>
+        <w:t xml:space="preserve"> &amp; data</w:t>
       </w:r>
       <w:r>
         <w:rPr>
           <w:lang w:val="fr-FR"/>
         </w:rPr>
-        <w:t xml:space="preserve"> &amp; data</w:t>
+        <w:t xml:space="preserve"> </w:t>
       </w:r>
       <w:r>
         <w:rPr>
           <w:lang w:val="fr-FR"/>
         </w:rPr>
-        <w:t xml:space="preserve"> </w:t>
-      </w:r>
-      <w:r>
-        <w:rPr>
-          <w:lang w:val="fr-FR"/>
-        </w:rPr>
         <w:t>types</w:t>
       </w:r>
     </w:p>
     <w:p>
       <w:pPr>
-        <w:pStyle w:val="Heading2"/>
-        <w:rPr>
-          <w:lang w:val="nl-BE"/>
-        </w:rPr>
-      </w:pPr>
-      <w:r>
-        <w:rPr>
-          <w:lang w:val="nl-BE"/>
-        </w:rPr>
-        <w:t xml:space="preserve">Syntax &amp; </w:t>
-      </w:r>
-      <w:proofErr w:type="spellStart"/>
-      <w:r>
-        <w:rPr>
-          <w:lang w:val="nl-BE"/>
-        </w:rPr>
-        <w:t>whitespace</w:t>
-      </w:r>
-      <w:proofErr w:type="spellEnd"/>
+        <w:pStyle w:val="Heading3"/>
+        <w:rPr>
+          <w:lang w:val="nl-BE"/>
+        </w:rPr>
+      </w:pPr>
+      <w:r>
+        <w:rPr>
+          <w:lang w:val="nl-BE"/>
+        </w:rPr>
+        <w:t>Syntax &amp; whitespace</w:t>
+      </w:r>
     </w:p>
     <w:p>
       <w:pPr>
@@ -105,21 +89,7 @@
         <w:rPr>
           <w:lang w:val="nl-BE"/>
         </w:rPr>
-        <w:t xml:space="preserve">n </w:t>
-      </w:r>
-      <w:proofErr w:type="spellStart"/>
-      <w:r>
-        <w:rPr>
-          <w:lang w:val="nl-BE"/>
-        </w:rPr>
-        <w:t>whitespace</w:t>
-      </w:r>
-      <w:proofErr w:type="spellEnd"/>
-      <w:r>
-        <w:rPr>
-          <w:lang w:val="nl-BE"/>
-        </w:rPr>
-        <w:t xml:space="preserve"> </w:t>
+        <w:t xml:space="preserve">n whitespace </w:t>
       </w:r>
       <w:r>
         <w:rPr>
@@ -145,24 +115,16 @@
           <w:lang w:val="nl-BE"/>
         </w:rPr>
       </w:pPr>
-      <w:proofErr w:type="spellStart"/>
-      <w:r>
-        <w:rPr>
-          <w:lang w:val="nl-BE"/>
-        </w:rPr>
-        <w:t>Indentatie</w:t>
-      </w:r>
-      <w:proofErr w:type="spellEnd"/>
-      <w:r>
-        <w:rPr>
-          <w:lang w:val="nl-BE"/>
-        </w:rPr>
-        <w:t xml:space="preserve"> wordt gedaan met 4 spaties.</w:t>
-      </w:r>
-    </w:p>
-    <w:p>
-      <w:pPr>
-        <w:pStyle w:val="Heading2"/>
+      <w:r>
+        <w:rPr>
+          <w:lang w:val="nl-BE"/>
+        </w:rPr>
+        <w:t>Indentatie wordt gedaan met 4 spaties.</w:t>
+      </w:r>
+    </w:p>
+    <w:p>
+      <w:pPr>
+        <w:pStyle w:val="Heading3"/>
         <w:rPr>
           <w:lang w:val="nl-BE"/>
         </w:rPr>
@@ -227,21 +189,7 @@
         <w:rPr>
           <w:lang w:val="nl-BE"/>
         </w:rPr>
-        <w:t xml:space="preserve"> te geven aan een </w:t>
-      </w:r>
-      <w:proofErr w:type="spellStart"/>
-      <w:r>
-        <w:rPr>
-          <w:lang w:val="nl-BE"/>
-        </w:rPr>
-        <w:t>variable</w:t>
-      </w:r>
-      <w:proofErr w:type="spellEnd"/>
-      <w:r>
-        <w:rPr>
-          <w:lang w:val="nl-BE"/>
-        </w:rPr>
-        <w:t>, dit gebeurt automatisch.</w:t>
+        <w:t xml:space="preserve"> te geven aan een variable, dit gebeurt automatisch.</w:t>
       </w:r>
     </w:p>
     <w:p>
@@ -259,63 +207,7 @@
         <w:rPr>
           <w:lang w:val="nl-BE"/>
         </w:rPr>
-        <w:t xml:space="preserve">Een </w:t>
-      </w:r>
-      <w:proofErr w:type="spellStart"/>
-      <w:r>
-        <w:rPr>
-          <w:lang w:val="nl-BE"/>
-        </w:rPr>
-        <w:t>value</w:t>
-      </w:r>
-      <w:proofErr w:type="spellEnd"/>
-      <w:r>
-        <w:rPr>
-          <w:lang w:val="nl-BE"/>
-        </w:rPr>
-        <w:t xml:space="preserve"> van een </w:t>
-      </w:r>
-      <w:proofErr w:type="spellStart"/>
-      <w:r>
-        <w:rPr>
-          <w:lang w:val="nl-BE"/>
-        </w:rPr>
-        <w:t>variable</w:t>
-      </w:r>
-      <w:proofErr w:type="spellEnd"/>
-      <w:r>
-        <w:rPr>
-          <w:lang w:val="nl-BE"/>
-        </w:rPr>
-        <w:t xml:space="preserve"> kan </w:t>
-      </w:r>
-      <w:proofErr w:type="spellStart"/>
-      <w:r>
-        <w:rPr>
-          <w:lang w:val="nl-BE"/>
-        </w:rPr>
-        <w:t>gereassigned</w:t>
-      </w:r>
-      <w:proofErr w:type="spellEnd"/>
-      <w:r>
-        <w:rPr>
-          <w:lang w:val="nl-BE"/>
-        </w:rPr>
-        <w:t xml:space="preserve"> worden door de </w:t>
-      </w:r>
-      <w:proofErr w:type="spellStart"/>
-      <w:r>
-        <w:rPr>
-          <w:lang w:val="nl-BE"/>
-        </w:rPr>
-        <w:t>variable</w:t>
-      </w:r>
-      <w:proofErr w:type="spellEnd"/>
-      <w:r>
-        <w:rPr>
-          <w:lang w:val="nl-BE"/>
-        </w:rPr>
-        <w:t xml:space="preserve"> opnieuw te vullen met een nieuwe waarde.</w:t>
+        <w:t>Een value van een variable kan gereassigned worden door de variable opnieuw te vullen met een nieuwe waarde.</w:t>
       </w:r>
     </w:p>
     <w:tbl>
@@ -377,19 +269,11 @@
                 <w:lang w:val="nl-BE"/>
               </w:rPr>
             </w:pPr>
-            <w:proofErr w:type="gramStart"/>
-            <w:r>
-              <w:rPr>
-                <w:lang w:val="nl-BE"/>
-              </w:rPr>
-              <w:t>print</w:t>
-            </w:r>
-            <w:proofErr w:type="gramEnd"/>
-            <w:r>
-              <w:rPr>
-                <w:lang w:val="nl-BE"/>
-              </w:rPr>
-              <w:t xml:space="preserve"> X</w:t>
+            <w:r>
+              <w:rPr>
+                <w:lang w:val="nl-BE"/>
+              </w:rPr>
+              <w:t>print X</w:t>
             </w:r>
           </w:p>
         </w:tc>
@@ -490,16 +374,8 @@
               <w:rPr>
                 <w:lang w:val="nl-BE"/>
               </w:rPr>
-              <w:t xml:space="preserve">#Single line </w:t>
-            </w:r>
-            <w:proofErr w:type="spellStart"/>
-            <w:r>
-              <w:rPr>
-                <w:lang w:val="nl-BE"/>
-              </w:rPr>
-              <w:t>comment</w:t>
-            </w:r>
-            <w:proofErr w:type="spellEnd"/>
+              <w:t>#Single line comment</w:t>
+            </w:r>
           </w:p>
         </w:tc>
         <w:tc>
@@ -516,16 +392,8 @@
               <w:rPr>
                 <w:lang w:val="nl-BE"/>
               </w:rPr>
-              <w:t xml:space="preserve">Alles na de # wordt </w:t>
-            </w:r>
-            <w:proofErr w:type="spellStart"/>
-            <w:r>
-              <w:rPr>
-                <w:lang w:val="nl-BE"/>
-              </w:rPr>
-              <w:t>gecomment</w:t>
-            </w:r>
-            <w:proofErr w:type="spellEnd"/>
+              <w:t>Alles na de # wordt gecomment</w:t>
+            </w:r>
           </w:p>
         </w:tc>
       </w:tr>
@@ -537,94 +405,54 @@
           <w:p>
             <w:pPr>
               <w:rPr>
-                <w:lang w:val="nl-BE"/>
-              </w:rPr>
-            </w:pPr>
-            <w:r>
-              <w:rPr>
-                <w:lang w:val="nl-BE"/>
+                <w:lang w:val="fr-FR"/>
+              </w:rPr>
+            </w:pPr>
+            <w:r>
+              <w:rPr>
+                <w:lang w:val="fr-FR"/>
+              </w:rPr>
+              <w:t>“””Multi-Line Comments</w:t>
+            </w:r>
+          </w:p>
+          <w:p>
+            <w:pPr>
+              <w:rPr>
+                <w:lang w:val="fr-FR"/>
+              </w:rPr>
+            </w:pPr>
+            <w:r>
+              <w:rPr>
+                <w:lang w:val="fr-FR"/>
+              </w:rPr>
+              <w:t>komen tussen</w:t>
+            </w:r>
+          </w:p>
+          <w:p>
+            <w:pPr>
+              <w:rPr>
+                <w:lang w:val="fr-FR"/>
+              </w:rPr>
+            </w:pPr>
+            <w:r>
+              <w:rPr>
+                <w:lang w:val="fr-FR"/>
+              </w:rPr>
+              <w:t>tripple quotations</w:t>
+            </w:r>
+          </w:p>
+          <w:p>
+            <w:pPr>
+              <w:rPr>
+                <w:lang w:val="fr-FR"/>
+              </w:rPr>
+            </w:pPr>
+            <w:r>
+              <w:rPr>
+                <w:lang w:val="fr-FR"/>
               </w:rPr>
               <w:t>“””</w:t>
             </w:r>
-            <w:r>
-              <w:rPr>
-                <w:lang w:val="nl-BE"/>
-              </w:rPr>
-              <w:t xml:space="preserve">Multi-Line </w:t>
-            </w:r>
-            <w:proofErr w:type="spellStart"/>
-            <w:r>
-              <w:rPr>
-                <w:lang w:val="nl-BE"/>
-              </w:rPr>
-              <w:t>Comments</w:t>
-            </w:r>
-            <w:proofErr w:type="spellEnd"/>
-          </w:p>
-          <w:p>
-            <w:pPr>
-              <w:rPr>
-                <w:lang w:val="nl-BE"/>
-              </w:rPr>
-            </w:pPr>
-            <w:proofErr w:type="gramStart"/>
-            <w:r>
-              <w:rPr>
-                <w:lang w:val="nl-BE"/>
-              </w:rPr>
-              <w:t>komen</w:t>
-            </w:r>
-            <w:proofErr w:type="gramEnd"/>
-            <w:r>
-              <w:rPr>
-                <w:lang w:val="nl-BE"/>
-              </w:rPr>
-              <w:t xml:space="preserve"> tussen</w:t>
-            </w:r>
-          </w:p>
-          <w:p>
-            <w:pPr>
-              <w:rPr>
-                <w:lang w:val="nl-BE"/>
-              </w:rPr>
-            </w:pPr>
-            <w:proofErr w:type="spellStart"/>
-            <w:proofErr w:type="gramStart"/>
-            <w:r>
-              <w:rPr>
-                <w:lang w:val="nl-BE"/>
-              </w:rPr>
-              <w:t>tripple</w:t>
-            </w:r>
-            <w:proofErr w:type="spellEnd"/>
-            <w:proofErr w:type="gramEnd"/>
-            <w:r>
-              <w:rPr>
-                <w:lang w:val="nl-BE"/>
-              </w:rPr>
-              <w:t xml:space="preserve"> </w:t>
-            </w:r>
-            <w:proofErr w:type="spellStart"/>
-            <w:r>
-              <w:rPr>
-                <w:lang w:val="nl-BE"/>
-              </w:rPr>
-              <w:t>quotations</w:t>
-            </w:r>
-            <w:proofErr w:type="spellEnd"/>
-          </w:p>
-          <w:p>
-            <w:pPr>
-              <w:rPr>
-                <w:lang w:val="nl-BE"/>
-              </w:rPr>
-            </w:pPr>
-            <w:r>
-              <w:rPr>
-                <w:lang w:val="nl-BE"/>
-              </w:rPr>
-              <w:t>“””</w:t>
-            </w:r>
           </w:p>
         </w:tc>
         <w:tc>
@@ -641,44 +469,8 @@
               <w:rPr>
                 <w:lang w:val="nl-BE"/>
               </w:rPr>
-              <w:t>Alles tussen de “”” (</w:t>
-            </w:r>
-            <w:proofErr w:type="spellStart"/>
-            <w:r>
-              <w:rPr>
-                <w:lang w:val="nl-BE"/>
-              </w:rPr>
-              <w:t>tripple</w:t>
-            </w:r>
-            <w:proofErr w:type="spellEnd"/>
-            <w:r>
-              <w:rPr>
-                <w:lang w:val="nl-BE"/>
-              </w:rPr>
-              <w:t xml:space="preserve"> </w:t>
-            </w:r>
-            <w:proofErr w:type="spellStart"/>
-            <w:r>
-              <w:rPr>
-                <w:lang w:val="nl-BE"/>
-              </w:rPr>
-              <w:t>quotations</w:t>
-            </w:r>
-            <w:proofErr w:type="spellEnd"/>
-            <w:r>
-              <w:rPr>
-                <w:lang w:val="nl-BE"/>
-              </w:rPr>
-              <w:t xml:space="preserve">) wordt </w:t>
-            </w:r>
-            <w:proofErr w:type="spellStart"/>
-            <w:r>
-              <w:rPr>
-                <w:lang w:val="nl-BE"/>
-              </w:rPr>
-              <w:t>gecomment</w:t>
-            </w:r>
-            <w:proofErr w:type="spellEnd"/>
+              <w:t>Alles tussen de “”” (tripple quotations) wordt gecomment</w:t>
+            </w:r>
           </w:p>
         </w:tc>
       </w:tr>
@@ -693,27 +485,11 @@
                 <w:lang w:val="nl-BE"/>
               </w:rPr>
             </w:pPr>
-            <w:proofErr w:type="spellStart"/>
-            <w:proofErr w:type="gramStart"/>
-            <w:r>
-              <w:rPr>
-                <w:lang w:val="nl-BE"/>
-              </w:rPr>
-              <w:t>my</w:t>
-            </w:r>
-            <w:proofErr w:type="gramEnd"/>
-            <w:r>
-              <w:rPr>
-                <w:lang w:val="nl-BE"/>
-              </w:rPr>
-              <w:t>_string</w:t>
-            </w:r>
-            <w:proofErr w:type="spellEnd"/>
-            <w:r>
-              <w:rPr>
-                <w:lang w:val="nl-BE"/>
-              </w:rPr>
-              <w:t xml:space="preserve"> = </w:t>
+            <w:r>
+              <w:rPr>
+                <w:lang w:val="nl-BE"/>
+              </w:rPr>
+              <w:t xml:space="preserve">my_string = </w:t>
             </w:r>
             <w:r>
               <w:rPr>
@@ -778,27 +554,11 @@
                 <w:lang w:val="nl-BE"/>
               </w:rPr>
             </w:pPr>
-            <w:proofErr w:type="spellStart"/>
-            <w:proofErr w:type="gramStart"/>
-            <w:r>
-              <w:rPr>
-                <w:lang w:val="nl-BE"/>
-              </w:rPr>
-              <w:t>my</w:t>
-            </w:r>
-            <w:proofErr w:type="gramEnd"/>
-            <w:r>
-              <w:rPr>
-                <w:lang w:val="nl-BE"/>
-              </w:rPr>
-              <w:t>_int</w:t>
-            </w:r>
-            <w:proofErr w:type="spellEnd"/>
-            <w:r>
-              <w:rPr>
-                <w:lang w:val="nl-BE"/>
-              </w:rPr>
-              <w:t xml:space="preserve"> = 23</w:t>
+            <w:r>
+              <w:rPr>
+                <w:lang w:val="nl-BE"/>
+              </w:rPr>
+              <w:t>my_int = 23</w:t>
             </w:r>
           </w:p>
         </w:tc>
@@ -851,27 +611,11 @@
                 <w:lang w:val="nl-BE"/>
               </w:rPr>
             </w:pPr>
-            <w:proofErr w:type="spellStart"/>
-            <w:proofErr w:type="gramStart"/>
-            <w:r>
-              <w:rPr>
-                <w:lang w:val="nl-BE"/>
-              </w:rPr>
-              <w:t>my</w:t>
-            </w:r>
-            <w:proofErr w:type="gramEnd"/>
-            <w:r>
-              <w:rPr>
-                <w:lang w:val="nl-BE"/>
-              </w:rPr>
-              <w:t>_float</w:t>
-            </w:r>
-            <w:proofErr w:type="spellEnd"/>
-            <w:r>
-              <w:rPr>
-                <w:lang w:val="nl-BE"/>
-              </w:rPr>
-              <w:t xml:space="preserve"> = 1.25</w:t>
+            <w:r>
+              <w:rPr>
+                <w:lang w:val="nl-BE"/>
+              </w:rPr>
+              <w:t>my_float = 1.25</w:t>
             </w:r>
           </w:p>
         </w:tc>
@@ -895,16 +639,8 @@
               <w:rPr>
                 <w:lang w:val="nl-BE"/>
               </w:rPr>
-              <w:t xml:space="preserve">: </w:t>
-            </w:r>
-            <w:proofErr w:type="spellStart"/>
-            <w:r>
-              <w:rPr>
-                <w:lang w:val="nl-BE"/>
-              </w:rPr>
-              <w:t>float</w:t>
-            </w:r>
-            <w:proofErr w:type="spellEnd"/>
+              <w:t>: float</w:t>
+            </w:r>
           </w:p>
           <w:p>
             <w:pPr>
@@ -932,27 +668,11 @@
                 <w:lang w:val="nl-BE"/>
               </w:rPr>
             </w:pPr>
-            <w:proofErr w:type="spellStart"/>
-            <w:proofErr w:type="gramStart"/>
-            <w:r>
-              <w:rPr>
-                <w:lang w:val="nl-BE"/>
-              </w:rPr>
-              <w:t>my</w:t>
-            </w:r>
-            <w:proofErr w:type="gramEnd"/>
-            <w:r>
-              <w:rPr>
-                <w:lang w:val="nl-BE"/>
-              </w:rPr>
-              <w:t>_bool</w:t>
-            </w:r>
-            <w:proofErr w:type="spellEnd"/>
-            <w:r>
-              <w:rPr>
-                <w:lang w:val="nl-BE"/>
-              </w:rPr>
-              <w:t xml:space="preserve"> = True</w:t>
+            <w:r>
+              <w:rPr>
+                <w:lang w:val="nl-BE"/>
+              </w:rPr>
+              <w:t>my_bool = True</w:t>
             </w:r>
           </w:p>
         </w:tc>
@@ -976,16 +696,8 @@
               <w:rPr>
                 <w:lang w:val="nl-BE"/>
               </w:rPr>
-              <w:t xml:space="preserve">: </w:t>
-            </w:r>
-            <w:proofErr w:type="spellStart"/>
-            <w:r>
-              <w:rPr>
-                <w:lang w:val="nl-BE"/>
-              </w:rPr>
-              <w:t>boolean</w:t>
-            </w:r>
-            <w:proofErr w:type="spellEnd"/>
+              <w:t>: boolean</w:t>
+            </w:r>
           </w:p>
           <w:p>
             <w:pPr>
@@ -1004,110 +716,16 @@
             <w:pPr>
               <w:rPr>
                 <w:rStyle w:val="SubtleEmphasis"/>
+                <w:lang w:val="nl-BE"/>
               </w:rPr>
             </w:pPr>
             <w:r>
               <w:rPr>
                 <w:rStyle w:val="SubtleEmphasis"/>
                 <w:color w:val="auto"/>
-              </w:rPr>
-              <w:t xml:space="preserve">Note: “True &amp; False </w:t>
-            </w:r>
-            <w:proofErr w:type="spellStart"/>
-            <w:r>
-              <w:rPr>
-                <w:rStyle w:val="SubtleEmphasis"/>
-                <w:color w:val="auto"/>
-              </w:rPr>
-              <w:t>horen</w:t>
-            </w:r>
-            <w:proofErr w:type="spellEnd"/>
-            <w:r>
-              <w:rPr>
-                <w:rStyle w:val="SubtleEmphasis"/>
-                <w:color w:val="auto"/>
-              </w:rPr>
-              <w:t xml:space="preserve"> met </w:t>
-            </w:r>
-            <w:proofErr w:type="spellStart"/>
-            <w:r>
-              <w:rPr>
-                <w:rStyle w:val="SubtleEmphasis"/>
-                <w:color w:val="auto"/>
-              </w:rPr>
-              <w:t>een</w:t>
-            </w:r>
-            <w:proofErr w:type="spellEnd"/>
-            <w:r>
-              <w:rPr>
-                <w:rStyle w:val="SubtleEmphasis"/>
-                <w:color w:val="auto"/>
-              </w:rPr>
-              <w:t xml:space="preserve"> </w:t>
-            </w:r>
-            <w:proofErr w:type="spellStart"/>
-            <w:r>
-              <w:rPr>
-                <w:rStyle w:val="SubtleEmphasis"/>
-                <w:color w:val="auto"/>
-              </w:rPr>
-              <w:t>hoofdletter</w:t>
-            </w:r>
-            <w:proofErr w:type="spellEnd"/>
-            <w:r>
-              <w:rPr>
-                <w:rStyle w:val="SubtleEmphasis"/>
-                <w:color w:val="auto"/>
-              </w:rPr>
-              <w:t xml:space="preserve"> </w:t>
-            </w:r>
-            <w:proofErr w:type="spellStart"/>
-            <w:r>
-              <w:rPr>
-                <w:rStyle w:val="SubtleEmphasis"/>
-                <w:color w:val="auto"/>
-              </w:rPr>
-              <w:t>geschreven</w:t>
-            </w:r>
-            <w:proofErr w:type="spellEnd"/>
-            <w:r>
-              <w:rPr>
-                <w:rStyle w:val="SubtleEmphasis"/>
-                <w:color w:val="auto"/>
-              </w:rPr>
-              <w:t xml:space="preserve"> </w:t>
-            </w:r>
-            <w:proofErr w:type="spellStart"/>
-            <w:r>
-              <w:rPr>
-                <w:rStyle w:val="SubtleEmphasis"/>
-                <w:color w:val="auto"/>
-              </w:rPr>
-              <w:t>te</w:t>
-            </w:r>
-            <w:proofErr w:type="spellEnd"/>
-            <w:r>
-              <w:rPr>
-                <w:rStyle w:val="SubtleEmphasis"/>
-                <w:color w:val="auto"/>
-              </w:rPr>
-              <w:t xml:space="preserve"> </w:t>
-            </w:r>
-            <w:proofErr w:type="spellStart"/>
-            <w:r>
-              <w:rPr>
-                <w:rStyle w:val="SubtleEmphasis"/>
-                <w:color w:val="auto"/>
-              </w:rPr>
-              <w:t>worden</w:t>
-            </w:r>
-            <w:proofErr w:type="spellEnd"/>
-            <w:r>
-              <w:rPr>
-                <w:rStyle w:val="SubtleEmphasis"/>
-                <w:color w:val="auto"/>
-              </w:rPr>
-              <w:t>”</w:t>
+                <w:lang w:val="nl-BE"/>
+              </w:rPr>
+              <w:t>Note: “True &amp; False horen met een hoofdletter geschreven te worden”</w:t>
             </w:r>
           </w:p>
         </w:tc>
@@ -1115,213 +733,152 @@
     </w:tbl>
     <w:p>
       <w:pPr>
-        <w:rPr>
-          <w:rStyle w:val="Emphasis"/>
-        </w:rPr>
-      </w:pPr>
-    </w:p>
-    <w:p>
-      <w:pPr>
-        <w:rPr>
-          <w:rStyle w:val="Emphasis"/>
-        </w:rPr>
-      </w:pPr>
-      <w:proofErr w:type="spellStart"/>
-      <w:r>
-        <w:rPr>
-          <w:rStyle w:val="Emphasis"/>
-        </w:rPr>
-        <w:t>Voorbeeldcode</w:t>
-      </w:r>
-      <w:proofErr w:type="spellEnd"/>
-      <w:r>
-        <w:rPr>
-          <w:rStyle w:val="Emphasis"/>
-        </w:rPr>
-        <w:t>:</w:t>
-      </w:r>
-    </w:p>
-    <w:p>
-      <w:pPr>
-        <w:pStyle w:val="NoSpacing"/>
-        <w:rPr>
-          <w:rStyle w:val="Emphasis"/>
-        </w:rPr>
-      </w:pPr>
-      <w:proofErr w:type="spellStart"/>
-      <w:r>
-        <w:rPr>
-          <w:rStyle w:val="Emphasis"/>
+        <w:pStyle w:val="NoSpacing"/>
+        <w:rPr>
+          <w:rStyle w:val="SubtleEmphasis"/>
+        </w:rPr>
+      </w:pPr>
+    </w:p>
+    <w:p>
+      <w:pPr>
+        <w:pStyle w:val="NoSpacing"/>
+        <w:rPr>
+          <w:rStyle w:val="SubtleEmphasis"/>
+        </w:rPr>
+      </w:pPr>
+      <w:r>
+        <w:rPr>
+          <w:rStyle w:val="SubtleEmphasis"/>
+        </w:rPr>
+        <w:t>Voorbeeldcode:</w:t>
+      </w:r>
+    </w:p>
+    <w:p>
+      <w:pPr>
+        <w:pStyle w:val="NoSpacing"/>
+        <w:rPr>
+          <w:rStyle w:val="SubtleEmphasis"/>
+        </w:rPr>
+      </w:pPr>
+    </w:p>
+    <w:p>
+      <w:pPr>
+        <w:pStyle w:val="NoSpacing"/>
+        <w:rPr>
+          <w:rStyle w:val="SubtleEmphasis"/>
+        </w:rPr>
+      </w:pPr>
+      <w:r>
+        <w:rPr>
+          <w:rStyle w:val="SubtleEmphasis"/>
+        </w:rPr>
+        <w:t xml:space="preserve">melk = </w:t>
+      </w:r>
+      <w:r>
+        <w:rPr>
+          <w:rStyle w:val="SubtleEmphasis"/>
+        </w:rPr>
+        <w:t>“</w:t>
+      </w:r>
+      <w:r>
+        <w:rPr>
+          <w:rStyle w:val="SubtleEmphasis"/>
+        </w:rPr>
+        <w:t>Volle melk</w:t>
+      </w:r>
+      <w:r>
+        <w:rPr>
+          <w:rStyle w:val="SubtleEmphasis"/>
+        </w:rPr>
+        <w:t>”</w:t>
+      </w:r>
+    </w:p>
+    <w:p>
+      <w:pPr>
+        <w:pStyle w:val="NoSpacing"/>
+        <w:rPr>
+          <w:rStyle w:val="SubtleEmphasis"/>
+        </w:rPr>
+      </w:pPr>
+      <w:r>
+        <w:rPr>
+          <w:rStyle w:val="SubtleEmphasis"/>
+        </w:rPr>
+        <w:t>hoeveelheid = 3</w:t>
+      </w:r>
+    </w:p>
+    <w:p>
+      <w:pPr>
+        <w:pStyle w:val="NoSpacing"/>
+        <w:rPr>
+          <w:rStyle w:val="SubtleEmphasis"/>
+        </w:rPr>
+      </w:pPr>
+      <w:r>
+        <w:rPr>
+          <w:rStyle w:val="SubtleEmphasis"/>
+        </w:rPr>
+        <w:t>print</w:t>
+      </w:r>
+      <w:r>
+        <w:rPr>
+          <w:rStyle w:val="SubtleEmphasis"/>
+        </w:rPr>
+        <w:t xml:space="preserve"> </w:t>
+      </w:r>
+      <w:r>
+        <w:rPr>
+          <w:rStyle w:val="SubtleEmphasis"/>
         </w:rPr>
         <w:t>melk</w:t>
       </w:r>
-      <w:proofErr w:type="spellEnd"/>
-      <w:r>
-        <w:rPr>
-          <w:rStyle w:val="Emphasis"/>
-        </w:rPr>
-        <w:t xml:space="preserve"> = </w:t>
-      </w:r>
-      <w:r>
-        <w:rPr>
-          <w:rStyle w:val="Emphasis"/>
-        </w:rPr>
-        <w:t>“</w:t>
-      </w:r>
-      <w:proofErr w:type="spellStart"/>
-      <w:r>
-        <w:rPr>
-          <w:rStyle w:val="Emphasis"/>
-        </w:rPr>
-        <w:t>Volle</w:t>
-      </w:r>
-      <w:proofErr w:type="spellEnd"/>
-      <w:r>
-        <w:rPr>
-          <w:rStyle w:val="Emphasis"/>
-        </w:rPr>
-        <w:t xml:space="preserve"> </w:t>
-      </w:r>
-      <w:proofErr w:type="spellStart"/>
-      <w:r>
-        <w:rPr>
-          <w:rStyle w:val="Emphasis"/>
-        </w:rPr>
-        <w:t>melk</w:t>
-      </w:r>
-      <w:proofErr w:type="spellEnd"/>
-      <w:r>
-        <w:rPr>
-          <w:rStyle w:val="Emphasis"/>
-        </w:rPr>
-        <w:t>”</w:t>
-      </w:r>
-    </w:p>
-    <w:p>
-      <w:pPr>
-        <w:pStyle w:val="NoSpacing"/>
-        <w:rPr>
-          <w:rStyle w:val="Emphasis"/>
-        </w:rPr>
-      </w:pPr>
-      <w:proofErr w:type="spellStart"/>
-      <w:r>
-        <w:rPr>
-          <w:rStyle w:val="Emphasis"/>
-        </w:rPr>
-        <w:t>hoeveelheid</w:t>
-      </w:r>
-      <w:proofErr w:type="spellEnd"/>
-      <w:r>
-        <w:rPr>
-          <w:rStyle w:val="Emphasis"/>
-        </w:rPr>
-        <w:t xml:space="preserve"> = 3</w:t>
-      </w:r>
-    </w:p>
-    <w:p>
-      <w:pPr>
-        <w:pStyle w:val="NoSpacing"/>
-        <w:rPr>
-          <w:rStyle w:val="Emphasis"/>
-          <w:lang w:val="nl-BE"/>
-        </w:rPr>
-      </w:pPr>
-      <w:proofErr w:type="gramStart"/>
-      <w:r>
-        <w:rPr>
-          <w:rStyle w:val="Emphasis"/>
-          <w:lang w:val="nl-BE"/>
-        </w:rPr>
-        <w:t>print</w:t>
-      </w:r>
-      <w:proofErr w:type="gramEnd"/>
-      <w:r>
-        <w:rPr>
-          <w:rStyle w:val="Emphasis"/>
-          <w:lang w:val="nl-BE"/>
-        </w:rPr>
-        <w:t xml:space="preserve"> </w:t>
-      </w:r>
-      <w:r>
-        <w:rPr>
-          <w:rStyle w:val="Emphasis"/>
-          <w:lang w:val="nl-BE"/>
-        </w:rPr>
-        <w:t>melk</w:t>
-      </w:r>
-    </w:p>
-    <w:p>
-      <w:pPr>
-        <w:pStyle w:val="NoSpacing"/>
-        <w:rPr>
-          <w:rStyle w:val="Emphasis"/>
-          <w:lang w:val="nl-BE"/>
-        </w:rPr>
-      </w:pPr>
-      <w:proofErr w:type="gramStart"/>
-      <w:r>
-        <w:rPr>
-          <w:rStyle w:val="Emphasis"/>
-          <w:lang w:val="nl-BE"/>
-        </w:rPr>
-        <w:t>print</w:t>
-      </w:r>
-      <w:proofErr w:type="gramEnd"/>
-      <w:r>
-        <w:rPr>
-          <w:rStyle w:val="Emphasis"/>
-          <w:lang w:val="nl-BE"/>
-        </w:rPr>
-        <w:t xml:space="preserve"> hoeveelheid</w:t>
-      </w:r>
-    </w:p>
-    <w:p>
-      <w:pPr>
-        <w:pStyle w:val="NoSpacing"/>
-        <w:rPr>
-          <w:rStyle w:val="Emphasis"/>
-          <w:lang w:val="nl-BE"/>
-        </w:rPr>
-      </w:pPr>
-    </w:p>
-    <w:p>
-      <w:pPr>
-        <w:pStyle w:val="NoSpacing"/>
-        <w:rPr>
-          <w:rStyle w:val="Emphasis"/>
-          <w:lang w:val="nl-BE"/>
-        </w:rPr>
-      </w:pPr>
-      <w:proofErr w:type="spellStart"/>
-      <w:r>
-        <w:rPr>
-          <w:rStyle w:val="Emphasis"/>
-          <w:lang w:val="nl-BE"/>
-        </w:rPr>
-        <w:t>Result</w:t>
-      </w:r>
-      <w:proofErr w:type="spellEnd"/>
-      <w:r>
-        <w:rPr>
-          <w:rStyle w:val="Emphasis"/>
-          <w:lang w:val="nl-BE"/>
-        </w:rPr>
-        <w:t>:</w:t>
-      </w:r>
-    </w:p>
-    <w:p>
-      <w:pPr>
-        <w:pStyle w:val="NoSpacing"/>
-        <w:rPr>
-          <w:rStyle w:val="Emphasis"/>
-          <w:lang w:val="nl-BE"/>
-        </w:rPr>
-      </w:pPr>
-      <w:r>
-        <w:rPr>
-          <w:rStyle w:val="Emphasis"/>
-          <w:lang w:val="nl-BE"/>
+    </w:p>
+    <w:p>
+      <w:pPr>
+        <w:pStyle w:val="NoSpacing"/>
+        <w:rPr>
+          <w:rStyle w:val="SubtleEmphasis"/>
+        </w:rPr>
+      </w:pPr>
+      <w:r>
+        <w:rPr>
+          <w:rStyle w:val="SubtleEmphasis"/>
+        </w:rPr>
+        <w:t>print hoeveelheid</w:t>
+      </w:r>
+    </w:p>
+    <w:p>
+      <w:pPr>
+        <w:pStyle w:val="NoSpacing"/>
+        <w:rPr>
+          <w:rStyle w:val="SubtleEmphasis"/>
+        </w:rPr>
+      </w:pPr>
+    </w:p>
+    <w:p>
+      <w:pPr>
+        <w:pStyle w:val="NoSpacing"/>
+        <w:rPr>
+          <w:rStyle w:val="SubtleEmphasis"/>
+        </w:rPr>
+      </w:pPr>
+      <w:r>
+        <w:rPr>
+          <w:rStyle w:val="SubtleEmphasis"/>
+        </w:rPr>
+        <w:t>Result:</w:t>
+      </w:r>
+    </w:p>
+    <w:p>
+      <w:pPr>
+        <w:pStyle w:val="NoSpacing"/>
+        <w:rPr>
+          <w:rStyle w:val="SubtleEmphasis"/>
+        </w:rPr>
+      </w:pPr>
+      <w:r>
+        <w:rPr>
+          <w:rStyle w:val="SubtleEmphasis"/>
         </w:rPr>
         <w:t>Volle Melk</w:t>
       </w:r>
@@ -1330,14 +887,12 @@
       <w:pPr>
         <w:pStyle w:val="NoSpacing"/>
         <w:rPr>
-          <w:rStyle w:val="Emphasis"/>
-          <w:lang w:val="nl-BE"/>
-        </w:rPr>
-      </w:pPr>
-      <w:r>
-        <w:rPr>
-          <w:rStyle w:val="Emphasis"/>
-          <w:lang w:val="nl-BE"/>
+          <w:rStyle w:val="SubtleEmphasis"/>
+        </w:rPr>
+      </w:pPr>
+      <w:r>
+        <w:rPr>
+          <w:rStyle w:val="SubtleEmphasis"/>
         </w:rPr>
         <w:t>3</w:t>
       </w:r>
@@ -1365,7 +920,7 @@
     </w:p>
     <w:p>
       <w:pPr>
-        <w:pStyle w:val="Heading2"/>
+        <w:pStyle w:val="Heading3"/>
         <w:rPr>
           <w:lang w:val="nl-BE"/>
         </w:rPr>
@@ -1392,21 +947,7 @@
         <w:rPr>
           <w:lang w:val="nl-BE"/>
         </w:rPr>
-        <w:t xml:space="preserve">Wiskunde in programmeren wordt gedaan met operators. Operators zijn “+ - </w:t>
-      </w:r>
-      <w:proofErr w:type="gramStart"/>
-      <w:r>
-        <w:rPr>
-          <w:lang w:val="nl-BE"/>
-        </w:rPr>
-        <w:t>* /</w:t>
-      </w:r>
-      <w:proofErr w:type="gramEnd"/>
-      <w:r>
-        <w:rPr>
-          <w:lang w:val="nl-BE"/>
-        </w:rPr>
-        <w:t xml:space="preserve">”. Hierop zijn nog enkele </w:t>
+        <w:t xml:space="preserve">Wiskunde in programmeren wordt gedaan met operators. Operators zijn “+ - * /”. Hierop zijn nog enkele </w:t>
       </w:r>
       <w:r>
         <w:rPr>
@@ -1430,21 +971,7 @@
         <w:rPr>
           <w:lang w:val="nl-BE"/>
         </w:rPr>
-        <w:t xml:space="preserve">Gebruik een of meerdere wiskundige </w:t>
-      </w:r>
-      <w:proofErr w:type="spellStart"/>
-      <w:r>
-        <w:rPr>
-          <w:lang w:val="nl-BE"/>
-        </w:rPr>
-        <w:t>values</w:t>
-      </w:r>
-      <w:proofErr w:type="spellEnd"/>
-      <w:r>
-        <w:rPr>
-          <w:lang w:val="nl-BE"/>
-        </w:rPr>
-        <w:t>, zet er een operator tussen en je krijgt een wiskundige bewerking.</w:t>
+        <w:t>Gebruik een of meerdere wiskundige values, zet er een operator tussen en je krijgt een wiskundige bewerking.</w:t>
       </w:r>
     </w:p>
     <w:tbl>
@@ -1549,21 +1076,8 @@
             <w:tcW w:w="2999" w:type="dxa"/>
           </w:tcPr>
           <w:p>
-            <w:proofErr w:type="spellStart"/>
-            <w:r>
-              <w:t>Adition</w:t>
-            </w:r>
-            <w:proofErr w:type="spellEnd"/>
-            <w:r>
-              <w:t xml:space="preserve"> (</w:t>
-            </w:r>
-            <w:proofErr w:type="spellStart"/>
-            <w:r>
-              <w:t>optellen</w:t>
-            </w:r>
-            <w:proofErr w:type="spellEnd"/>
-            <w:r>
-              <w:t>)</w:t>
+            <w:r>
+              <w:t>Adition (optellen)</w:t>
             </w:r>
           </w:p>
         </w:tc>
@@ -1605,15 +1119,7 @@
           </w:tcPr>
           <w:p>
             <w:r>
-              <w:t>Subtraction (</w:t>
-            </w:r>
-            <w:proofErr w:type="spellStart"/>
-            <w:r>
-              <w:t>aftrekken</w:t>
-            </w:r>
-            <w:proofErr w:type="spellEnd"/>
-            <w:r>
-              <w:t>)</w:t>
+              <w:t>Subtraction (aftrekken)</w:t>
             </w:r>
           </w:p>
         </w:tc>
@@ -1655,15 +1161,7 @@
           </w:tcPr>
           <w:p>
             <w:r>
-              <w:t>Multiplication (</w:t>
-            </w:r>
-            <w:proofErr w:type="spellStart"/>
-            <w:r>
-              <w:t>vermenigvuldiging</w:t>
-            </w:r>
-            <w:proofErr w:type="spellEnd"/>
-            <w:r>
-              <w:t>)</w:t>
+              <w:t>Multiplication (vermenigvuldiging)</w:t>
             </w:r>
           </w:p>
         </w:tc>
@@ -1705,15 +1203,7 @@
           </w:tcPr>
           <w:p>
             <w:r>
-              <w:t>Division (</w:t>
-            </w:r>
-            <w:proofErr w:type="spellStart"/>
-            <w:r>
-              <w:t>deling</w:t>
-            </w:r>
-            <w:proofErr w:type="spellEnd"/>
-            <w:r>
-              <w:t>)</w:t>
+              <w:t>Division (deling)</w:t>
             </w:r>
           </w:p>
         </w:tc>
@@ -1755,15 +1245,7 @@
           </w:tcPr>
           <w:p>
             <w:r>
-              <w:t>Power (</w:t>
-            </w:r>
-            <w:proofErr w:type="spellStart"/>
-            <w:r>
-              <w:t>macht</w:t>
-            </w:r>
-            <w:proofErr w:type="spellEnd"/>
-            <w:r>
-              <w:t>)</w:t>
+              <w:t>Power (macht)</w:t>
             </w:r>
           </w:p>
         </w:tc>
@@ -1839,179 +1321,120 @@
           <w:rStyle w:val="SubtleEmphasis"/>
         </w:rPr>
       </w:pPr>
-      <w:proofErr w:type="spellStart"/>
-      <w:r>
-        <w:rPr>
-          <w:rStyle w:val="SubtleEmphasis"/>
-        </w:rPr>
-        <w:t>Voorbeeldcode</w:t>
-      </w:r>
-      <w:proofErr w:type="spellEnd"/>
-      <w:r>
-        <w:rPr>
-          <w:rStyle w:val="SubtleEmphasis"/>
-        </w:rPr>
-        <w:t>:</w:t>
-      </w:r>
-    </w:p>
-    <w:p>
-      <w:pPr>
-        <w:pStyle w:val="NoSpacing"/>
-        <w:rPr>
-          <w:rStyle w:val="SubtleEmphasis"/>
-        </w:rPr>
-      </w:pPr>
-    </w:p>
-    <w:p>
-      <w:pPr>
-        <w:pStyle w:val="NoSpacing"/>
-        <w:rPr>
-          <w:rStyle w:val="SubtleEmphasis"/>
-        </w:rPr>
-      </w:pPr>
-      <w:proofErr w:type="spellStart"/>
-      <w:r>
-        <w:rPr>
-          <w:rStyle w:val="SubtleEmphasis"/>
-        </w:rPr>
-        <w:t>aantal_inschrijvingen</w:t>
-      </w:r>
-      <w:proofErr w:type="spellEnd"/>
-      <w:r>
-        <w:rPr>
-          <w:rStyle w:val="SubtleEmphasis"/>
-        </w:rPr>
-        <w:t xml:space="preserve"> = 22 + 8</w:t>
-      </w:r>
-    </w:p>
-    <w:p>
-      <w:pPr>
-        <w:pStyle w:val="NoSpacing"/>
-        <w:rPr>
-          <w:rStyle w:val="SubtleEmphasis"/>
-          <w:lang w:val="nl-BE"/>
-        </w:rPr>
-      </w:pPr>
-      <w:proofErr w:type="spellStart"/>
-      <w:proofErr w:type="gramStart"/>
-      <w:r>
-        <w:rPr>
-          <w:rStyle w:val="SubtleEmphasis"/>
-          <w:lang w:val="nl-BE"/>
-        </w:rPr>
-        <w:t>prijs</w:t>
-      </w:r>
-      <w:proofErr w:type="gramEnd"/>
-      <w:r>
-        <w:rPr>
-          <w:rStyle w:val="SubtleEmphasis"/>
-          <w:lang w:val="nl-BE"/>
-        </w:rPr>
-        <w:t>_ticket</w:t>
-      </w:r>
-      <w:proofErr w:type="spellEnd"/>
-      <w:r>
-        <w:rPr>
-          <w:rStyle w:val="SubtleEmphasis"/>
-          <w:lang w:val="nl-BE"/>
-        </w:rPr>
-        <w:t xml:space="preserve"> = 12.95 + 5.95</w:t>
-      </w:r>
-    </w:p>
-    <w:p>
-      <w:pPr>
-        <w:pStyle w:val="NoSpacing"/>
-        <w:rPr>
-          <w:rStyle w:val="SubtleEmphasis"/>
-          <w:lang w:val="nl-BE"/>
-        </w:rPr>
-      </w:pPr>
-      <w:proofErr w:type="spellStart"/>
-      <w:proofErr w:type="gramStart"/>
-      <w:r>
-        <w:rPr>
-          <w:rStyle w:val="SubtleEmphasis"/>
-          <w:lang w:val="nl-BE"/>
-        </w:rPr>
-        <w:t>prijs</w:t>
-      </w:r>
-      <w:proofErr w:type="gramEnd"/>
-      <w:r>
-        <w:rPr>
-          <w:rStyle w:val="SubtleEmphasis"/>
-          <w:lang w:val="nl-BE"/>
-        </w:rPr>
-        <w:t>_</w:t>
-      </w:r>
-      <w:r>
-        <w:rPr>
-          <w:rStyle w:val="SubtleEmphasis"/>
-          <w:lang w:val="nl-BE"/>
-        </w:rPr>
-        <w:t>totaal</w:t>
-      </w:r>
-      <w:proofErr w:type="spellEnd"/>
-      <w:r>
-        <w:rPr>
-          <w:rStyle w:val="SubtleEmphasis"/>
-          <w:lang w:val="nl-BE"/>
-        </w:rPr>
-        <w:t xml:space="preserve"> = </w:t>
-      </w:r>
-      <w:proofErr w:type="spellStart"/>
-      <w:r>
-        <w:rPr>
-          <w:rStyle w:val="SubtleEmphasis"/>
-          <w:lang w:val="nl-BE"/>
-        </w:rPr>
-        <w:t>aantal_inschrijvingen</w:t>
-      </w:r>
-      <w:proofErr w:type="spellEnd"/>
-      <w:r>
-        <w:rPr>
-          <w:rStyle w:val="SubtleEmphasis"/>
-          <w:lang w:val="nl-BE"/>
-        </w:rPr>
-        <w:t xml:space="preserve"> *</w:t>
-      </w:r>
-      <w:r>
-        <w:rPr>
-          <w:rStyle w:val="SubtleEmphasis"/>
-          <w:lang w:val="nl-BE"/>
-        </w:rPr>
-        <w:t xml:space="preserve"> </w:t>
-      </w:r>
-      <w:proofErr w:type="spellStart"/>
-      <w:r>
-        <w:rPr>
-          <w:rStyle w:val="SubtleEmphasis"/>
-          <w:lang w:val="nl-BE"/>
-        </w:rPr>
-        <w:t>prijs_ticket</w:t>
-      </w:r>
-      <w:proofErr w:type="spellEnd"/>
-    </w:p>
-    <w:p>
-      <w:pPr>
-        <w:pStyle w:val="NoSpacing"/>
-        <w:rPr>
-          <w:rStyle w:val="SubtleEmphasis"/>
-        </w:rPr>
-      </w:pPr>
-      <w:r>
-        <w:rPr>
-          <w:rStyle w:val="SubtleEmphasis"/>
-        </w:rPr>
-        <w:t xml:space="preserve">print </w:t>
-      </w:r>
-      <w:proofErr w:type="spellStart"/>
-      <w:r>
-        <w:rPr>
-          <w:rStyle w:val="SubtleEmphasis"/>
-        </w:rPr>
-        <w:t>prijs_totaal</w:t>
-      </w:r>
-      <w:proofErr w:type="spellEnd"/>
+      <w:r>
+        <w:rPr>
+          <w:rStyle w:val="SubtleEmphasis"/>
+        </w:rPr>
+        <w:t>Voorbeeldcode:</w:t>
+      </w:r>
+    </w:p>
+    <w:p>
+      <w:pPr>
+        <w:pStyle w:val="NoSpacing"/>
+        <w:rPr>
+          <w:rStyle w:val="SubtleEmphasis"/>
+        </w:rPr>
+      </w:pPr>
+    </w:p>
+    <w:p>
+      <w:pPr>
+        <w:pStyle w:val="NoSpacing"/>
+        <w:rPr>
+          <w:rStyle w:val="SubtleEmphasis"/>
+        </w:rPr>
+      </w:pPr>
+      <w:r>
+        <w:rPr>
+          <w:rStyle w:val="SubtleEmphasis"/>
+        </w:rPr>
+        <w:t>meal = 44.50</w:t>
+      </w:r>
+    </w:p>
+    <w:p>
+      <w:pPr>
+        <w:pStyle w:val="NoSpacing"/>
+        <w:rPr>
+          <w:rStyle w:val="SubtleEmphasis"/>
+        </w:rPr>
+      </w:pPr>
+      <w:r>
+        <w:rPr>
+          <w:rStyle w:val="SubtleEmphasis"/>
+        </w:rPr>
+        <w:t>tax = 0.0675</w:t>
+      </w:r>
+    </w:p>
+    <w:p>
+      <w:pPr>
+        <w:pStyle w:val="NoSpacing"/>
+        <w:rPr>
+          <w:rStyle w:val="SubtleEmphasis"/>
+        </w:rPr>
+      </w:pPr>
+      <w:r>
+        <w:rPr>
+          <w:rStyle w:val="SubtleEmphasis"/>
+        </w:rPr>
+        <w:t>tip = 0.15</w:t>
+      </w:r>
+    </w:p>
+    <w:p>
+      <w:pPr>
+        <w:pStyle w:val="NoSpacing"/>
+        <w:rPr>
+          <w:rStyle w:val="SubtleEmphasis"/>
+        </w:rPr>
+      </w:pPr>
+    </w:p>
+    <w:p>
+      <w:pPr>
+        <w:pStyle w:val="NoSpacing"/>
+        <w:rPr>
+          <w:rStyle w:val="SubtleEmphasis"/>
+        </w:rPr>
+      </w:pPr>
+      <w:r>
+        <w:rPr>
+          <w:rStyle w:val="SubtleEmphasis"/>
+        </w:rPr>
+        <w:t>meal = meal + meal * tax</w:t>
+      </w:r>
+    </w:p>
+    <w:p>
+      <w:pPr>
+        <w:pStyle w:val="NoSpacing"/>
+        <w:rPr>
+          <w:rStyle w:val="SubtleEmphasis"/>
+        </w:rPr>
+      </w:pPr>
+      <w:r>
+        <w:rPr>
+          <w:rStyle w:val="SubtleEmphasis"/>
+        </w:rPr>
+        <w:t>total = meal + meal * tip</w:t>
+      </w:r>
+    </w:p>
+    <w:p>
+      <w:pPr>
+        <w:pStyle w:val="NoSpacing"/>
+        <w:rPr>
+          <w:rStyle w:val="SubtleEmphasis"/>
+        </w:rPr>
+      </w:pPr>
+    </w:p>
+    <w:p>
+      <w:pPr>
+        <w:pStyle w:val="NoSpacing"/>
+        <w:rPr>
+          <w:rStyle w:val="SubtleEmphasis"/>
+        </w:rPr>
+      </w:pPr>
+      <w:r>
+        <w:rPr>
+          <w:rStyle w:val="SubtleEmphasis"/>
+        </w:rPr>
+        <w:t>print total</w:t>
+      </w:r>
     </w:p>
     <w:p>
       <w:pPr>
@@ -2046,14 +1469,15 @@
         <w:rPr>
           <w:rStyle w:val="SubtleEmphasis"/>
         </w:rPr>
-        <w:t>567</w:t>
-      </w:r>
-    </w:p>
-    <w:p>
-      <w:pPr>
-        <w:pStyle w:val="NoSpacing"/>
-        <w:rPr>
-          <w:rStyle w:val="SubtleEmphasis"/>
+        <w:t>54.63</w:t>
+      </w:r>
+    </w:p>
+    <w:p>
+      <w:pPr>
+        <w:pStyle w:val="NoSpacing"/>
+        <w:rPr>
+          <w:rStyle w:val="SubtleEmphasis"/>
+          <w:lang w:val="nl-BE"/>
         </w:rPr>
       </w:pPr>
     </w:p>
@@ -2073,17 +1497,29 @@
     <w:p>
       <w:pPr>
         <w:pStyle w:val="Heading1"/>
-      </w:pPr>
-      <w:r>
+        <w:rPr>
+          <w:lang w:val="nl-BE"/>
+        </w:rPr>
+      </w:pPr>
+      <w:r>
+        <w:rPr>
+          <w:lang w:val="nl-BE"/>
+        </w:rPr>
         <w:lastRenderedPageBreak/>
         <w:t>Strings</w:t>
       </w:r>
     </w:p>
     <w:p>
       <w:pPr>
-        <w:pStyle w:val="Heading2"/>
-      </w:pPr>
-      <w:r>
+        <w:pStyle w:val="Heading3"/>
+        <w:rPr>
+          <w:lang w:val="nl-BE"/>
+        </w:rPr>
+      </w:pPr>
+      <w:r>
+        <w:rPr>
+          <w:lang w:val="nl-BE"/>
+        </w:rPr>
         <w:t>Basics</w:t>
       </w:r>
     </w:p>
@@ -2102,6 +1538,20 @@
     </w:p>
     <w:p>
       <w:pPr>
+        <w:pStyle w:val="Heading3"/>
+        <w:rPr>
+          <w:lang w:val="nl-BE"/>
+        </w:rPr>
+      </w:pPr>
+      <w:r>
+        <w:rPr>
+          <w:lang w:val="nl-BE"/>
+        </w:rPr>
+        <w:t>Concatinatie</w:t>
+      </w:r>
+    </w:p>
+    <w:p>
+      <w:pPr>
         <w:rPr>
           <w:lang w:val="nl-BE"/>
         </w:rPr>
@@ -2118,49 +1568,435 @@
         </w:rPr>
         <w:t xml:space="preserve"> Dit kan gedaan worden door reeds bestaande variables en nieuwe strings.</w:t>
       </w:r>
+    </w:p>
+    <w:p>
+      <w:pPr>
+        <w:rPr>
+          <w:lang w:val="nl-BE"/>
+        </w:rPr>
+      </w:pPr>
       <w:r>
         <w:rPr>
           <w:lang w:val="nl-BE"/>
         </w:rPr>
         <w:br/>
-        <w:t xml:space="preserve">bijvoorbeeld: “Aantal glazen op de kast: </w:t>
-      </w:r>
-      <w:proofErr w:type="gramStart"/>
-      <w:r>
-        <w:rPr>
-          <w:lang w:val="nl-BE"/>
-        </w:rPr>
-        <w:t>“ +</w:t>
-      </w:r>
-      <w:proofErr w:type="gramEnd"/>
-      <w:r>
-        <w:rPr>
-          <w:lang w:val="nl-BE"/>
-        </w:rPr>
-        <w:t xml:space="preserve"> aantal_glazen</w:t>
-      </w:r>
-      <w:bookmarkStart w:id="0" w:name="_GoBack"/>
-      <w:bookmarkEnd w:id="0"/>
-      <w:r>
-        <w:rPr>
-          <w:lang w:val="nl-BE"/>
-        </w:rPr>
+      </w:r>
+      <w:r>
+        <w:rPr>
+          <w:lang w:val="nl-BE"/>
+        </w:rPr>
+        <w:t>Voorbeeldcode:</w:t>
+      </w:r>
+    </w:p>
+    <w:p>
+      <w:pPr>
+        <w:pStyle w:val="NoSpacing"/>
+        <w:rPr>
+          <w:lang w:val="nl-BE"/>
+        </w:rPr>
+      </w:pPr>
+      <w:r>
+        <w:rPr>
+          <w:lang w:val="nl-BE"/>
+        </w:rPr>
+        <w:t>aantal_glazen = 25</w:t>
+      </w:r>
+    </w:p>
+    <w:p>
+      <w:pPr>
+        <w:pStyle w:val="NoSpacing"/>
+        <w:rPr>
+          <w:lang w:val="nl-BE"/>
+        </w:rPr>
+      </w:pPr>
+      <w:r>
+        <w:rPr>
+          <w:lang w:val="nl-BE"/>
+        </w:rPr>
+        <w:t>print “</w:t>
+      </w:r>
+      <w:r>
+        <w:rPr>
+          <w:lang w:val="nl-BE"/>
+        </w:rPr>
+        <w:t>Aantal glazen op de kast: “ + aantal_glazen</w:t>
+      </w:r>
+      <w:r>
+        <w:rPr>
+          <w:lang w:val="nl-BE"/>
+        </w:rPr>
+        <w:t xml:space="preserve"> + “ stuks.”</w:t>
+      </w:r>
+    </w:p>
+    <w:p>
+      <w:pPr>
+        <w:pStyle w:val="NoSpacing"/>
+        <w:rPr>
+          <w:lang w:val="nl-BE"/>
+        </w:rPr>
+      </w:pPr>
+    </w:p>
+    <w:p>
+      <w:pPr>
+        <w:pStyle w:val="NoSpacing"/>
+        <w:rPr>
+          <w:lang w:val="nl-BE"/>
+        </w:rPr>
+      </w:pPr>
+      <w:r>
+        <w:rPr>
+          <w:lang w:val="nl-BE"/>
+        </w:rPr>
+        <w:t>Result:</w:t>
+      </w:r>
+    </w:p>
+    <w:p>
+      <w:pPr>
+        <w:pStyle w:val="NoSpacing"/>
+        <w:rPr>
+          <w:lang w:val="nl-BE"/>
+        </w:rPr>
+      </w:pPr>
+      <w:r>
+        <w:rPr>
+          <w:lang w:val="nl-BE"/>
+        </w:rPr>
+        <w:t>Aantal glazen op de kast: 25 stuks.</w:t>
+      </w:r>
+    </w:p>
+    <w:p>
+      <w:pPr>
+        <w:pStyle w:val="NoSpacing"/>
+        <w:rPr>
+          <w:lang w:val="nl-BE"/>
+        </w:rPr>
+      </w:pPr>
+    </w:p>
+    <w:p>
+      <w:pPr>
+        <w:pStyle w:val="Heading3"/>
+        <w:rPr>
+          <w:lang w:val="nl-BE"/>
+        </w:rPr>
+      </w:pPr>
+      <w:r>
+        <w:rPr>
+          <w:lang w:val="nl-BE"/>
+        </w:rPr>
+        <w:t>Escape</w:t>
+      </w:r>
+    </w:p>
+    <w:p>
+      <w:pPr>
+        <w:pStyle w:val="NoSpacing"/>
+        <w:rPr>
+          <w:lang w:val="nl-BE"/>
+        </w:rPr>
+      </w:pPr>
+      <w:r>
+        <w:rPr>
+          <w:lang w:val="nl-BE"/>
+        </w:rPr>
+        <w:t>Maar wat nu als we het volgende willen uitschrijven: Ik wil het boek genaamd “Lord of the Rings” kopen.</w:t>
+      </w:r>
+    </w:p>
+    <w:p>
+      <w:pPr>
+        <w:pStyle w:val="NoSpacing"/>
+        <w:rPr>
+          <w:lang w:val="nl-BE"/>
+        </w:rPr>
+      </w:pPr>
+      <w:r>
+        <w:rPr>
+          <w:lang w:val="nl-BE"/>
+        </w:rPr>
+        <w:t>Het probleem dat we hier hebben is dat we de string sluiten net voor het wordt Lord.</w:t>
+      </w:r>
+    </w:p>
+    <w:p>
+      <w:pPr>
+        <w:pStyle w:val="NoSpacing"/>
+        <w:rPr>
+          <w:lang w:val="nl-BE"/>
+        </w:rPr>
+      </w:pPr>
+      <w:r>
+        <w:rPr>
+          <w:lang w:val="nl-BE"/>
+        </w:rPr>
+        <w:t xml:space="preserve">Om dit op te lossen gebruiken we escapes. </w:t>
+      </w:r>
+      <w:r>
+        <w:t xml:space="preserve">Het escape </w:t>
+      </w:r>
+      <w:r>
+        <w:t>symbool</w:t>
+      </w:r>
+      <w:r>
+        <w:t xml:space="preserve"> in Python is “</w:t>
+      </w:r>
+      <w:r>
+        <w:t>\</w:t>
+      </w:r>
+      <w:r>
+        <w:t>”.</w:t>
+      </w:r>
+      <w:r>
+        <w:t xml:space="preserve"> </w:t>
+      </w:r>
+      <w:r>
+        <w:rPr>
+          <w:lang w:val="nl-BE"/>
+        </w:rPr>
+        <w:t xml:space="preserve">De eerste letter of het eerste symbool dat je </w:t>
+      </w:r>
+      <w:r>
+        <w:rPr>
+          <w:lang w:val="nl-BE"/>
+        </w:rPr>
+        <w:t>hiervoor</w:t>
+      </w:r>
+      <w:r>
+        <w:rPr>
+          <w:lang w:val="nl-BE"/>
+        </w:rPr>
+        <w:t xml:space="preserve"> zet wordt letterlijk geschreven en niet gezien als syntax. </w:t>
+      </w:r>
+      <w:r>
+        <w:rPr>
+          <w:lang w:val="nl-BE"/>
+        </w:rPr>
+        <w:t>De code ziet er dan zo uit.</w:t>
+      </w:r>
+    </w:p>
+    <w:p>
+      <w:pPr>
+        <w:pStyle w:val="NoSpacing"/>
+        <w:rPr>
+          <w:lang w:val="nl-BE"/>
+        </w:rPr>
+      </w:pPr>
+    </w:p>
+    <w:p>
+      <w:pPr>
+        <w:pStyle w:val="NoSpacing"/>
+        <w:rPr>
+          <w:lang w:val="nl-BE"/>
+        </w:rPr>
+      </w:pPr>
+      <w:r>
+        <w:rPr>
+          <w:lang w:val="nl-BE"/>
+        </w:rPr>
+        <w:t>Voorbeeldcode:</w:t>
+      </w:r>
+    </w:p>
+    <w:p>
+      <w:pPr>
+        <w:pStyle w:val="NoSpacing"/>
+        <w:rPr>
+          <w:lang w:val="nl-BE"/>
+        </w:rPr>
+      </w:pPr>
+    </w:p>
+    <w:p>
+      <w:pPr>
+        <w:pStyle w:val="NoSpacing"/>
+        <w:rPr>
+          <w:lang w:val="nl-BE"/>
+        </w:rPr>
+      </w:pPr>
+      <w:r>
+        <w:rPr>
+          <w:lang w:val="nl-BE"/>
+        </w:rPr>
+        <w:t>print “</w:t>
+      </w:r>
+      <w:r>
+        <w:rPr>
+          <w:lang w:val="nl-BE"/>
+        </w:rPr>
+        <w:t>Ik wil het boek genaamd \</w:t>
+      </w:r>
+      <w:r>
+        <w:rPr>
+          <w:lang w:val="nl-BE"/>
+        </w:rPr>
+        <w:t>”</w:t>
+      </w:r>
+      <w:r>
+        <w:rPr>
+          <w:lang w:val="nl-BE"/>
+        </w:rPr>
+        <w:t>Lord of the Rings\</w:t>
+      </w:r>
+      <w:r>
+        <w:rPr>
+          <w:lang w:val="nl-BE"/>
+        </w:rPr>
+        <w:t>” kopen.</w:t>
+      </w:r>
+    </w:p>
+    <w:p>
+      <w:pPr>
+        <w:pStyle w:val="NoSpacing"/>
+        <w:rPr>
+          <w:lang w:val="nl-BE"/>
+        </w:rPr>
+      </w:pPr>
+    </w:p>
+    <w:p>
+      <w:pPr>
+        <w:pStyle w:val="Heading3"/>
+        <w:rPr>
+          <w:lang w:val="nl-BE"/>
+        </w:rPr>
+      </w:pPr>
+      <w:r>
+        <w:rPr>
+          <w:lang w:val="nl-BE"/>
+        </w:rPr>
+        <w:t>Access by Index</w:t>
+      </w:r>
+    </w:p>
+    <w:p>
+      <w:pPr>
+        <w:rPr>
+          <w:lang w:val="nl-BE"/>
+        </w:rPr>
+      </w:pPr>
+      <w:r>
+        <w:rPr>
+          <w:lang w:val="nl-BE"/>
+        </w:rPr>
+        <w:t>Elke letter in een string heeft een nummer. Dit noemen we de index. De index begint te tellen vanaf 0. Als we bijvoorbeeld de 5</w:t>
+      </w:r>
+      <w:r>
+        <w:rPr>
+          <w:vertAlign w:val="superscript"/>
+          <w:lang w:val="nl-BE"/>
+        </w:rPr>
+        <w:t>e</w:t>
+      </w:r>
+      <w:r>
+        <w:rPr>
+          <w:lang w:val="nl-BE"/>
+        </w:rPr>
+        <w:t xml:space="preserve"> letter willen hebben van een string gaan we als volgt tewerk, rekening houdende dat we bij 0 beginnen te tellen.</w:t>
+      </w:r>
+    </w:p>
+    <w:p>
+      <w:pPr>
+        <w:pStyle w:val="NoSpacing"/>
+        <w:rPr>
+          <w:rStyle w:val="SubtleEmphasis"/>
+        </w:rPr>
+      </w:pPr>
+      <w:r>
+        <w:rPr>
+          <w:rStyle w:val="SubtleEmphasis"/>
+        </w:rPr>
+        <w:t>Voorbeeldcode:</w:t>
+      </w:r>
+    </w:p>
+    <w:p>
+      <w:pPr>
+        <w:pStyle w:val="NoSpacing"/>
+        <w:rPr>
+          <w:rStyle w:val="SubtleEmphasis"/>
+        </w:rPr>
+      </w:pPr>
+    </w:p>
+    <w:p>
+      <w:pPr>
+        <w:pStyle w:val="NoSpacing"/>
+        <w:rPr>
+          <w:rStyle w:val="SubtleEmphasis"/>
+        </w:rPr>
+      </w:pPr>
+      <w:r>
+        <w:rPr>
+          <w:rStyle w:val="SubtleEmphasis"/>
+        </w:rPr>
+        <w:t>fifth_letter = “Een string”</w:t>
+      </w:r>
+    </w:p>
+    <w:p>
+      <w:pPr>
+        <w:pStyle w:val="NoSpacing"/>
+        <w:rPr>
+          <w:rStyle w:val="SubtleEmphasis"/>
+        </w:rPr>
+      </w:pPr>
+      <w:r>
+        <w:rPr>
+          <w:rStyle w:val="SubtleEmphasis"/>
+        </w:rPr>
+        <w:t>print fifth_letter[4]</w:t>
+      </w:r>
+    </w:p>
+    <w:p>
+      <w:pPr>
+        <w:pStyle w:val="NoSpacing"/>
+        <w:rPr>
+          <w:rStyle w:val="SubtleEmphasis"/>
+        </w:rPr>
+      </w:pPr>
+    </w:p>
+    <w:p>
+      <w:pPr>
+        <w:pStyle w:val="NoSpacing"/>
+        <w:rPr>
+          <w:rStyle w:val="SubtleEmphasis"/>
+        </w:rPr>
+      </w:pPr>
+      <w:r>
+        <w:rPr>
+          <w:rStyle w:val="SubtleEmphasis"/>
+        </w:rPr>
+        <w:t>Result:</w:t>
+      </w:r>
+    </w:p>
+    <w:p>
+      <w:pPr>
+        <w:pStyle w:val="NoSpacing"/>
+        <w:rPr>
+          <w:rStyle w:val="SubtleEmphasis"/>
+        </w:rPr>
+      </w:pPr>
+      <w:r>
+        <w:rPr>
+          <w:rStyle w:val="SubtleEmphasis"/>
+        </w:rPr>
+        <w:t>S</w:t>
+      </w:r>
+    </w:p>
+    <w:p>
+      <w:r>
         <w:br w:type="page"/>
       </w:r>
     </w:p>
     <w:p>
       <w:pPr>
-        <w:pStyle w:val="Heading1"/>
-        <w:rPr>
-          <w:lang w:val="nl-BE"/>
-        </w:rPr>
-      </w:pPr>
-      <w:r>
-        <w:rPr>
-          <w:lang w:val="nl-BE"/>
-        </w:rPr>
+        <w:pStyle w:val="Heading3"/>
+      </w:pPr>
+      <w:r>
         <w:lastRenderedPageBreak/>
-        <w:t>Date &amp; Time</w:t>
+        <w:t>String methods</w:t>
+      </w:r>
+    </w:p>
+    <w:p>
+      <w:pPr>
+        <w:rPr>
+          <w:lang w:val="nl-BE"/>
+        </w:rPr>
+      </w:pPr>
+      <w:r>
+        <w:rPr>
+          <w:lang w:val="nl-BE"/>
+        </w:rPr>
+        <w:t>String methods laten je bepaalde acties uitvoeren op een string.</w:t>
       </w:r>
     </w:p>
     <w:tbl>
@@ -2181,16 +2017,14 @@
           <w:p>
             <w:pPr>
               <w:rPr>
-                <w:rStyle w:val="Strong"/>
-                <w:lang w:val="nl-BE"/>
-              </w:rPr>
-            </w:pPr>
-            <w:r>
-              <w:rPr>
-                <w:rStyle w:val="Strong"/>
-                <w:lang w:val="nl-BE"/>
-              </w:rPr>
-              <w:t>Code</w:t>
+                <w:lang w:val="nl-BE"/>
+              </w:rPr>
+            </w:pPr>
+            <w:r>
+              <w:rPr>
+                <w:lang w:val="nl-BE"/>
+              </w:rPr>
+              <w:t>String Method</w:t>
             </w:r>
           </w:p>
         </w:tc>
@@ -2201,19 +2035,15 @@
           <w:p>
             <w:pPr>
               <w:rPr>
-                <w:rStyle w:val="Strong"/>
-                <w:lang w:val="nl-BE"/>
-              </w:rPr>
-            </w:pPr>
-            <w:proofErr w:type="spellStart"/>
-            <w:r>
-              <w:rPr>
-                <w:rStyle w:val="Strong"/>
-                <w:lang w:val="nl-BE"/>
-              </w:rPr>
-              <w:t>Result</w:t>
-            </w:r>
-            <w:proofErr w:type="spellEnd"/>
+                <w:lang w:val="nl-BE"/>
+              </w:rPr>
+            </w:pPr>
+            <w:r>
+              <w:rPr>
+                <w:lang w:val="nl-BE"/>
+              </w:rPr>
+              <w:t>Function</w:t>
+            </w:r>
           </w:p>
         </w:tc>
       </w:tr>
@@ -2228,35 +2058,11 @@
                 <w:lang w:val="nl-BE"/>
               </w:rPr>
             </w:pPr>
-            <w:proofErr w:type="spellStart"/>
-            <w:proofErr w:type="gramStart"/>
-            <w:r>
-              <w:rPr>
-                <w:lang w:val="nl-BE"/>
-              </w:rPr>
-              <w:t>from</w:t>
-            </w:r>
-            <w:proofErr w:type="spellEnd"/>
-            <w:proofErr w:type="gramEnd"/>
-            <w:r>
-              <w:rPr>
-                <w:lang w:val="nl-BE"/>
-              </w:rPr>
-              <w:t xml:space="preserve"> </w:t>
-            </w:r>
-            <w:proofErr w:type="spellStart"/>
-            <w:r>
-              <w:rPr>
-                <w:lang w:val="nl-BE"/>
-              </w:rPr>
-              <w:t>datetime</w:t>
-            </w:r>
-            <w:proofErr w:type="spellEnd"/>
-            <w:r>
-              <w:rPr>
-                <w:lang w:val="nl-BE"/>
-              </w:rPr>
-              <w:t xml:space="preserve"> import date</w:t>
+            <w:r>
+              <w:rPr>
+                <w:lang w:val="nl-BE"/>
+              </w:rPr>
+              <w:t>len()</w:t>
             </w:r>
           </w:p>
         </w:tc>
@@ -2274,21 +2080,7 @@
               <w:rPr>
                 <w:lang w:val="nl-BE"/>
               </w:rPr>
-              <w:t xml:space="preserve">Import </w:t>
-            </w:r>
-            <w:proofErr w:type="spellStart"/>
-            <w:r>
-              <w:rPr>
-                <w:lang w:val="nl-BE"/>
-              </w:rPr>
-              <w:t>datetime</w:t>
-            </w:r>
-            <w:proofErr w:type="spellEnd"/>
-            <w:r>
-              <w:rPr>
-                <w:lang w:val="nl-BE"/>
-              </w:rPr>
-              <w:t xml:space="preserve"> module</w:t>
+              <w:t>Geeft de lengte van een string terug</w:t>
             </w:r>
           </w:p>
         </w:tc>
@@ -2304,6 +2096,12 @@
                 <w:lang w:val="nl-BE"/>
               </w:rPr>
             </w:pPr>
+            <w:r>
+              <w:rPr>
+                <w:lang w:val="nl-BE"/>
+              </w:rPr>
+              <w:t>lower()</w:t>
+            </w:r>
           </w:p>
         </w:tc>
         <w:tc>
@@ -2316,6 +2114,12 @@
                 <w:lang w:val="nl-BE"/>
               </w:rPr>
             </w:pPr>
+            <w:r>
+              <w:rPr>
+                <w:lang w:val="nl-BE"/>
+              </w:rPr>
+              <w:t>Zet heel de string om in lower case</w:t>
+            </w:r>
           </w:p>
         </w:tc>
       </w:tr>
@@ -2330,6 +2134,12 @@
                 <w:lang w:val="nl-BE"/>
               </w:rPr>
             </w:pPr>
+            <w:r>
+              <w:rPr>
+                <w:lang w:val="nl-BE"/>
+              </w:rPr>
+              <w:t>upper()</w:t>
+            </w:r>
           </w:p>
         </w:tc>
         <w:tc>
@@ -2342,6 +2152,12 @@
                 <w:lang w:val="nl-BE"/>
               </w:rPr>
             </w:pPr>
+            <w:r>
+              <w:rPr>
+                <w:lang w:val="nl-BE"/>
+              </w:rPr>
+              <w:t>Zet heel de string om in upper case</w:t>
+            </w:r>
           </w:p>
         </w:tc>
       </w:tr>
@@ -2356,6 +2172,12 @@
                 <w:lang w:val="nl-BE"/>
               </w:rPr>
             </w:pPr>
+            <w:r>
+              <w:rPr>
+                <w:lang w:val="nl-BE"/>
+              </w:rPr>
+              <w:t>str()</w:t>
+            </w:r>
           </w:p>
         </w:tc>
         <w:tc>
@@ -2368,6 +2190,427 @@
                 <w:lang w:val="nl-BE"/>
               </w:rPr>
             </w:pPr>
+            <w:r>
+              <w:rPr>
+                <w:lang w:val="nl-BE"/>
+              </w:rPr>
+              <w:t>Maakt strings van niet string variables</w:t>
+            </w:r>
+          </w:p>
+          <w:p>
+            <w:pPr>
+              <w:rPr>
+                <w:lang w:val="nl-BE"/>
+              </w:rPr>
+            </w:pPr>
+            <w:r>
+              <w:rPr>
+                <w:lang w:val="nl-BE"/>
+              </w:rPr>
+              <w:t>(dus maakt bijvoorbeeld een string van een float)</w:t>
+            </w:r>
+          </w:p>
+        </w:tc>
+      </w:tr>
+    </w:tbl>
+    <w:p>
+      <w:pPr>
+        <w:rPr>
+          <w:lang w:val="nl-BE"/>
+        </w:rPr>
+      </w:pPr>
+    </w:p>
+    <w:p>
+      <w:pPr>
+        <w:pStyle w:val="NoSpacing"/>
+        <w:rPr>
+          <w:rStyle w:val="SubtleEmphasis"/>
+        </w:rPr>
+      </w:pPr>
+      <w:r>
+        <w:rPr>
+          <w:rStyle w:val="SubtleEmphasis"/>
+        </w:rPr>
+        <w:t>Voorbeeldcode 1:</w:t>
+      </w:r>
+    </w:p>
+    <w:p>
+      <w:pPr>
+        <w:pStyle w:val="NoSpacing"/>
+        <w:rPr>
+          <w:rStyle w:val="SubtleEmphasis"/>
+        </w:rPr>
+      </w:pPr>
+      <w:r>
+        <w:rPr>
+          <w:rStyle w:val="SubtleEmphasis"/>
+        </w:rPr>
+        <w:t>parrot = "Norwegian Blue"</w:t>
+      </w:r>
+    </w:p>
+    <w:p>
+      <w:pPr>
+        <w:pStyle w:val="NoSpacing"/>
+        <w:rPr>
+          <w:rStyle w:val="SubtleEmphasis"/>
+        </w:rPr>
+      </w:pPr>
+      <w:r>
+        <w:rPr>
+          <w:rStyle w:val="SubtleEmphasis"/>
+        </w:rPr>
+        <w:t>print len(parrot)</w:t>
+      </w:r>
+    </w:p>
+    <w:p>
+      <w:pPr>
+        <w:pStyle w:val="NoSpacing"/>
+        <w:rPr>
+          <w:rStyle w:val="SubtleEmphasis"/>
+        </w:rPr>
+      </w:pPr>
+    </w:p>
+    <w:p>
+      <w:pPr>
+        <w:pStyle w:val="NoSpacing"/>
+        <w:rPr>
+          <w:rStyle w:val="SubtleEmphasis"/>
+        </w:rPr>
+      </w:pPr>
+      <w:r>
+        <w:rPr>
+          <w:rStyle w:val="SubtleEmphasis"/>
+        </w:rPr>
+        <w:t>Result:</w:t>
+      </w:r>
+    </w:p>
+    <w:p>
+      <w:pPr>
+        <w:pStyle w:val="NoSpacing"/>
+        <w:rPr>
+          <w:rStyle w:val="SubtleEmphasis"/>
+        </w:rPr>
+      </w:pPr>
+      <w:r>
+        <w:rPr>
+          <w:rStyle w:val="SubtleEmphasis"/>
+        </w:rPr>
+        <w:t>14</w:t>
+      </w:r>
+    </w:p>
+    <w:p>
+      <w:pPr>
+        <w:pStyle w:val="NoSpacing"/>
+        <w:rPr>
+          <w:rStyle w:val="SubtleEmphasis"/>
+        </w:rPr>
+      </w:pPr>
+    </w:p>
+    <w:p>
+      <w:pPr>
+        <w:pStyle w:val="NoSpacing"/>
+        <w:rPr>
+          <w:rStyle w:val="SubtleEmphasis"/>
+        </w:rPr>
+      </w:pPr>
+      <w:r>
+        <w:rPr>
+          <w:rStyle w:val="SubtleEmphasis"/>
+        </w:rPr>
+        <w:t>Voorbeeldcode 2 (andere schrijfwijze, doet hetzelfde):</w:t>
+      </w:r>
+    </w:p>
+    <w:p>
+      <w:pPr>
+        <w:pStyle w:val="NoSpacing"/>
+        <w:rPr>
+          <w:rStyle w:val="SubtleEmphasis"/>
+        </w:rPr>
+      </w:pPr>
+    </w:p>
+    <w:p>
+      <w:pPr>
+        <w:pStyle w:val="NoSpacing"/>
+        <w:rPr>
+          <w:rStyle w:val="SubtleEmphasis"/>
+        </w:rPr>
+      </w:pPr>
+      <w:r>
+        <w:rPr>
+          <w:rStyle w:val="SubtleEmphasis"/>
+        </w:rPr>
+        <w:t>parrot = "Norwegian Blue"</w:t>
+      </w:r>
+    </w:p>
+    <w:p>
+      <w:pPr>
+        <w:pStyle w:val="NoSpacing"/>
+        <w:rPr>
+          <w:rStyle w:val="SubtleEmphasis"/>
+        </w:rPr>
+      </w:pPr>
+      <w:r>
+        <w:rPr>
+          <w:rStyle w:val="SubtleEmphasis"/>
+        </w:rPr>
+        <w:t>print parrot.len()</w:t>
+      </w:r>
+    </w:p>
+    <w:p>
+      <w:pPr>
+        <w:pStyle w:val="NoSpacing"/>
+        <w:rPr>
+          <w:rStyle w:val="SubtleEmphasis"/>
+        </w:rPr>
+      </w:pPr>
+    </w:p>
+    <w:p>
+      <w:pPr>
+        <w:pStyle w:val="NoSpacing"/>
+        <w:rPr>
+          <w:rStyle w:val="SubtleEmphasis"/>
+        </w:rPr>
+      </w:pPr>
+      <w:r>
+        <w:rPr>
+          <w:rStyle w:val="SubtleEmphasis"/>
+        </w:rPr>
+        <w:t>Result:</w:t>
+      </w:r>
+    </w:p>
+    <w:p>
+      <w:pPr>
+        <w:pStyle w:val="NoSpacing"/>
+        <w:rPr>
+          <w:rStyle w:val="SubtleEmphasis"/>
+        </w:rPr>
+      </w:pPr>
+      <w:r>
+        <w:rPr>
+          <w:rStyle w:val="SubtleEmphasis"/>
+        </w:rPr>
+        <w:t>14</w:t>
+      </w:r>
+    </w:p>
+    <w:p>
+      <w:pPr>
+        <w:pStyle w:val="NoSpacing"/>
+        <w:rPr>
+          <w:rStyle w:val="SubtleEmphasis"/>
+        </w:rPr>
+      </w:pPr>
+    </w:p>
+    <w:p>
+      <w:pPr>
+        <w:pStyle w:val="Heading3"/>
+        <w:rPr>
+          <w:lang w:val="nl-BE"/>
+        </w:rPr>
+      </w:pPr>
+      <w:r>
+        <w:rPr>
+          <w:lang w:val="nl-BE"/>
+        </w:rPr>
+        <w:t>String formatting</w:t>
+      </w:r>
+    </w:p>
+    <w:p>
+      <w:pPr>
+        <w:rPr>
+          <w:lang w:val="nl-BE"/>
+        </w:rPr>
+      </w:pPr>
+      <w:r>
+        <w:rPr>
+          <w:lang w:val="nl-BE"/>
+        </w:rPr>
+        <w:t>Je kan placeholders gebruiken die vervangen kunnen worden door strings. We gebruiken de “%” operator om de “%s” placeholders te vervangen door variables. Je moet dezelfde hoeveelheid “%s” placeholders hebben als het aantal variables. De syntax ziet er als volgt uit:</w:t>
+      </w:r>
+    </w:p>
+    <w:p>
+      <w:r>
+        <w:t>Voorbeeldcode:</w:t>
+      </w:r>
+    </w:p>
+    <w:p>
+      <w:pPr>
+        <w:pStyle w:val="NoSpacing"/>
+      </w:pPr>
+      <w:r>
+        <w:t>name = raw_input("What is your name?")</w:t>
+      </w:r>
+    </w:p>
+    <w:p>
+      <w:pPr>
+        <w:pStyle w:val="NoSpacing"/>
+      </w:pPr>
+      <w:r>
+        <w:t>quest = raw_input("What is your quest?")</w:t>
+      </w:r>
+    </w:p>
+    <w:p>
+      <w:pPr>
+        <w:pStyle w:val="NoSpacing"/>
+      </w:pPr>
+      <w:r>
+        <w:t>color = raw_input("What is your favorite color?")</w:t>
+      </w:r>
+    </w:p>
+    <w:p>
+      <w:pPr>
+        <w:pStyle w:val="NoSpacing"/>
+      </w:pPr>
+    </w:p>
+    <w:p>
+      <w:pPr>
+        <w:pStyle w:val="NoSpacing"/>
+      </w:pPr>
+      <w:r>
+        <w:t>print "Ah, so your name is %s, your quest is %s, " \</w:t>
+      </w:r>
+    </w:p>
+    <w:p>
+      <w:pPr>
+        <w:pStyle w:val="NoSpacing"/>
+      </w:pPr>
+      <w:r>
+        <w:t>"and your favorite color is %s." % (name, quest, color)</w:t>
+      </w:r>
+    </w:p>
+    <w:p>
+      <w:pPr>
+        <w:pStyle w:val="NoSpacing"/>
+      </w:pPr>
+    </w:p>
+    <w:p>
+      <w:pPr>
+        <w:pStyle w:val="NoSpacing"/>
+        <w:rPr>
+          <w:lang w:val="nl-BE"/>
+        </w:rPr>
+      </w:pPr>
+      <w:r>
+        <w:rPr>
+          <w:lang w:val="nl-BE"/>
+        </w:rPr>
+        <w:t>Note:</w:t>
+      </w:r>
+    </w:p>
+    <w:p>
+      <w:pPr>
+        <w:pStyle w:val="NoSpacing"/>
+        <w:rPr>
+          <w:lang w:val="nl-BE"/>
+        </w:rPr>
+      </w:pPr>
+      <w:r>
+        <w:rPr>
+          <w:lang w:val="nl-BE"/>
+        </w:rPr>
+        <w:t xml:space="preserve">raw_input() vraagt de user om </w:t>
+      </w:r>
+      <w:r>
+        <w:rPr>
+          <w:lang w:val="nl-BE"/>
+        </w:rPr>
+        <w:t>input via een prompt met een vraag en plaats de gegeven value in een variable.</w:t>
+      </w:r>
+      <w:r>
+        <w:rPr>
+          <w:lang w:val="nl-BE"/>
+        </w:rPr>
+        <w:br w:type="page"/>
+      </w:r>
+    </w:p>
+    <w:p>
+      <w:pPr>
+        <w:pStyle w:val="Heading1"/>
+        <w:rPr>
+          <w:lang w:val="nl-BE"/>
+        </w:rPr>
+      </w:pPr>
+      <w:r>
+        <w:rPr>
+          <w:lang w:val="nl-BE"/>
+        </w:rPr>
+        <w:lastRenderedPageBreak/>
+        <w:t>Date &amp; Time</w:t>
+      </w:r>
+    </w:p>
+    <w:p>
+      <w:pPr>
+        <w:rPr>
+          <w:lang w:val="nl-BE"/>
+        </w:rPr>
+      </w:pPr>
+      <w:r>
+        <w:rPr>
+          <w:lang w:val="nl-BE"/>
+        </w:rPr>
+        <w:t>Soms is het nodig om te weten wanneer we iets gedaan hebben of om andere bewerkingen te doen met tijd. Om te kunnen werken met tijd moeten we eerst de module inladen. Dat gaat met de volgende lijn code “</w:t>
+      </w:r>
+      <w:r>
+        <w:rPr>
+          <w:lang w:val="nl-BE"/>
+        </w:rPr>
+        <w:t>from datetime import datetime</w:t>
+      </w:r>
+      <w:r>
+        <w:rPr>
+          <w:lang w:val="nl-BE"/>
+        </w:rPr>
+        <w:t>”. Als we dit bovenaan van onze code zetten zal de module ingeladen worden en kunnen we ermee beginnen werken.</w:t>
+      </w:r>
+    </w:p>
+    <w:tbl>
+      <w:tblPr>
+        <w:tblStyle w:val="TableGrid"/>
+        <w:tblW w:w="0" w:type="auto"/>
+        <w:tblLook w:val="04A0" w:firstRow="1" w:lastRow="0" w:firstColumn="1" w:lastColumn="0" w:noHBand="0" w:noVBand="1"/>
+      </w:tblPr>
+      <w:tblGrid>
+        <w:gridCol w:w="4675"/>
+        <w:gridCol w:w="4675"/>
+      </w:tblGrid>
+      <w:tr>
+        <w:tc>
+          <w:tcPr>
+            <w:tcW w:w="4675" w:type="dxa"/>
+          </w:tcPr>
+          <w:p>
+            <w:pPr>
+              <w:rPr>
+                <w:rStyle w:val="Strong"/>
+                <w:lang w:val="nl-BE"/>
+              </w:rPr>
+            </w:pPr>
+            <w:r>
+              <w:rPr>
+                <w:rStyle w:val="Strong"/>
+                <w:lang w:val="nl-BE"/>
+              </w:rPr>
+              <w:t>Code</w:t>
+            </w:r>
+          </w:p>
+        </w:tc>
+        <w:tc>
+          <w:tcPr>
+            <w:tcW w:w="4675" w:type="dxa"/>
+          </w:tcPr>
+          <w:p>
+            <w:pPr>
+              <w:rPr>
+                <w:rStyle w:val="Strong"/>
+                <w:lang w:val="nl-BE"/>
+              </w:rPr>
+            </w:pPr>
+            <w:r>
+              <w:rPr>
+                <w:rStyle w:val="Strong"/>
+                <w:lang w:val="nl-BE"/>
+              </w:rPr>
+              <w:t>Result</w:t>
+            </w:r>
           </w:p>
         </w:tc>
       </w:tr>
@@ -2382,6 +2625,12 @@
                 <w:lang w:val="nl-BE"/>
               </w:rPr>
             </w:pPr>
+            <w:r>
+              <w:rPr>
+                <w:lang w:val="nl-BE"/>
+              </w:rPr>
+              <w:t>from datetime import date</w:t>
+            </w:r>
           </w:p>
         </w:tc>
         <w:tc>
@@ -2394,6 +2643,12 @@
                 <w:lang w:val="nl-BE"/>
               </w:rPr>
             </w:pPr>
+            <w:r>
+              <w:rPr>
+                <w:lang w:val="nl-BE"/>
+              </w:rPr>
+              <w:t>Import datetime module</w:t>
+            </w:r>
           </w:p>
         </w:tc>
       </w:tr>
@@ -2408,6 +2663,12 @@
                 <w:lang w:val="nl-BE"/>
               </w:rPr>
             </w:pPr>
+            <w:r>
+              <w:rPr>
+                <w:lang w:val="nl-BE"/>
+              </w:rPr>
+              <w:t>datetime.now()</w:t>
+            </w:r>
           </w:p>
         </w:tc>
         <w:tc>
@@ -2420,32 +2681,445 @@
                 <w:lang w:val="nl-BE"/>
               </w:rPr>
             </w:pPr>
+            <w:r>
+              <w:rPr>
+                <w:lang w:val="nl-BE"/>
+              </w:rPr>
+              <w:t>De datum en tijd op het punt van declaratie</w:t>
+            </w:r>
+          </w:p>
+        </w:tc>
+      </w:tr>
+    </w:tbl>
+    <w:p>
+      <w:pPr>
+        <w:rPr>
+          <w:lang w:val="nl-BE"/>
+        </w:rPr>
+      </w:pPr>
+    </w:p>
+    <w:p>
+      <w:pPr>
+        <w:pStyle w:val="NoSpacing"/>
+        <w:rPr>
+          <w:rStyle w:val="SubtleEmphasis"/>
+        </w:rPr>
+      </w:pPr>
+      <w:r>
+        <w:rPr>
+          <w:rStyle w:val="SubtleEmphasis"/>
+        </w:rPr>
+        <w:t>Voorbeeldcode:</w:t>
+      </w:r>
+    </w:p>
+    <w:p>
+      <w:pPr>
+        <w:pStyle w:val="NoSpacing"/>
+        <w:rPr>
+          <w:rStyle w:val="SubtleEmphasis"/>
+        </w:rPr>
+      </w:pPr>
+      <w:r>
+        <w:rPr>
+          <w:rStyle w:val="SubtleEmphasis"/>
+        </w:rPr>
+        <w:t>from datetime import datetime</w:t>
+      </w:r>
+    </w:p>
+    <w:p>
+      <w:pPr>
+        <w:pStyle w:val="NoSpacing"/>
+        <w:rPr>
+          <w:rStyle w:val="SubtleEmphasis"/>
+        </w:rPr>
+      </w:pPr>
+      <w:r>
+        <w:rPr>
+          <w:rStyle w:val="SubtleEmphasis"/>
+        </w:rPr>
+        <w:t>now = datetime.now()</w:t>
+      </w:r>
+    </w:p>
+    <w:p>
+      <w:pPr>
+        <w:pStyle w:val="NoSpacing"/>
+        <w:rPr>
+          <w:lang w:val="nl-BE"/>
+        </w:rPr>
+      </w:pPr>
+    </w:p>
+    <w:p>
+      <w:pPr>
+        <w:rPr>
+          <w:lang w:val="nl-BE"/>
+        </w:rPr>
+      </w:pPr>
+      <w:r>
+        <w:rPr>
+          <w:lang w:val="nl-BE"/>
+        </w:rPr>
+        <w:t>Eens we de datetime in een variable hebben gestoken kunnen we details eruit vissen.</w:t>
+      </w:r>
+    </w:p>
+    <w:tbl>
+      <w:tblPr>
+        <w:tblStyle w:val="TableGrid"/>
+        <w:tblW w:w="0" w:type="auto"/>
+        <w:tblLook w:val="04A0" w:firstRow="1" w:lastRow="0" w:firstColumn="1" w:lastColumn="0" w:noHBand="0" w:noVBand="1"/>
+      </w:tblPr>
+      <w:tblGrid>
+        <w:gridCol w:w="2785"/>
+        <w:gridCol w:w="6565"/>
+      </w:tblGrid>
+      <w:tr>
+        <w:tc>
+          <w:tcPr>
+            <w:tcW w:w="2785" w:type="dxa"/>
+          </w:tcPr>
+          <w:p>
+            <w:pPr>
+              <w:rPr>
+                <w:lang w:val="nl-BE"/>
+              </w:rPr>
+            </w:pPr>
+            <w:r>
+              <w:rPr>
+                <w:lang w:val="nl-BE"/>
+              </w:rPr>
+              <w:t>Code</w:t>
+            </w:r>
+          </w:p>
+        </w:tc>
+        <w:tc>
+          <w:tcPr>
+            <w:tcW w:w="6565" w:type="dxa"/>
+          </w:tcPr>
+          <w:p>
+            <w:pPr>
+              <w:rPr>
+                <w:lang w:val="nl-BE"/>
+              </w:rPr>
+            </w:pPr>
+            <w:r>
+              <w:rPr>
+                <w:lang w:val="nl-BE"/>
+              </w:rPr>
+              <w:t>Result</w:t>
+            </w:r>
           </w:p>
         </w:tc>
       </w:tr>
       <w:tr>
         <w:tc>
           <w:tcPr>
-            <w:tcW w:w="4675" w:type="dxa"/>
-          </w:tcPr>
-          <w:p>
-            <w:pPr>
-              <w:rPr>
-                <w:lang w:val="nl-BE"/>
-              </w:rPr>
-            </w:pPr>
-          </w:p>
-        </w:tc>
-        <w:tc>
-          <w:tcPr>
-            <w:tcW w:w="4675" w:type="dxa"/>
-          </w:tcPr>
-          <w:p>
-            <w:pPr>
-              <w:rPr>
-                <w:lang w:val="nl-BE"/>
-              </w:rPr>
-            </w:pPr>
+            <w:tcW w:w="2785" w:type="dxa"/>
+          </w:tcPr>
+          <w:p>
+            <w:pPr>
+              <w:rPr>
+                <w:lang w:val="nl-BE"/>
+              </w:rPr>
+            </w:pPr>
+            <w:r>
+              <w:rPr>
+                <w:lang w:val="nl-BE"/>
+              </w:rPr>
+              <w:t>now.year</w:t>
+            </w:r>
+          </w:p>
+        </w:tc>
+        <w:tc>
+          <w:tcPr>
+            <w:tcW w:w="6565" w:type="dxa"/>
+          </w:tcPr>
+          <w:p>
+            <w:pPr>
+              <w:rPr>
+                <w:lang w:val="nl-BE"/>
+              </w:rPr>
+            </w:pPr>
+            <w:r>
+              <w:rPr>
+                <w:lang w:val="nl-BE"/>
+              </w:rPr>
+              <w:t>Geeft het jaar terug van de datetime variable</w:t>
+            </w:r>
+            <w:r>
+              <w:rPr>
+                <w:lang w:val="nl-BE"/>
+              </w:rPr>
+              <w:t xml:space="preserve"> now</w:t>
+            </w:r>
+          </w:p>
+        </w:tc>
+      </w:tr>
+      <w:tr>
+        <w:tc>
+          <w:tcPr>
+            <w:tcW w:w="2785" w:type="dxa"/>
+          </w:tcPr>
+          <w:p>
+            <w:pPr>
+              <w:rPr>
+                <w:lang w:val="nl-BE"/>
+              </w:rPr>
+            </w:pPr>
+            <w:r>
+              <w:rPr>
+                <w:lang w:val="nl-BE"/>
+              </w:rPr>
+              <w:t>now</w:t>
+            </w:r>
+            <w:r>
+              <w:rPr>
+                <w:lang w:val="nl-BE"/>
+              </w:rPr>
+              <w:t>.month</w:t>
+            </w:r>
+          </w:p>
+        </w:tc>
+        <w:tc>
+          <w:tcPr>
+            <w:tcW w:w="6565" w:type="dxa"/>
+          </w:tcPr>
+          <w:p>
+            <w:pPr>
+              <w:rPr>
+                <w:lang w:val="nl-BE"/>
+              </w:rPr>
+            </w:pPr>
+            <w:r>
+              <w:rPr>
+                <w:lang w:val="nl-BE"/>
+              </w:rPr>
+              <w:t xml:space="preserve">Geeft </w:t>
+            </w:r>
+            <w:r>
+              <w:rPr>
+                <w:lang w:val="nl-BE"/>
+              </w:rPr>
+              <w:t>de maand</w:t>
+            </w:r>
+            <w:r>
+              <w:rPr>
+                <w:lang w:val="nl-BE"/>
+              </w:rPr>
+              <w:t xml:space="preserve"> terug van de datetime variable</w:t>
+            </w:r>
+            <w:r>
+              <w:rPr>
+                <w:lang w:val="nl-BE"/>
+              </w:rPr>
+              <w:t xml:space="preserve"> </w:t>
+            </w:r>
+            <w:r>
+              <w:rPr>
+                <w:lang w:val="nl-BE"/>
+              </w:rPr>
+              <w:t>now</w:t>
+            </w:r>
+          </w:p>
+        </w:tc>
+      </w:tr>
+      <w:tr>
+        <w:tc>
+          <w:tcPr>
+            <w:tcW w:w="2785" w:type="dxa"/>
+          </w:tcPr>
+          <w:p>
+            <w:pPr>
+              <w:rPr>
+                <w:lang w:val="nl-BE"/>
+              </w:rPr>
+            </w:pPr>
+            <w:r>
+              <w:rPr>
+                <w:lang w:val="nl-BE"/>
+              </w:rPr>
+              <w:t>now.day</w:t>
+            </w:r>
+          </w:p>
+        </w:tc>
+        <w:tc>
+          <w:tcPr>
+            <w:tcW w:w="6565" w:type="dxa"/>
+          </w:tcPr>
+          <w:p>
+            <w:pPr>
+              <w:rPr>
+                <w:lang w:val="nl-BE"/>
+              </w:rPr>
+            </w:pPr>
+            <w:r>
+              <w:rPr>
+                <w:lang w:val="nl-BE"/>
+              </w:rPr>
+              <w:t>Geeft de dag</w:t>
+            </w:r>
+            <w:r>
+              <w:rPr>
+                <w:lang w:val="nl-BE"/>
+              </w:rPr>
+              <w:t xml:space="preserve"> terug van de datetime variable</w:t>
+            </w:r>
+            <w:r>
+              <w:rPr>
+                <w:lang w:val="nl-BE"/>
+              </w:rPr>
+              <w:t xml:space="preserve"> </w:t>
+            </w:r>
+            <w:r>
+              <w:rPr>
+                <w:lang w:val="nl-BE"/>
+              </w:rPr>
+              <w:t>now</w:t>
+            </w:r>
+          </w:p>
+        </w:tc>
+      </w:tr>
+      <w:tr>
+        <w:tc>
+          <w:tcPr>
+            <w:tcW w:w="2785" w:type="dxa"/>
+          </w:tcPr>
+          <w:p>
+            <w:pPr>
+              <w:rPr>
+                <w:lang w:val="nl-BE"/>
+              </w:rPr>
+            </w:pPr>
+            <w:r>
+              <w:rPr>
+                <w:lang w:val="nl-BE"/>
+              </w:rPr>
+              <w:t>now.hour</w:t>
+            </w:r>
+          </w:p>
+        </w:tc>
+        <w:tc>
+          <w:tcPr>
+            <w:tcW w:w="6565" w:type="dxa"/>
+          </w:tcPr>
+          <w:p>
+            <w:pPr>
+              <w:rPr>
+                <w:lang w:val="nl-BE"/>
+              </w:rPr>
+            </w:pPr>
+            <w:r>
+              <w:rPr>
+                <w:lang w:val="nl-BE"/>
+              </w:rPr>
+              <w:t xml:space="preserve">Geeft het uur </w:t>
+            </w:r>
+            <w:r>
+              <w:rPr>
+                <w:lang w:val="nl-BE"/>
+              </w:rPr>
+              <w:t>terug van de datetime variable now</w:t>
+            </w:r>
+          </w:p>
+        </w:tc>
+      </w:tr>
+      <w:tr>
+        <w:tc>
+          <w:tcPr>
+            <w:tcW w:w="2785" w:type="dxa"/>
+          </w:tcPr>
+          <w:p>
+            <w:pPr>
+              <w:rPr>
+                <w:lang w:val="nl-BE"/>
+              </w:rPr>
+            </w:pPr>
+            <w:r>
+              <w:rPr>
+                <w:lang w:val="nl-BE"/>
+              </w:rPr>
+              <w:t>now.minute</w:t>
+            </w:r>
+          </w:p>
+        </w:tc>
+        <w:tc>
+          <w:tcPr>
+            <w:tcW w:w="6565" w:type="dxa"/>
+          </w:tcPr>
+          <w:p>
+            <w:pPr>
+              <w:rPr>
+                <w:lang w:val="nl-BE"/>
+              </w:rPr>
+            </w:pPr>
+            <w:r>
+              <w:rPr>
+                <w:lang w:val="nl-BE"/>
+              </w:rPr>
+              <w:t xml:space="preserve">Geeft de </w:t>
+            </w:r>
+            <w:r>
+              <w:rPr>
+                <w:lang w:val="nl-BE"/>
+              </w:rPr>
+              <w:t xml:space="preserve">minuut </w:t>
+            </w:r>
+            <w:r>
+              <w:rPr>
+                <w:lang w:val="nl-BE"/>
+              </w:rPr>
+              <w:t>terug van de datetime variable now</w:t>
+            </w:r>
+          </w:p>
+        </w:tc>
+      </w:tr>
+      <w:tr>
+        <w:tc>
+          <w:tcPr>
+            <w:tcW w:w="2785" w:type="dxa"/>
+          </w:tcPr>
+          <w:p>
+            <w:pPr>
+              <w:rPr>
+                <w:lang w:val="nl-BE"/>
+              </w:rPr>
+            </w:pPr>
+            <w:r>
+              <w:rPr>
+                <w:lang w:val="nl-BE"/>
+              </w:rPr>
+              <w:t>now.second</w:t>
+            </w:r>
+          </w:p>
+        </w:tc>
+        <w:tc>
+          <w:tcPr>
+            <w:tcW w:w="6565" w:type="dxa"/>
+          </w:tcPr>
+          <w:p>
+            <w:pPr>
+              <w:rPr>
+                <w:lang w:val="nl-BE"/>
+              </w:rPr>
+            </w:pPr>
+            <w:r>
+              <w:rPr>
+                <w:lang w:val="nl-BE"/>
+              </w:rPr>
+              <w:t xml:space="preserve">Geeft de </w:t>
+            </w:r>
+            <w:r>
+              <w:rPr>
+                <w:lang w:val="nl-BE"/>
+              </w:rPr>
+              <w:t>second</w:t>
+            </w:r>
+            <w:bookmarkStart w:id="0" w:name="_GoBack"/>
+            <w:bookmarkEnd w:id="0"/>
+            <w:r>
+              <w:rPr>
+                <w:lang w:val="nl-BE"/>
+              </w:rPr>
+              <w:t xml:space="preserve"> terug van de datetime variable now</w:t>
+            </w:r>
           </w:p>
         </w:tc>
       </w:tr>
@@ -3311,6 +3985,28 @@
       <w:szCs w:val="26"/>
     </w:rPr>
   </w:style>
+  <w:style w:type="paragraph" w:styleId="Heading3">
+    <w:name w:val="heading 3"/>
+    <w:basedOn w:val="Normal"/>
+    <w:next w:val="Normal"/>
+    <w:link w:val="Heading3Char"/>
+    <w:uiPriority w:val="9"/>
+    <w:unhideWhenUsed/>
+    <w:qFormat/>
+    <w:rsid w:val="00490158"/>
+    <w:pPr>
+      <w:keepNext/>
+      <w:keepLines/>
+      <w:spacing w:before="40" w:after="0"/>
+      <w:outlineLvl w:val="2"/>
+    </w:pPr>
+    <w:rPr>
+      <w:rFonts w:asciiTheme="majorHAnsi" w:eastAsiaTheme="majorEastAsia" w:hAnsiTheme="majorHAnsi" w:cstheme="majorBidi"/>
+      <w:color w:val="1F4D78" w:themeColor="accent1" w:themeShade="7F"/>
+      <w:sz w:val="24"/>
+      <w:szCs w:val="24"/>
+    </w:rPr>
+  </w:style>
   <w:style w:type="character" w:default="1" w:styleId="DefaultParagraphFont">
     <w:name w:val="Default Paragraph Font"/>
     <w:uiPriority w:val="1"/>
@@ -3548,6 +4244,50 @@
       <w:i/>
       <w:iCs/>
       <w:color w:val="5B9BD5" w:themeColor="accent1"/>
+    </w:rPr>
+  </w:style>
+  <w:style w:type="character" w:customStyle="1" w:styleId="Heading3Char">
+    <w:name w:val="Heading 3 Char"/>
+    <w:basedOn w:val="DefaultParagraphFont"/>
+    <w:link w:val="Heading3"/>
+    <w:uiPriority w:val="9"/>
+    <w:rsid w:val="00490158"/>
+    <w:rPr>
+      <w:rFonts w:asciiTheme="majorHAnsi" w:eastAsiaTheme="majorEastAsia" w:hAnsiTheme="majorHAnsi" w:cstheme="majorBidi"/>
+      <w:color w:val="1F4D78" w:themeColor="accent1" w:themeShade="7F"/>
+      <w:sz w:val="24"/>
+      <w:szCs w:val="24"/>
+    </w:rPr>
+  </w:style>
+  <w:style w:type="paragraph" w:styleId="Subtitle">
+    <w:name w:val="Subtitle"/>
+    <w:basedOn w:val="Normal"/>
+    <w:next w:val="Normal"/>
+    <w:link w:val="SubtitleChar"/>
+    <w:uiPriority w:val="11"/>
+    <w:qFormat/>
+    <w:rsid w:val="00150EC2"/>
+    <w:pPr>
+      <w:numPr>
+        <w:ilvl w:val="1"/>
+      </w:numPr>
+    </w:pPr>
+    <w:rPr>
+      <w:rFonts w:eastAsiaTheme="minorEastAsia"/>
+      <w:color w:val="5A5A5A" w:themeColor="text1" w:themeTint="A5"/>
+      <w:spacing w:val="15"/>
+    </w:rPr>
+  </w:style>
+  <w:style w:type="character" w:customStyle="1" w:styleId="SubtitleChar">
+    <w:name w:val="Subtitle Char"/>
+    <w:basedOn w:val="DefaultParagraphFont"/>
+    <w:link w:val="Subtitle"/>
+    <w:uiPriority w:val="11"/>
+    <w:rsid w:val="00150EC2"/>
+    <w:rPr>
+      <w:rFonts w:eastAsiaTheme="minorEastAsia"/>
+      <w:color w:val="5A5A5A" w:themeColor="text1" w:themeTint="A5"/>
+      <w:spacing w:val="15"/>
     </w:rPr>
   </w:style>
 </w:styles>

</xml_diff>